<commit_message>
sarah's edits, study region update, style, .bib file added
</commit_message>
<xml_diff>
--- a/carib_markdown/carib_methods.docx
+++ b/carib_markdown/carib_methods.docx
@@ -150,6 +150,572 @@
     </w:sdt>
     <w:p>
       <w:pPr>
+        <w:pStyle w:val="SourceCode"/>
+      </w:pPr>
+      <w:r>
+        <w:rPr>
+          <w:rStyle w:val="NormalTok"/>
+        </w:rPr>
+        <w:t xml:space="preserve">fig_width &lt;-</w:t>
+      </w:r>
+      <w:r>
+        <w:rPr>
+          <w:rStyle w:val="StringTok"/>
+        </w:rPr>
+        <w:t xml:space="preserve"> </w:t>
+      </w:r>
+      <w:r>
+        <w:rPr>
+          <w:rStyle w:val="DecValTok"/>
+        </w:rPr>
+        <w:t xml:space="preserve">8</w:t>
+      </w:r>
+      <w:r>
+        <w:br w:type="textWrapping"/>
+      </w:r>
+      <w:r>
+        <w:rPr>
+          <w:rStyle w:val="NormalTok"/>
+        </w:rPr>
+        <w:t xml:space="preserve">fig_asp &lt;-</w:t>
+      </w:r>
+      <w:r>
+        <w:rPr>
+          <w:rStyle w:val="StringTok"/>
+        </w:rPr>
+        <w:t xml:space="preserve"> </w:t>
+      </w:r>
+      <w:r>
+        <w:rPr>
+          <w:rStyle w:val="NormalTok"/>
+        </w:rPr>
+        <w:t xml:space="preserve">.</w:t>
+      </w:r>
+      <w:r>
+        <w:rPr>
+          <w:rStyle w:val="DecValTok"/>
+        </w:rPr>
+        <w:t xml:space="preserve">65</w:t>
+      </w:r>
+      <w:r>
+        <w:br w:type="textWrapping"/>
+      </w:r>
+      <w:r>
+        <w:rPr>
+          <w:rStyle w:val="NormalTok"/>
+        </w:rPr>
+        <w:t xml:space="preserve">knitr::opts_chunk$</w:t>
+      </w:r>
+      <w:r>
+        <w:rPr>
+          <w:rStyle w:val="KeywordTok"/>
+        </w:rPr>
+        <w:t xml:space="preserve">set</w:t>
+      </w:r>
+      <w:r>
+        <w:rPr>
+          <w:rStyle w:val="NormalTok"/>
+        </w:rPr>
+        <w:t xml:space="preserve">(</w:t>
+      </w:r>
+      <w:r>
+        <w:rPr>
+          <w:rStyle w:val="DataTypeTok"/>
+        </w:rPr>
+        <w:t xml:space="preserve">echo =</w:t>
+      </w:r>
+      <w:r>
+        <w:rPr>
+          <w:rStyle w:val="NormalTok"/>
+        </w:rPr>
+        <w:t xml:space="preserve"> </w:t>
+      </w:r>
+      <w:r>
+        <w:rPr>
+          <w:rStyle w:val="OtherTok"/>
+        </w:rPr>
+        <w:t xml:space="preserve">FALSE</w:t>
+      </w:r>
+      <w:r>
+        <w:rPr>
+          <w:rStyle w:val="NormalTok"/>
+        </w:rPr>
+        <w:t xml:space="preserve">, </w:t>
+      </w:r>
+      <w:r>
+        <w:rPr>
+          <w:rStyle w:val="DataTypeTok"/>
+        </w:rPr>
+        <w:t xml:space="preserve">message =</w:t>
+      </w:r>
+      <w:r>
+        <w:rPr>
+          <w:rStyle w:val="NormalTok"/>
+        </w:rPr>
+        <w:t xml:space="preserve"> </w:t>
+      </w:r>
+      <w:r>
+        <w:rPr>
+          <w:rStyle w:val="NormalTok"/>
+        </w:rPr>
+        <w:t xml:space="preserve">F, </w:t>
+      </w:r>
+      <w:r>
+        <w:rPr>
+          <w:rStyle w:val="DataTypeTok"/>
+        </w:rPr>
+        <w:t xml:space="preserve">warning =</w:t>
+      </w:r>
+      <w:r>
+        <w:rPr>
+          <w:rStyle w:val="NormalTok"/>
+        </w:rPr>
+        <w:t xml:space="preserve"> </w:t>
+      </w:r>
+      <w:r>
+        <w:rPr>
+          <w:rStyle w:val="NormalTok"/>
+        </w:rPr>
+        <w:t xml:space="preserve">F,</w:t>
+      </w:r>
+      <w:r>
+        <w:br w:type="textWrapping"/>
+      </w:r>
+      <w:r>
+        <w:rPr>
+          <w:rStyle w:val="NormalTok"/>
+        </w:rPr>
+        <w:t xml:space="preserve"> </w:t>
+      </w:r>
+      <w:r>
+        <w:rPr>
+          <w:rStyle w:val="NormalTok"/>
+        </w:rPr>
+        <w:t xml:space="preserve"> </w:t>
+      </w:r>
+      <w:r>
+        <w:rPr>
+          <w:rStyle w:val="NormalTok"/>
+        </w:rPr>
+        <w:t xml:space="preserve"> </w:t>
+      </w:r>
+      <w:r>
+        <w:rPr>
+          <w:rStyle w:val="NormalTok"/>
+        </w:rPr>
+        <w:t xml:space="preserve"> </w:t>
+      </w:r>
+      <w:r>
+        <w:rPr>
+          <w:rStyle w:val="NormalTok"/>
+        </w:rPr>
+        <w:t xml:space="preserve"> </w:t>
+      </w:r>
+      <w:r>
+        <w:rPr>
+          <w:rStyle w:val="NormalTok"/>
+        </w:rPr>
+        <w:t xml:space="preserve"> </w:t>
+      </w:r>
+      <w:r>
+        <w:rPr>
+          <w:rStyle w:val="NormalTok"/>
+        </w:rPr>
+        <w:t xml:space="preserve"> </w:t>
+      </w:r>
+      <w:r>
+        <w:rPr>
+          <w:rStyle w:val="NormalTok"/>
+        </w:rPr>
+        <w:t xml:space="preserve"> </w:t>
+      </w:r>
+      <w:r>
+        <w:rPr>
+          <w:rStyle w:val="NormalTok"/>
+        </w:rPr>
+        <w:t xml:space="preserve"> </w:t>
+      </w:r>
+      <w:r>
+        <w:rPr>
+          <w:rStyle w:val="NormalTok"/>
+        </w:rPr>
+        <w:t xml:space="preserve"> </w:t>
+      </w:r>
+      <w:r>
+        <w:rPr>
+          <w:rStyle w:val="NormalTok"/>
+        </w:rPr>
+        <w:t xml:space="preserve"> </w:t>
+      </w:r>
+      <w:r>
+        <w:rPr>
+          <w:rStyle w:val="NormalTok"/>
+        </w:rPr>
+        <w:t xml:space="preserve"> </w:t>
+      </w:r>
+      <w:r>
+        <w:rPr>
+          <w:rStyle w:val="NormalTok"/>
+        </w:rPr>
+        <w:t xml:space="preserve"> </w:t>
+      </w:r>
+      <w:r>
+        <w:rPr>
+          <w:rStyle w:val="NormalTok"/>
+        </w:rPr>
+        <w:t xml:space="preserve"> </w:t>
+      </w:r>
+      <w:r>
+        <w:rPr>
+          <w:rStyle w:val="NormalTok"/>
+        </w:rPr>
+        <w:t xml:space="preserve"> </w:t>
+      </w:r>
+      <w:r>
+        <w:rPr>
+          <w:rStyle w:val="NormalTok"/>
+        </w:rPr>
+        <w:t xml:space="preserve"> </w:t>
+      </w:r>
+      <w:r>
+        <w:rPr>
+          <w:rStyle w:val="NormalTok"/>
+        </w:rPr>
+        <w:t xml:space="preserve"> </w:t>
+      </w:r>
+      <w:r>
+        <w:rPr>
+          <w:rStyle w:val="NormalTok"/>
+        </w:rPr>
+        <w:t xml:space="preserve"> </w:t>
+      </w:r>
+      <w:r>
+        <w:rPr>
+          <w:rStyle w:val="NormalTok"/>
+        </w:rPr>
+        <w:t xml:space="preserve"> </w:t>
+      </w:r>
+      <w:r>
+        <w:rPr>
+          <w:rStyle w:val="NormalTok"/>
+        </w:rPr>
+        <w:t xml:space="preserve"> </w:t>
+      </w:r>
+      <w:r>
+        <w:rPr>
+          <w:rStyle w:val="NormalTok"/>
+        </w:rPr>
+        <w:t xml:space="preserve"> </w:t>
+      </w:r>
+      <w:r>
+        <w:rPr>
+          <w:rStyle w:val="NormalTok"/>
+        </w:rPr>
+        <w:t xml:space="preserve"> </w:t>
+      </w:r>
+      <w:r>
+        <w:rPr>
+          <w:rStyle w:val="DataTypeTok"/>
+        </w:rPr>
+        <w:t xml:space="preserve">fig.asp =</w:t>
+      </w:r>
+      <w:r>
+        <w:rPr>
+          <w:rStyle w:val="NormalTok"/>
+        </w:rPr>
+        <w:t xml:space="preserve"> </w:t>
+      </w:r>
+      <w:r>
+        <w:rPr>
+          <w:rStyle w:val="NormalTok"/>
+        </w:rPr>
+        <w:t xml:space="preserve">fig_asp, </w:t>
+      </w:r>
+      <w:r>
+        <w:rPr>
+          <w:rStyle w:val="DataTypeTok"/>
+        </w:rPr>
+        <w:t xml:space="preserve">fig.width =</w:t>
+      </w:r>
+      <w:r>
+        <w:rPr>
+          <w:rStyle w:val="NormalTok"/>
+        </w:rPr>
+        <w:t xml:space="preserve"> </w:t>
+      </w:r>
+      <w:r>
+        <w:rPr>
+          <w:rStyle w:val="NormalTok"/>
+        </w:rPr>
+        <w:t xml:space="preserve">fig_width</w:t>
+      </w:r>
+      <w:r>
+        <w:br w:type="textWrapping"/>
+      </w:r>
+      <w:r>
+        <w:rPr>
+          <w:rStyle w:val="NormalTok"/>
+        </w:rPr>
+        <w:t xml:space="preserve"> </w:t>
+      </w:r>
+      <w:r>
+        <w:rPr>
+          <w:rStyle w:val="NormalTok"/>
+        </w:rPr>
+        <w:t xml:space="preserve"> </w:t>
+      </w:r>
+      <w:r>
+        <w:rPr>
+          <w:rStyle w:val="NormalTok"/>
+        </w:rPr>
+        <w:t xml:space="preserve"> </w:t>
+      </w:r>
+      <w:r>
+        <w:rPr>
+          <w:rStyle w:val="NormalTok"/>
+        </w:rPr>
+        <w:t xml:space="preserve"> </w:t>
+      </w:r>
+      <w:r>
+        <w:rPr>
+          <w:rStyle w:val="NormalTok"/>
+        </w:rPr>
+        <w:t xml:space="preserve"> </w:t>
+      </w:r>
+      <w:r>
+        <w:rPr>
+          <w:rStyle w:val="NormalTok"/>
+        </w:rPr>
+        <w:t xml:space="preserve"> </w:t>
+      </w:r>
+      <w:r>
+        <w:rPr>
+          <w:rStyle w:val="NormalTok"/>
+        </w:rPr>
+        <w:t xml:space="preserve"> </w:t>
+      </w:r>
+      <w:r>
+        <w:rPr>
+          <w:rStyle w:val="NormalTok"/>
+        </w:rPr>
+        <w:t xml:space="preserve"> </w:t>
+      </w:r>
+      <w:r>
+        <w:rPr>
+          <w:rStyle w:val="NormalTok"/>
+        </w:rPr>
+        <w:t xml:space="preserve"> </w:t>
+      </w:r>
+      <w:r>
+        <w:rPr>
+          <w:rStyle w:val="NormalTok"/>
+        </w:rPr>
+        <w:t xml:space="preserve"> </w:t>
+      </w:r>
+      <w:r>
+        <w:rPr>
+          <w:rStyle w:val="NormalTok"/>
+        </w:rPr>
+        <w:t xml:space="preserve"> </w:t>
+      </w:r>
+      <w:r>
+        <w:rPr>
+          <w:rStyle w:val="NormalTok"/>
+        </w:rPr>
+        <w:t xml:space="preserve"> </w:t>
+      </w:r>
+      <w:r>
+        <w:rPr>
+          <w:rStyle w:val="NormalTok"/>
+        </w:rPr>
+        <w:t xml:space="preserve"> </w:t>
+      </w:r>
+      <w:r>
+        <w:rPr>
+          <w:rStyle w:val="NormalTok"/>
+        </w:rPr>
+        <w:t xml:space="preserve"> </w:t>
+      </w:r>
+      <w:r>
+        <w:rPr>
+          <w:rStyle w:val="NormalTok"/>
+        </w:rPr>
+        <w:t xml:space="preserve"> </w:t>
+      </w:r>
+      <w:r>
+        <w:rPr>
+          <w:rStyle w:val="NormalTok"/>
+        </w:rPr>
+        <w:t xml:space="preserve"> </w:t>
+      </w:r>
+      <w:r>
+        <w:rPr>
+          <w:rStyle w:val="NormalTok"/>
+        </w:rPr>
+        <w:t xml:space="preserve"> </w:t>
+      </w:r>
+      <w:r>
+        <w:rPr>
+          <w:rStyle w:val="NormalTok"/>
+        </w:rPr>
+        <w:t xml:space="preserve"> </w:t>
+      </w:r>
+      <w:r>
+        <w:rPr>
+          <w:rStyle w:val="NormalTok"/>
+        </w:rPr>
+        <w:t xml:space="preserve"> </w:t>
+      </w:r>
+      <w:r>
+        <w:rPr>
+          <w:rStyle w:val="NormalTok"/>
+        </w:rPr>
+        <w:t xml:space="preserve"> </w:t>
+      </w:r>
+      <w:r>
+        <w:br w:type="textWrapping"/>
+      </w:r>
+      <w:r>
+        <w:rPr>
+          <w:rStyle w:val="NormalTok"/>
+        </w:rPr>
+        <w:t xml:space="preserve"> </w:t>
+      </w:r>
+      <w:r>
+        <w:rPr>
+          <w:rStyle w:val="NormalTok"/>
+        </w:rPr>
+        <w:t xml:space="preserve"> </w:t>
+      </w:r>
+      <w:r>
+        <w:rPr>
+          <w:rStyle w:val="NormalTok"/>
+        </w:rPr>
+        <w:t xml:space="preserve"> </w:t>
+      </w:r>
+      <w:r>
+        <w:rPr>
+          <w:rStyle w:val="NormalTok"/>
+        </w:rPr>
+        <w:t xml:space="preserve"> </w:t>
+      </w:r>
+      <w:r>
+        <w:rPr>
+          <w:rStyle w:val="NormalTok"/>
+        </w:rPr>
+        <w:t xml:space="preserve"> </w:t>
+      </w:r>
+      <w:r>
+        <w:rPr>
+          <w:rStyle w:val="NormalTok"/>
+        </w:rPr>
+        <w:t xml:space="preserve"> </w:t>
+      </w:r>
+      <w:r>
+        <w:rPr>
+          <w:rStyle w:val="NormalTok"/>
+        </w:rPr>
+        <w:t xml:space="preserve"> </w:t>
+      </w:r>
+      <w:r>
+        <w:rPr>
+          <w:rStyle w:val="NormalTok"/>
+        </w:rPr>
+        <w:t xml:space="preserve"> </w:t>
+      </w:r>
+      <w:r>
+        <w:rPr>
+          <w:rStyle w:val="NormalTok"/>
+        </w:rPr>
+        <w:t xml:space="preserve"> </w:t>
+      </w:r>
+      <w:r>
+        <w:rPr>
+          <w:rStyle w:val="NormalTok"/>
+        </w:rPr>
+        <w:t xml:space="preserve"> </w:t>
+      </w:r>
+      <w:r>
+        <w:rPr>
+          <w:rStyle w:val="NormalTok"/>
+        </w:rPr>
+        <w:t xml:space="preserve"> </w:t>
+      </w:r>
+      <w:r>
+        <w:rPr>
+          <w:rStyle w:val="NormalTok"/>
+        </w:rPr>
+        <w:t xml:space="preserve"> </w:t>
+      </w:r>
+      <w:r>
+        <w:rPr>
+          <w:rStyle w:val="NormalTok"/>
+        </w:rPr>
+        <w:t xml:space="preserve"> </w:t>
+      </w:r>
+      <w:r>
+        <w:rPr>
+          <w:rStyle w:val="NormalTok"/>
+        </w:rPr>
+        <w:t xml:space="preserve"> </w:t>
+      </w:r>
+      <w:r>
+        <w:rPr>
+          <w:rStyle w:val="NormalTok"/>
+        </w:rPr>
+        <w:t xml:space="preserve"> </w:t>
+      </w:r>
+      <w:r>
+        <w:rPr>
+          <w:rStyle w:val="NormalTok"/>
+        </w:rPr>
+        <w:t xml:space="preserve"> </w:t>
+      </w:r>
+      <w:r>
+        <w:rPr>
+          <w:rStyle w:val="NormalTok"/>
+        </w:rPr>
+        <w:t xml:space="preserve"> </w:t>
+      </w:r>
+      <w:r>
+        <w:rPr>
+          <w:rStyle w:val="NormalTok"/>
+        </w:rPr>
+        <w:t xml:space="preserve"> </w:t>
+      </w:r>
+      <w:r>
+        <w:rPr>
+          <w:rStyle w:val="NormalTok"/>
+        </w:rPr>
+        <w:t xml:space="preserve"> </w:t>
+      </w:r>
+      <w:r>
+        <w:rPr>
+          <w:rStyle w:val="NormalTok"/>
+        </w:rPr>
+        <w:t xml:space="preserve"> </w:t>
+      </w:r>
+      <w:r>
+        <w:rPr>
+          <w:rStyle w:val="NormalTok"/>
+        </w:rPr>
+        <w:t xml:space="preserve"> </w:t>
+      </w:r>
+      <w:r>
+        <w:rPr>
+          <w:rStyle w:val="NormalTok"/>
+        </w:rPr>
+        <w:t xml:space="preserve"> </w:t>
+      </w:r>
+      <w:r>
+        <w:rPr>
+          <w:rStyle w:val="NormalTok"/>
+        </w:rPr>
+        <w:t xml:space="preserve">)</w:t>
+      </w:r>
+    </w:p>
+    <w:p>
+      <w:pPr>
         <w:pStyle w:val="Heading1"/>
       </w:pPr>
       <w:bookmarkStart w:id="21" w:name="introduction"/>
@@ -419,10 +985,10 @@
       <w:pPr>
         <w:pStyle w:val="Heading2"/>
       </w:pPr>
-      <w:bookmarkStart w:id="23" w:name="description-of-study-region"/>
+      <w:bookmarkStart w:id="23" w:name="overview"/>
       <w:bookmarkEnd w:id="23"/>
       <w:r>
-        <w:t xml:space="preserve">Description of study region</w:t>
+        <w:t xml:space="preserve">Overview</w:t>
       </w:r>
     </w:p>
     <w:p>
@@ -430,7 +996,122 @@
         <w:pStyle w:val="FirstParagraph"/>
       </w:pPr>
       <w:r>
-        <w:t xml:space="preserve">The area of focus for this study is the Territorial waters and Exclusive Economic Zones (EEZs) surrounding the 28 island countries that comprise the Greater and Lesser Antilles of the Caribbean Sea (Figure 1). We did not consider the poteintial of offshore aquaculture development in the high seas for this study. A shape file was obtained from VLIZ</w:t>
+        <w:t xml:space="preserve">We a spatial bioeconomic model to estimate the production potential (in terms of biomass (</w:t>
+      </w:r>
+      <w:r>
+        <w:rPr>
+          <w:i/>
+        </w:rPr>
+        <w:t xml:space="preserve">t</w:t>
+      </w:r>
+      <w:r>
+        <w:t xml:space="preserve">) and Net Present Value (NPV)) for offshore cobia mariculture in the Caribbean region (Figure 1). The first steps of our analyses was to identify 1 km</w:t>
+      </w:r>
+      <w:r>
+        <w:rPr>
+          <w:vertAlign w:val="superscript"/>
+        </w:rPr>
+        <w:t xml:space="preserve">2</w:t>
+      </w:r>
+      <w:r>
+        <w:t xml:space="preserve"> </w:t>
+      </w:r>
+      <w:r>
+        <w:t xml:space="preserve">that were suitable for mariculture development and create a hypothetical farm design for each cell. Next, we apply a temperature perfomance curve (TPC) to predict temperature-dependent growth of cobia at each farm and create a supply curve to estimate cobia price, based on the regional production estimates. Finally, we use the estimated price and cost parameters derived from the literature to calculate Net Present Value (</w:t>
+      </w:r>
+      <w:r>
+        <w:rPr>
+          <w:i/>
+        </w:rPr>
+        <w:t xml:space="preserve">NPV</w:t>
+      </w:r>
+      <w:r>
+        <w:t xml:space="preserve">) over a 10 year time horizon. We assume that only farms that have a postive NPV after 10 years will be developed.</w:t>
+      </w:r>
+    </w:p>
+    <w:p>
+      <w:pPr>
+        <w:pStyle w:val="FigureWithCaption"/>
+      </w:pPr>
+      <w:r>
+        <w:drawing>
+          <wp:inline>
+            <wp:extent cx="5334000" cy="3000375"/>
+            <wp:effectExtent b="0" l="0" r="0" t="0"/>
+            <wp:docPr descr="Model schematic for estimating cobia aquaculture production potential. Green squares indicate model inputs, blue squares indicate model components, and orange squares indicate model outputs." id="1" name="Picture"/>
+            <a:graphic>
+              <a:graphicData uri="http://schemas.openxmlformats.org/drawingml/2006/picture">
+                <pic:pic>
+                  <pic:nvPicPr>
+                    <pic:cNvPr descr="modelflow/Slide1.png" id="0" name="Picture"/>
+                    <pic:cNvPicPr>
+                      <a:picLocks noChangeArrowheads="1" noChangeAspect="1"/>
+                    </pic:cNvPicPr>
+                  </pic:nvPicPr>
+                  <pic:blipFill>
+                    <a:blip r:embed="rId24"/>
+                    <a:stretch>
+                      <a:fillRect/>
+                    </a:stretch>
+                  </pic:blipFill>
+                  <pic:spPr bwMode="auto">
+                    <a:xfrm>
+                      <a:off x="0" y="0"/>
+                      <a:ext cx="5334000" cy="3000375"/>
+                    </a:xfrm>
+                    <a:prstGeom prst="rect">
+                      <a:avLst/>
+                    </a:prstGeom>
+                    <a:noFill/>
+                    <a:ln w="9525">
+                      <a:noFill/>
+                      <a:headEnd/>
+                      <a:tailEnd/>
+                    </a:ln>
+                  </pic:spPr>
+                </pic:pic>
+              </a:graphicData>
+            </a:graphic>
+          </wp:inline>
+        </w:drawing>
+      </w:r>
+    </w:p>
+    <w:p>
+      <w:pPr>
+        <w:pStyle w:val="ImageCaption"/>
+      </w:pPr>
+      <w:r>
+        <w:t xml:space="preserve">Model schematic for estimating cobia aquaculture production potential. Green squares indicate model inputs, blue squares indicate model components, and orange squares indicate model outputs.</w:t>
+      </w:r>
+    </w:p>
+    <w:p>
+      <w:pPr>
+        <w:pStyle w:val="Heading2"/>
+      </w:pPr>
+      <w:bookmarkStart w:id="25" w:name="description-of-study-region"/>
+      <w:bookmarkEnd w:id="25"/>
+      <w:r>
+        <w:t xml:space="preserve">Description of Study Region</w:t>
+      </w:r>
+    </w:p>
+    <w:p>
+      <w:pPr>
+        <w:pStyle w:val="FirstParagraph"/>
+      </w:pPr>
+      <w:r>
+        <w:t xml:space="preserve">The territorial waters and Exclusive Economic Zones (EEZs) surrounding the 28 island countries that comprise the Greater and Lesser Antilles of the Caribbean Sea is the area of focus for our study (Figure 1). All analyses were performed at 1 km</w:t>
+      </w:r>
+      <w:r>
+        <w:rPr>
+          <w:vertAlign w:val="superscript"/>
+        </w:rPr>
+        <w:t xml:space="preserve">2</w:t>
+      </w:r>
+      <w:r>
+        <w:t xml:space="preserve"> </w:t>
+      </w:r>
+      <w:r>
+        <w:t xml:space="preserve">spatial resolution. We did not consider the potential of offshore aquaculture development in the high seas, or disputed waters. A shapefile from VLIZ</w:t>
       </w:r>
       <w:r>
         <w:t xml:space="preserve"> </w:t>
@@ -503,7 +1184,7 @@
                     </pic:cNvPicPr>
                   </pic:nvPicPr>
                   <pic:blipFill>
-                    <a:blip r:embed="rId24"/>
+                    <a:blip r:embed="rId26"/>
                     <a:stretch>
                       <a:fillRect/>
                     </a:stretch>
@@ -542,8 +1223,8 @@
       <w:pPr>
         <w:pStyle w:val="Heading2"/>
       </w:pPr>
-      <w:bookmarkStart w:id="25" w:name="suitability-assessment"/>
-      <w:bookmarkEnd w:id="25"/>
+      <w:bookmarkStart w:id="27" w:name="suitability-assessment"/>
+      <w:bookmarkEnd w:id="27"/>
       <w:r>
         <w:t xml:space="preserve">Suitability Assessment</w:t>
       </w:r>
@@ -884,7 +1565,7 @@
         <w:t xml:space="preserve">(Scott and Muir 2000)</w:t>
       </w:r>
       <w:r>
-        <w:t xml:space="preserve">. Spatial bathymetry data were obtained from Becker</w:t>
+        <w:t xml:space="preserve">. We obtained spatial bathymetry data from Becker</w:t>
       </w:r>
       <w:r>
         <w:t xml:space="preserve"> </w:t>
@@ -902,7 +1583,7 @@
         <w:t xml:space="preserve">(2009)</w:t>
       </w:r>
       <w:r>
-        <w:t xml:space="preserve">, and areas that fell within a 25-90 m depth were scored as suitable for offshore mariculture development. Additionally, SeaStation cages (or fish?) can withstand consistent current velocities up to 1 m/s</w:t>
+        <w:t xml:space="preserve">, and areas that fell within a 25 - 100 m depth were scored as suitable for offshore mariculture development. Additionally, SeaStation cages (or fish?) can withstand consistent current velocities up to 1 m/s</w:t>
       </w:r>
       <w:r>
         <w:t xml:space="preserve"> </w:t>
@@ -920,7 +1601,7 @@
         <w:t xml:space="preserve">(ESR 2009)</w:t>
       </w:r>
       <w:r>
-        <w:t xml:space="preserve">. The absolute maximum zonal and meridional velocities for each cell in our study area were calculated, and any cell with a maximum zonal or meridional velocity greater than 1 m/s were scored as unsuitable for the development of offshore aquaculture.</w:t>
+        <w:t xml:space="preserve">. The daily absolute maximum zonal and meridional velocities for each cell in our study area were calculated, and any cell with a maximum zonal or meridional velocity greater than 1 m/s were scored as unsuitable for the development of offshore aquaculture. We also obtained spatial data on coral reef locations</w:t>
       </w:r>
     </w:p>
     <w:p>
@@ -928,7 +1609,7 @@
         <w:pStyle w:val="BodyText"/>
       </w:pPr>
       <w:r>
-        <w:t xml:space="preserve">To identify areas currently designated or utilized for other purposes, and for that reason unsuitable for offshore mariculture development, we obtained spatial data on: shipping activity, existing benthic oil structures, areas permitted for deep sea bed mining, and areas that have been designated as Marine Protected Areas or Conservation Priority areas (Table 1). Areas that fell in the 10% of the highest relative shipping activity, designated for conservation or deep sea bed mining purposes, and with existing benthic oil structures were considered unsuitable for offshore aquaculture development.</w:t>
+        <w:t xml:space="preserve">To identify areas currently designated or utilized for other purposes, and for that reason unsuitable for offshore mariculture development, we obtained spatial data on: shipping activity, existing benthic oil structures, areas permitted for deep sea bed mining, and areas that have been designated as Marine Protected Areas or Conservation Priority areas (Table 1). Areas that fell in the 10% of the highest relative shipping activity, areas with coral reefs presnet, areas designated for conservation or deep sea bed mining purposes, and areas with existing benthic oil structures were considered unsuitable for offshore mariculture development.</w:t>
       </w:r>
     </w:p>
     <w:p>
@@ -1002,15 +1683,15 @@
         <w:t xml:space="preserve"> </w:t>
       </w:r>
       <w:r>
-        <w:t xml:space="preserve">cells from each layer that fell outside of the suitable threshold were given a score of zero and cells falling within the threshold were given a score of 1. We then overlaid all data layers and multiplied the values of all layers in each cell. This resulted in a final single data layer, where cells suitable for offshore aquaculture development based on all criteria listed in Table 1 had a score of 1, and unsuitable cells had a avalue of 0</w:t>
+        <w:t xml:space="preserve">cells from each layer that fell outside of the suitable threshold were given a score of zero and cells falling within the threshold were given a score of 1. We then overlaid all data layers and multiplied the values of all layers in each cell. This resulted in a final single data layer, where cells suitable for offshore aquaculture development based on all criteria listed in Table 1 had a score of 1, and unsuitable cells had a value of 0</w:t>
       </w:r>
     </w:p>
     <w:p>
       <w:pPr>
         <w:pStyle w:val="Heading2"/>
       </w:pPr>
-      <w:bookmarkStart w:id="26" w:name="farm-design"/>
-      <w:bookmarkEnd w:id="26"/>
+      <w:bookmarkStart w:id="28" w:name="farm-design"/>
+      <w:bookmarkEnd w:id="28"/>
       <w:r>
         <w:t xml:space="preserve">Farm Design</w:t>
       </w:r>
@@ -1100,7 +1781,7 @@
         <w:t xml:space="preserve"> </w:t>
       </w:r>
       <w:r>
-        <w:t xml:space="preserve">offshore aquaculture farm located off the coast of Kona, Hawaii that has an eight-cage SeaStation array with a total cage volume of 64,000 m</w:t>
+        <w:t xml:space="preserve">offshore mariculture farm located off the coast of Kona, Hawaii that has an eight-cage SeaStation array with a total cage volume of 64,000 m</w:t>
       </w:r>
       <w:r>
         <w:rPr>
@@ -1112,12 +1793,6 @@
         <w:t xml:space="preserve"> </w:t>
       </w:r>
       <w:r>
-        <w:t xml:space="preserve">(Sims et al. 2013). The total cage volume per unit of total farm area of our hypothetical design falls within the range of total cage volume per unit area of farm area for the Kona farm</w:t>
-      </w:r>
-      <w:r>
-        <w:t xml:space="preserve"> </w:t>
-      </w:r>
-      <w:r>
         <w:t xml:space="preserve">(</w:t>
       </w:r>
       <w:r>
@@ -1130,6 +1805,24 @@
         <w:t xml:space="preserve">)</w:t>
       </w:r>
       <w:r>
+        <w:t xml:space="preserve">. The total cage volume per unit of total farm area for our hypothetical farm design falls within the range of total cage volume per unit area of farm area for the Kona farm</w:t>
+      </w:r>
+      <w:r>
+        <w:t xml:space="preserve"> </w:t>
+      </w:r>
+      <w:r>
+        <w:t xml:space="preserve">(</w:t>
+      </w:r>
+      <w:r>
+        <w:rPr>
+          <w:b/>
+        </w:rPr>
+        <w:t xml:space="preserve">???</w:t>
+      </w:r>
+      <w:r>
+        <w:t xml:space="preserve">)</w:t>
+      </w:r>
+      <w:r>
         <w:t xml:space="preserve"> </w:t>
       </w:r>
       <w:r>
@@ -1160,13 +1853,13 @@
         <w:t xml:space="preserve">2</w:t>
       </w:r>
       <w:r>
-        <w:t xml:space="preserve">) follows the guidelines issued in NOAA's Fishery Management Plan (FMP) for offshore aquaculture development in the Gulf of Mexico specifying</w:t>
-      </w:r>
-      <w:r>
-        <w:t xml:space="preserve"> </w:t>
-      </w:r>
-      <w:r>
-        <w:t xml:space="preserve">that total farm area should be twice the size of the total area occupied by farm infrastructure.</w:t>
+        <w:t xml:space="preserve">) follows the guidelines issued in NOAA's Fishery Management Plan (FMP) for offshore aquaculture development in the Gulf of Mexico that specifies</w:t>
+      </w:r>
+      <w:r>
+        <w:t xml:space="preserve"> </w:t>
+      </w:r>
+      <w:r>
+        <w:t xml:space="preserve">the total mariculture farm area should be twice the size of the total area occupied by farm infrastructure.</w:t>
       </w:r>
     </w:p>
     <w:p>
@@ -1195,7 +1888,7 @@
         <w:t xml:space="preserve"> </w:t>
       </w:r>
       <w:r>
-        <w:t xml:space="preserve">. For our cobia farms, we assume that between 1 and 5 outdoor cages are stocked fingerlings at every farm month at each farm. The quanity of fingerlings purchased to stock each farm was constant, and was calculated assuming constant natural mortality (</w:t>
+        <w:t xml:space="preserve">. For our cobia farms, we assume that between 1 and 5 cages at each farm are stocked with cobia fingerlings each month. The number of fingerlings stocked in each cage remained constant, and was calculated assuming constant natural mortality (</w:t>
       </w:r>
       <w:r>
         <w:rPr>
@@ -1249,19 +1942,7 @@
         <w:t xml:space="preserve"> </w:t>
       </w:r>
       <w:r>
-        <w:t xml:space="preserve">), (or 16,000 individual fish per cage). A sensitivityy analysis was conducted using other industry reported densities (see</w:t>
-      </w:r>
-      <w:r>
-        <w:t xml:space="preserve"> </w:t>
-      </w:r>
-      <w:r>
-        <w:rPr>
-          <w:i/>
-        </w:rPr>
-        <w:t xml:space="preserve">Appendix</w:t>
-      </w:r>
-      <w:r>
-        <w:t xml:space="preserve">). This means that it take between 1 and 1.5 years for the cobia farms to reach their operational capacity (reach production potential), which is a reasonable assumption because most commercial farms scale production gradually</w:t>
+        <w:t xml:space="preserve">), (or 16,000 individual fish per cage). This means that it take between 1 and 1.5 years for the cobia farms to reach their operational capacity (reach production potential), which is a reasonable assumption because most commercial farms scale production gradually</w:t>
       </w:r>
       <w:r>
         <w:t xml:space="preserve"> </w:t>
@@ -1284,38 +1965,140 @@
     </w:p>
     <w:p>
       <w:pPr>
+        <w:pStyle w:val="SourceCode"/>
+      </w:pPr>
+      <w:r>
+        <w:rPr>
+          <w:rStyle w:val="VerbatimChar"/>
+        </w:rPr>
+        <w:t xml:space="preserve">##                         **Farm Specification** **Value**</w:t>
+      </w:r>
+      <w:r>
+        <w:br w:type="textWrapping"/>
+      </w:r>
+      <w:r>
+        <w:rPr>
+          <w:rStyle w:val="VerbatimChar"/>
+        </w:rPr>
+        <w:t xml:space="preserve">## 1                             Cage volume (m3)     6,400</w:t>
+      </w:r>
+      <w:r>
+        <w:br w:type="textWrapping"/>
+      </w:r>
+      <w:r>
+        <w:rPr>
+          <w:rStyle w:val="VerbatimChar"/>
+        </w:rPr>
+        <w:t xml:space="preserve">## 2                              Number of cages        16</w:t>
+      </w:r>
+      <w:r>
+        <w:br w:type="textWrapping"/>
+      </w:r>
+      <w:r>
+        <w:rPr>
+          <w:rStyle w:val="VerbatimChar"/>
+        </w:rPr>
+        <w:t xml:space="preserve">## 3                            Harvest size (kg)         5</w:t>
+      </w:r>
+      <w:r>
+        <w:br w:type="textWrapping"/>
+      </w:r>
+      <w:r>
+        <w:rPr>
+          <w:rStyle w:val="VerbatimChar"/>
+        </w:rPr>
+        <w:t xml:space="preserve">## 4                      Harvest density (kg/m3)        15</w:t>
+      </w:r>
+      <w:r>
+        <w:br w:type="textWrapping"/>
+      </w:r>
+      <w:r>
+        <w:rPr>
+          <w:rStyle w:val="VerbatimChar"/>
+        </w:rPr>
+        <w:t xml:space="preserve">## 5 Harvest desnity (# of individiuals per cage)    16,000</w:t>
+      </w:r>
+      <w:r>
+        <w:br w:type="textWrapping"/>
+      </w:r>
+      <w:r>
+        <w:rPr>
+          <w:rStyle w:val="VerbatimChar"/>
+        </w:rPr>
+        <w:t xml:space="preserve">## 6                   Natural mortality rate (M)          </w:t>
+      </w:r>
+      <w:r>
+        <w:br w:type="textWrapping"/>
+      </w:r>
+      <w:r>
+        <w:rPr>
+          <w:rStyle w:val="VerbatimChar"/>
+        </w:rPr>
+        <w:t xml:space="preserve">## 7 Stocking density (# of individuals per cage)</w:t>
+      </w:r>
+    </w:p>
+    <w:p>
+      <w:pPr>
         <w:pStyle w:val="Heading2"/>
       </w:pPr>
-      <w:bookmarkStart w:id="27" w:name="bioeconomic-model"/>
-      <w:bookmarkEnd w:id="27"/>
+      <w:bookmarkStart w:id="29" w:name="bioeconomic-model"/>
+      <w:bookmarkEnd w:id="29"/>
       <w:r>
         <w:t xml:space="preserve">Bioeconomic Model</w:t>
       </w:r>
     </w:p>
     <w:p>
       <w:pPr>
+        <w:pStyle w:val="Heading3"/>
+      </w:pPr>
+      <w:bookmarkStart w:id="30" w:name="temperature-perfomance-curve"/>
+      <w:bookmarkEnd w:id="30"/>
+      <w:r>
+        <w:t xml:space="preserve">Temperature Perfomance Curve</w:t>
+      </w:r>
+    </w:p>
+    <w:p>
+      <w:pPr>
         <w:pStyle w:val="FirstParagraph"/>
       </w:pPr>
       <w:r>
-        <w:t xml:space="preserve">We applied a bio-economic model to estimate the production (in terms of cobia biomass yield (</w:t>
-      </w:r>
-      <w:r>
-        <w:rPr>
-          <w:i/>
-        </w:rPr>
-        <w:t xml:space="preserve">mt</w:t>
-      </w:r>
-      <w:r>
-        <w:t xml:space="preserve">) and Net Present Value (</w:t>
-      </w:r>
-      <w:r>
-        <w:rPr>
-          <w:i/>
-        </w:rPr>
-        <w:t xml:space="preserve">NPV</w:t>
-      </w:r>
-      <w:r>
-        <w:t xml:space="preserve">)) over a 10 year horizon for our hypothetical cobia farm (described above) for all 1 km</w:t>
+        <w:t xml:space="preserve">Temperature is one of the primary abiotic factors controlling growth in fish, including cobia</w:t>
+      </w:r>
+      <w:r>
+        <w:t xml:space="preserve"> </w:t>
+      </w:r>
+      <w:r>
+        <w:t xml:space="preserve">(</w:t>
+      </w:r>
+      <w:r>
+        <w:rPr>
+          <w:b/>
+        </w:rPr>
+        <w:t xml:space="preserve">???</w:t>
+      </w:r>
+      <w:r>
+        <w:t xml:space="preserve">)</w:t>
+      </w:r>
+      <w:r>
+        <w:t xml:space="preserve">, and is a factor that cannot be easily controlled in offshore mariculture grow-out settings</w:t>
+      </w:r>
+      <w:r>
+        <w:t xml:space="preserve"> </w:t>
+      </w:r>
+      <w:r>
+        <w:t xml:space="preserve">(</w:t>
+      </w:r>
+      <w:r>
+        <w:rPr>
+          <w:b/>
+        </w:rPr>
+        <w:t xml:space="preserve">???</w:t>
+      </w:r>
+      <w:r>
+        <w:t xml:space="preserve">)</w:t>
+      </w:r>
+      <w:r>
+        <w:t xml:space="preserve">. To reflect spatial differences in productivity across farms attributed to temperature variations, we used a thermal performance curve (TPC) to model temperature dependent individual growth of cobia. pWe used 10 years of satellite-based sea surface temperature (SST) data (NASA 2014) to calculate 1 km</w:t>
       </w:r>
       <w:r>
         <w:rPr>
@@ -1327,7 +2110,7 @@
         <w:t xml:space="preserve"> </w:t>
       </w:r>
       <w:r>
-        <w:t xml:space="preserve">cell in our study area that were identified as physically suitable. Only farms that generated positive NPV over the ten year period were considered economically feasible for development.</w:t>
+        <w:t xml:space="preserve">resolution spatial data layers of average monthly SST:</w:t>
       </w:r>
     </w:p>
     <w:p>
@@ -1335,7 +2118,7 @@
         <w:pStyle w:val="BodyText"/>
       </w:pPr>
       <w:r>
-        <w:t xml:space="preserve">NPV = revenue/(1+d)</w:t>
+        <w:t xml:space="preserve">where *tmin is XX, tmax is XX, and max growth occurs at topt, and SST is the average monthly SST over the last 10 years for locations (Table XX)</w:t>
       </w:r>
     </w:p>
     <w:p>
@@ -1343,448 +2126,7 @@
         <w:pStyle w:val="BodyText"/>
       </w:pPr>
       <w:r>
-        <w:t xml:space="preserve">We also estimated the equivalent annual annuity of each sector's NPV over a 10 year time horizion for each site:</w:t>
-      </w:r>
-    </w:p>
-    <w:p>
-      <w:pPr>
-        <w:pStyle w:val="BodyText"/>
-      </w:pPr>
-      <w:r>
-        <w:t xml:space="preserve">C= d(NPV)</w:t>
-      </w:r>
-    </w:p>
-    <w:p>
-      <w:pPr>
-        <w:pStyle w:val="BodyText"/>
-      </w:pPr>
-      <w:r>
-        <w:t xml:space="preserve">1-(1+d)^-</w:t>
-      </w:r>
-    </w:p>
-    <w:p>
-      <w:pPr>
-        <w:pStyle w:val="BodyText"/>
-      </w:pPr>
-      <w:r>
-        <w:t xml:space="preserve">NPV=discount rate*revenue</w:t>
-      </w:r>
-    </w:p>
-    <w:p>
-      <w:pPr>
-        <w:pStyle w:val="BodyText"/>
-      </w:pPr>
-      <w:r>
-        <w:t xml:space="preserve">Methods for calculating revenue and discount rate are described in the following sections.</w:t>
-      </w:r>
-    </w:p>
-    <w:p>
-      <w:pPr>
-        <w:pStyle w:val="BodyText"/>
-      </w:pPr>
-      <w:r>
-        <w:t xml:space="preserve">Total annual revenue,</w:t>
-      </w:r>
-      <w:r>
-        <w:t xml:space="preserve"> </w:t>
-      </w:r>
-      <m:oMath>
-        <m:r>
-          <m:t>T</m:t>
-        </m:r>
-        <m:r>
-          <m:t>R</m:t>
-        </m:r>
-      </m:oMath>
-      <w:r>
-        <w:t xml:space="preserve">, for each year</w:t>
-      </w:r>
-      <w:r>
-        <w:t xml:space="preserve"> </w:t>
-      </w:r>
-      <m:oMath>
-        <m:r>
-          <m:t>t</m:t>
-        </m:r>
-      </m:oMath>
-      <w:r>
-        <w:t xml:space="preserve">, for each farm was calculated as :</w:t>
-      </w:r>
-    </w:p>
-    <w:p>
-      <w:pPr>
-        <w:pStyle w:val="BodyText"/>
-      </w:pPr>
-      <m:oMath>
-        <m:r>
-          <m:t>T</m:t>
-        </m:r>
-        <m:sSub>
-          <m:e>
-            <m:r>
-              <m:t>R</m:t>
-            </m:r>
-          </m:e>
-          <m:sub>
-            <m:r>
-              <m:t>t</m:t>
-            </m:r>
-          </m:sub>
-        </m:sSub>
-        <m:r>
-          <m:t>=</m:t>
-        </m:r>
-        <m:r>
-          <m:t>(</m:t>
-        </m:r>
-        <m:sSub>
-          <m:e>
-            <m:r>
-              <m:t>B</m:t>
-            </m:r>
-          </m:e>
-          <m:sub>
-            <m:r>
-              <m:t>t</m:t>
-            </m:r>
-          </m:sub>
-        </m:sSub>
-        <m:sSub>
-          <m:e>
-            <m:r>
-              <m:t>c</m:t>
-            </m:r>
-          </m:e>
-          <m:sub>
-            <m:r>
-              <m:t>t</m:t>
-            </m:r>
-          </m:sub>
-        </m:sSub>
-        <m:r>
-          <m:t>)</m:t>
-        </m:r>
-        <m:r>
-          <m:t>–</m:t>
-        </m:r>
-        <m:r>
-          <m:t>(</m:t>
-        </m:r>
-        <m:sSub>
-          <m:e>
-            <m:r>
-              <m:t>B</m:t>
-            </m:r>
-          </m:e>
-          <m:sub>
-            <m:r>
-              <m:t>t</m:t>
-            </m:r>
-          </m:sub>
-        </m:sSub>
-        <m:sSub>
-          <m:e>
-            <m:r>
-              <m:t>c</m:t>
-            </m:r>
-          </m:e>
-          <m:sub>
-            <m:r>
-              <m:t>t</m:t>
-            </m:r>
-          </m:sub>
-        </m:sSub>
-        <m:sSub>
-          <m:e>
-            <m:r>
-              <m:t>j</m:t>
-            </m:r>
-          </m:e>
-          <m:sub>
-            <m:r>
-              <m:t>E</m:t>
-            </m:r>
-            <m:r>
-              <m:t>E</m:t>
-            </m:r>
-            <m:r>
-              <m:t>Z</m:t>
-            </m:r>
-          </m:sub>
-        </m:sSub>
-        <m:r>
-          <m:t>)</m:t>
-        </m:r>
-      </m:oMath>
-    </w:p>
-    <w:p>
-      <w:pPr>
-        <w:pStyle w:val="BodyText"/>
-      </w:pPr>
-      <w:r>
-        <w:t xml:space="preserve">Where</w:t>
-      </w:r>
-      <w:r>
-        <w:t xml:space="preserve"> </w:t>
-      </w:r>
-      <m:oMath>
-        <m:r>
-          <m:t>j</m:t>
-        </m:r>
-      </m:oMath>
-      <w:r>
-        <w:t xml:space="preserve"> </w:t>
-      </w:r>
-      <w:r>
-        <w:t xml:space="preserve">is the export tax as a function of EEZ.</w:t>
-      </w:r>
-    </w:p>
-    <w:p>
-      <w:pPr>
-        <w:pStyle w:val="BodyText"/>
-      </w:pPr>
-      <w:r>
-        <w:t xml:space="preserve">The total profit (</w:t>
-      </w:r>
-      <m:oMath>
-        <m:r>
-          <m:t>T</m:t>
-        </m:r>
-        <m:r>
-          <m:t>P</m:t>
-        </m:r>
-      </m:oMath>
-      <w:r>
-        <w:t xml:space="preserve">) for each farm over</w:t>
-      </w:r>
-      <w:r>
-        <w:t xml:space="preserve"> </w:t>
-      </w:r>
-      <m:oMath>
-        <m:r>
-          <m:t>t</m:t>
-        </m:r>
-      </m:oMath>
-      <w:r>
-        <w:t xml:space="preserve"> </w:t>
-      </w:r>
-      <w:r>
-        <w:t xml:space="preserve">years was calculated as:</w:t>
-      </w:r>
-    </w:p>
-    <w:p>
-      <w:pPr>
-        <w:pStyle w:val="BodyText"/>
-      </w:pPr>
-      <m:oMath>
-        <m:r>
-          <m:t>T</m:t>
-        </m:r>
-        <m:r>
-          <m:t>P</m:t>
-        </m:r>
-        <m:r>
-          <m:t>=</m:t>
-        </m:r>
-        <m:nary>
-          <m:naryPr>
-            <m:chr m:val="∑"/>
-            <m:limLoc m:val="undOvr"/>
-            <m:subHide m:val="0"/>
-            <m:supHide m:val="0"/>
-          </m:naryPr>
-          <m:sub>
-            <m:r>
-              <m:t>t</m:t>
-            </m:r>
-          </m:sub>
-          <m:sup>
-            <m:r>
-              <m:t>10</m:t>
-            </m:r>
-          </m:sup>
-          <m:e>
-            <m:r>
-              <m:t>T</m:t>
-            </m:r>
-          </m:e>
-        </m:nary>
-        <m:sSub>
-          <m:e>
-            <m:r>
-              <m:t>R</m:t>
-            </m:r>
-          </m:e>
-          <m:sub>
-            <m:r>
-              <m:t>t</m:t>
-            </m:r>
-          </m:sub>
-        </m:sSub>
-        <m:r>
-          <m:t>−</m:t>
-        </m:r>
-        <m:r>
-          <m:t>[</m:t>
-        </m:r>
-        <m:nary>
-          <m:naryPr>
-            <m:chr m:val="∑"/>
-            <m:limLoc m:val="undOvr"/>
-            <m:subHide m:val="0"/>
-            <m:supHide m:val="0"/>
-          </m:naryPr>
-          <m:sub>
-            <m:r>
-              <m:t>t</m:t>
-            </m:r>
-          </m:sub>
-          <m:sup>
-            <m:r>
-              <m:t>10</m:t>
-            </m:r>
-          </m:sup>
-          <m:e>
-            <m:r>
-              <m:t>S</m:t>
-            </m:r>
-          </m:e>
-        </m:nary>
-        <m:sSub>
-          <m:e>
-            <m:r>
-              <m:t>C</m:t>
-            </m:r>
-          </m:e>
-          <m:sub>
-            <m:r>
-              <m:t>t</m:t>
-            </m:r>
-          </m:sub>
-        </m:sSub>
-        <m:r>
-          <m:t>+</m:t>
-        </m:r>
-        <m:nary>
-          <m:naryPr>
-            <m:chr m:val="∑"/>
-            <m:limLoc m:val="undOvr"/>
-            <m:subHide m:val="0"/>
-            <m:supHide m:val="0"/>
-          </m:naryPr>
-          <m:sub>
-            <m:r>
-              <m:t>t</m:t>
-            </m:r>
-          </m:sub>
-          <m:sup>
-            <m:r>
-              <m:t>10</m:t>
-            </m:r>
-          </m:sup>
-          <m:e>
-            <m:r>
-              <m:t>O</m:t>
-            </m:r>
-          </m:e>
-        </m:nary>
-        <m:sSub>
-          <m:e>
-            <m:r>
-              <m:t>C</m:t>
-            </m:r>
-          </m:e>
-          <m:sub>
-            <m:r>
-              <m:t>t</m:t>
-            </m:r>
-          </m:sub>
-        </m:sSub>
-        <m:r>
-          <m:t>]</m:t>
-        </m:r>
-      </m:oMath>
-    </w:p>
-    <w:p>
-      <w:pPr>
-        <w:pStyle w:val="Heading4"/>
-      </w:pPr>
-      <w:bookmarkStart w:id="28" w:name="biological-growth-model-to-calculate-profits"/>
-      <w:bookmarkEnd w:id="28"/>
-      <w:r>
-        <w:t xml:space="preserve">Biological (growth) Model To calculate Profits</w:t>
-      </w:r>
-    </w:p>
-    <w:p>
-      <w:pPr>
-        <w:pStyle w:val="FirstParagraph"/>
-      </w:pPr>
-      <w:r>
-        <w:t xml:space="preserve">Temperature is one of the primary abiotic factors controlling growth in fish, including cobia</w:t>
-      </w:r>
-      <w:r>
-        <w:t xml:space="preserve"> </w:t>
-      </w:r>
-      <w:r>
-        <w:t xml:space="preserve">(</w:t>
-      </w:r>
-      <w:r>
-        <w:rPr>
-          <w:b/>
-        </w:rPr>
-        <w:t xml:space="preserve">???</w:t>
-      </w:r>
-      <w:r>
-        <w:t xml:space="preserve">)</w:t>
-      </w:r>
-      <w:r>
-        <w:t xml:space="preserve">, and is a factor that cannot be easily controlled in offshore mariculture grow-out settings</w:t>
-      </w:r>
-      <w:r>
-        <w:t xml:space="preserve"> </w:t>
-      </w:r>
-      <w:r>
-        <w:t xml:space="preserve">(</w:t>
-      </w:r>
-      <w:r>
-        <w:rPr>
-          <w:b/>
-        </w:rPr>
-        <w:t xml:space="preserve">???</w:t>
-      </w:r>
-      <w:r>
-        <w:t xml:space="preserve">)</w:t>
-      </w:r>
-      <w:r>
-        <w:t xml:space="preserve">. To reflect spatial differences in productivity across farms attributed to temperature variations, we used a thermal performance curve (TPC) to model temperature dependent individual growth of cobia. pWe used 10 years of satellite-based sea surface temperature (SST) data (NASA 2014) to calculate 1 km</w:t>
-      </w:r>
-      <w:r>
-        <w:rPr>
-          <w:vertAlign w:val="superscript"/>
-        </w:rPr>
-        <w:t xml:space="preserve">2</w:t>
-      </w:r>
-      <w:r>
-        <w:t xml:space="preserve"> </w:t>
-      </w:r>
-      <w:r>
-        <w:t xml:space="preserve">resolution spatial data layers of average monthly SST:</w:t>
-      </w:r>
-    </w:p>
-    <w:p>
-      <w:pPr>
-        <w:pStyle w:val="BodyText"/>
-      </w:pPr>
-      <w:r>
-        <w:t xml:space="preserve">where *tmin is XX, tmax is XX, and max growth occurs at topt, and SST is the average monthly SST over the last 10 years for location s (Table XX)</w:t>
-      </w:r>
-    </w:p>
-    <w:p>
-      <w:pPr>
-        <w:pStyle w:val="BodyText"/>
-      </w:pPr>
-      <w:r>
-        <w:t xml:space="preserve">Annual production (Pt) at each farm is then calculated as:</w:t>
+        <w:t xml:space="preserve">Annual production (Bt) at each farm is then calculated as:</w:t>
       </w:r>
     </w:p>
     <w:p>
@@ -1917,7 +2259,7 @@
         <w:t xml:space="preserve"> </w:t>
       </w:r>
       <w:r>
-        <w:t xml:space="preserve">estimates biomass (mt) in month</w:t>
+        <w:t xml:space="preserve">estimates biomass (t) in month</w:t>
       </w:r>
       <w:r>
         <w:t xml:space="preserve"> </w:t>
@@ -1936,10 +2278,20 @@
     </w:p>
     <w:p>
       <w:pPr>
+        <w:pStyle w:val="Heading3"/>
+      </w:pPr>
+      <w:bookmarkStart w:id="31" w:name="economic-model"/>
+      <w:bookmarkEnd w:id="31"/>
+      <w:r>
+        <w:t xml:space="preserve">Economic Model</w:t>
+      </w:r>
+    </w:p>
+    <w:p>
+      <w:pPr>
         <w:pStyle w:val="Heading4"/>
       </w:pPr>
-      <w:bookmarkStart w:id="29" w:name="costs"/>
-      <w:bookmarkEnd w:id="29"/>
+      <w:bookmarkStart w:id="32" w:name="costs"/>
+      <w:bookmarkEnd w:id="32"/>
       <w:r>
         <w:t xml:space="preserve">Costs</w:t>
       </w:r>
@@ -1949,8 +2301,119 @@
         <w:pStyle w:val="FirstParagraph"/>
       </w:pPr>
       <w:r>
-        <w:t xml:space="preserve">Using cost parameters that we derived from the literature for each EEZ (Table 2), and parameters that were fixed across all sites (Table 3), the economic model estimates total annual operating costs (</w:t>
-      </w:r>
+        <w:t xml:space="preserve">Using cost parameters we derived from the literature for each EEZ and parameters that were fixed across all sites (Table 4). The economic model estimates total operating costs (</w:t>
+      </w:r>
+      <m:oMath>
+        <m:r>
+          <m:t>T</m:t>
+        </m:r>
+        <m:r>
+          <m:t>C</m:t>
+        </m:r>
+      </m:oMath>
+      <w:r>
+        <w:t xml:space="preserve">) for each farm</w:t>
+      </w:r>
+      <w:r>
+        <w:t xml:space="preserve"> </w:t>
+      </w:r>
+      <m:oMath>
+        <m:r>
+          <m:t>i</m:t>
+        </m:r>
+      </m:oMath>
+      <w:r>
+        <w:t xml:space="preserve"> </w:t>
+      </w:r>
+      <w:r>
+        <w:t xml:space="preserve">at</w:t>
+      </w:r>
+      <w:r>
+        <w:t xml:space="preserve"> </w:t>
+      </w:r>
+      <m:oMath>
+        <m:r>
+          <m:t>t</m:t>
+        </m:r>
+        <m:r>
+          <m:t>=</m:t>
+        </m:r>
+        <m:r>
+          <m:t>1</m:t>
+        </m:r>
+      </m:oMath>
+      <w:r>
+        <w:t xml:space="preserve"> </w:t>
+      </w:r>
+      <w:r>
+        <w:t xml:space="preserve">year as:</w:t>
+      </w:r>
+    </w:p>
+    <w:p>
+      <w:pPr>
+        <w:pStyle w:val="BodyText"/>
+      </w:pPr>
+      <w:r>
+        <w:t xml:space="preserve">$TC_{i,t=1} = SC_{i,t=1} + OC_{i,t=1} $</w:t>
+      </w:r>
+    </w:p>
+    <w:p>
+      <w:pPr>
+        <w:pStyle w:val="BodyText"/>
+      </w:pPr>
+      <w:r>
+        <w:t xml:space="preserve">and</w:t>
+      </w:r>
+      <w:r>
+        <w:t xml:space="preserve"> </w:t>
+      </w:r>
+      <m:oMath>
+        <m:r>
+          <m:t>T</m:t>
+        </m:r>
+        <m:r>
+          <m:t>C</m:t>
+        </m:r>
+      </m:oMath>
+      <w:r>
+        <w:t xml:space="preserve"> </w:t>
+      </w:r>
+      <w:r>
+        <w:t xml:space="preserve">for all subsequent years (</w:t>
+      </w:r>
+      <m:oMath>
+        <m:r>
+          <m:t>t</m:t>
+        </m:r>
+        <m:r>
+          <m:t>&gt;</m:t>
+        </m:r>
+        <m:r>
+          <m:t>1</m:t>
+        </m:r>
+      </m:oMath>
+      <w:r>
+        <w:t xml:space="preserve"> </w:t>
+      </w:r>
+      <w:r>
+        <w:t xml:space="preserve">as) at each site</w:t>
+      </w:r>
+      <w:r>
+        <w:t xml:space="preserve"> </w:t>
+      </w:r>
+      <m:oMath>
+        <m:r>
+          <m:t>i</m:t>
+        </m:r>
+      </m:oMath>
+      <w:r>
+        <w:t xml:space="preserve">:</w:t>
+      </w:r>
+    </w:p>
+    <w:p>
+      <w:pPr>
+        <w:pStyle w:val="BodyText"/>
+      </w:pPr>
       <m:oMath>
         <m:r>
           <m:t>T</m:t>
@@ -1964,33 +2427,223 @@
           <m:sub>
             <m:r>
               <m:t>t</m:t>
+            </m:r>
+            <m:r>
+              <m:t>&gt;</m:t>
+            </m:r>
+            <m:r>
+              <m:t>1</m:t>
+            </m:r>
+            <m:r>
+              <m:t>,</m:t>
+            </m:r>
+            <m:r>
+              <m:t>i</m:t>
+            </m:r>
+          </m:sub>
+        </m:sSub>
+        <m:r>
+          <m:t>=</m:t>
+        </m:r>
+        <m:r>
+          <m:t>O</m:t>
+        </m:r>
+        <m:sSub>
+          <m:e>
+            <m:r>
+              <m:t>C</m:t>
+            </m:r>
+          </m:e>
+          <m:sub>
+            <m:r>
+              <m:t>t</m:t>
+            </m:r>
+            <m:r>
+              <m:t>&gt;</m:t>
+            </m:r>
+            <m:r>
+              <m:t>1</m:t>
+            </m:r>
+            <m:r>
+              <m:t>,</m:t>
+            </m:r>
+            <m:r>
+              <m:t>i</m:t>
             </m:r>
           </m:sub>
         </m:sSub>
       </m:oMath>
-      <w:r>
-        <w:t xml:space="preserve">) for year 1 (</w:t>
+    </w:p>
+    <w:p>
+      <w:pPr>
+        <w:pStyle w:val="BodyText"/>
+      </w:pPr>
+      <w:r>
+        <w:t xml:space="preserve">where</w:t>
+      </w:r>
+      <w:r>
+        <w:t xml:space="preserve"> </w:t>
       </w:r>
       <m:oMath>
         <m:r>
+          <m:t>S</m:t>
+        </m:r>
+        <m:r>
+          <m:t>C</m:t>
+        </m:r>
+      </m:oMath>
+      <w:r>
+        <w:t xml:space="preserve"> </w:t>
+      </w:r>
+      <w:r>
+        <w:t xml:space="preserve">represents capital expenditure (start up costs) at each site</w:t>
+      </w:r>
+      <w:r>
+        <w:t xml:space="preserve"> </w:t>
+      </w:r>
+      <m:oMath>
+        <m:r>
+          <m:t>i</m:t>
+        </m:r>
+      </m:oMath>
+      <w:r>
+        <w:t xml:space="preserve"> </w:t>
+      </w:r>
+      <w:r>
+        <w:t xml:space="preserve">as a function of average site depth (</w:t>
+      </w:r>
+      <m:oMath>
+        <m:r>
+          <m:t>d</m:t>
+        </m:r>
+        <m:r>
+          <m:t>e</m:t>
+        </m:r>
+        <m:r>
+          <m:t>p</m:t>
+        </m:r>
+        <m:r>
           <m:t>t</m:t>
         </m:r>
         <m:r>
-          <m:t>=</m:t>
-        </m:r>
-        <m:r>
-          <m:t>1</m:t>
+          <m:t>h</m:t>
         </m:r>
       </m:oMath>
       <w:r>
-        <w:t xml:space="preserve">) as:</w:t>
-      </w:r>
-      <w:r>
-        <w:br w:type="textWrapping"/>
+        <w:t xml:space="preserve">), distance from port (</w:t>
       </w:r>
       <m:oMath>
         <m:r>
-          <m:t>T</m:t>
+          <m:t>d</m:t>
+        </m:r>
+        <m:r>
+          <m:t>i</m:t>
+        </m:r>
+        <m:r>
+          <m:t>s</m:t>
+        </m:r>
+        <m:r>
+          <m:t>t</m:t>
+        </m:r>
+        <m:r>
+          <m:t>a</m:t>
+        </m:r>
+        <m:r>
+          <m:t>n</m:t>
+        </m:r>
+        <m:r>
+          <m:t>c</m:t>
+        </m:r>
+        <m:r>
+          <m:t>e</m:t>
+        </m:r>
+      </m:oMath>
+      <w:r>
+        <w:t xml:space="preserve">), and</w:t>
+      </w:r>
+      <w:r>
+        <w:t xml:space="preserve"> </w:t>
+      </w:r>
+      <m:oMath>
+        <m:r>
+          <m:t>E</m:t>
+        </m:r>
+        <m:r>
+          <m:t>E</m:t>
+        </m:r>
+        <m:r>
+          <m:t>Z</m:t>
+        </m:r>
+      </m:oMath>
+      <w:r>
+        <w:t xml:space="preserve">:</w:t>
+      </w:r>
+    </w:p>
+    <w:p>
+      <w:pPr>
+        <w:pStyle w:val="BodyText"/>
+      </w:pPr>
+      <w:r>
+        <w:t xml:space="preserve">$ SC_{i,t=1} = E_{depth} + I_{distance,EEZ} + P_{EEZ} $</w:t>
+      </w:r>
+    </w:p>
+    <w:p>
+      <w:pPr>
+        <w:pStyle w:val="BodyText"/>
+      </w:pPr>
+      <w:r>
+        <w:t xml:space="preserve">where where</w:t>
+      </w:r>
+      <w:r>
+        <w:t xml:space="preserve"> </w:t>
+      </w:r>
+      <m:oMath>
+        <m:r>
+          <m:t>E</m:t>
+        </m:r>
+      </m:oMath>
+      <w:r>
+        <w:t xml:space="preserve"> </w:t>
+      </w:r>
+      <w:r>
+        <w:t xml:space="preserve">represents materials and equipment costs as a function of depth,</w:t>
+      </w:r>
+      <w:r>
+        <w:t xml:space="preserve"> </w:t>
+      </w:r>
+      <m:oMath>
+        <m:r>
+          <m:t>I</m:t>
+        </m:r>
+      </m:oMath>
+      <w:r>
+        <w:t xml:space="preserve"> </w:t>
+      </w:r>
+      <w:r>
+        <w:t xml:space="preserve">represent installation costs as a function of the farm's distance from shore and, base installation cost that varies by EEZ, and</w:t>
+      </w:r>
+      <w:r>
+        <w:t xml:space="preserve"> </w:t>
+      </w:r>
+      <m:oMath>
+        <m:r>
+          <m:t>P</m:t>
+        </m:r>
+      </m:oMath>
+      <w:r>
+        <w:t xml:space="preserve"> </w:t>
+      </w:r>
+      <w:r>
+        <w:t xml:space="preserve">represents the cost of an aquaculture permit or lease as a function of EEZ (Table 4).</w:t>
+      </w:r>
+    </w:p>
+    <w:p>
+      <w:pPr>
+        <w:pStyle w:val="BodyText"/>
+      </w:pPr>
+      <m:oMath>
+        <m:r>
+          <m:t>O</m:t>
         </m:r>
         <m:sSub>
           <m:e>
@@ -2000,83 +2653,56 @@
           </m:e>
           <m:sub>
             <m:r>
+              <m:t>i</m:t>
+            </m:r>
+            <m:r>
+              <m:t>,</m:t>
+            </m:r>
+            <m:r>
               <m:t>t</m:t>
-            </m:r>
-            <m:r>
-              <m:t>=</m:t>
-            </m:r>
-            <m:r>
-              <m:t>1</m:t>
-            </m:r>
-          </m:sub>
-        </m:sSub>
-        <m:r>
-          <m:t>=</m:t>
-        </m:r>
-        <m:r>
-          <m:t>S</m:t>
-        </m:r>
-        <m:r>
-          <m:t>C</m:t>
-        </m:r>
-        <m:r>
-          <m:t>+</m:t>
-        </m:r>
-        <m:r>
-          <m:t>O</m:t>
-        </m:r>
-        <m:sSub>
-          <m:e>
-            <m:r>
-              <m:t>C</m:t>
-            </m:r>
-          </m:e>
-          <m:sub>
-            <m:r>
-              <m:t>t</m:t>
-            </m:r>
-            <m:r>
-              <m:t>=</m:t>
-            </m:r>
-            <m:r>
-              <m:t>1</m:t>
             </m:r>
           </m:sub>
         </m:sSub>
       </m:oMath>
+      <w:r>
+        <w:t xml:space="preserve"> </w:t>
+      </w:r>
+      <w:r>
+        <w:t xml:space="preserve">represents annual operating costs at each site</w:t>
+      </w:r>
+      <w:r>
+        <w:t xml:space="preserve"> </w:t>
+      </w:r>
+      <m:oMath>
+        <m:r>
+          <m:t>i</m:t>
+        </m:r>
+      </m:oMath>
+      <w:r>
+        <w:t xml:space="preserve"> </w:t>
+      </w:r>
+      <w:r>
+        <w:t xml:space="preserve">for each year</w:t>
+      </w:r>
+      <w:r>
+        <w:t xml:space="preserve"> </w:t>
+      </w:r>
+      <m:oMath>
+        <m:r>
+          <m:t>t</m:t>
+        </m:r>
+      </m:oMath>
+      <w:r>
+        <w:t xml:space="preserve">:</w:t>
+      </w:r>
     </w:p>
     <w:p>
       <w:pPr>
         <w:pStyle w:val="BodyText"/>
       </w:pPr>
-      <w:r>
-        <w:t xml:space="preserve">Where</w:t>
-      </w:r>
-      <w:r>
-        <w:t xml:space="preserve"> </w:t>
-      </w:r>
       <m:oMath>
         <m:r>
-          <m:t>S</m:t>
-        </m:r>
-        <m:r>
-          <m:t>C</m:t>
-        </m:r>
-      </m:oMath>
-      <w:r>
-        <w:t xml:space="preserve"> </w:t>
-      </w:r>
-      <w:r>
-        <w:t xml:space="preserve">represents capital expenditures (start up costs) as:</w:t>
-      </w:r>
-    </w:p>
-    <w:p>
-      <w:pPr>
-        <w:pStyle w:val="BodyText"/>
-      </w:pPr>
-      <m:oMath>
-        <m:r>
-          <m:t>S</m:t>
+          <m:t>O</m:t>
         </m:r>
         <m:sSub>
           <m:e>
@@ -2086,204 +2712,11 @@
           </m:e>
           <m:sub>
             <m:r>
-              <m:t>t</m:t>
-            </m:r>
-            <m:r>
-              <m:t>=</m:t>
-            </m:r>
-            <m:r>
-              <m:t>1</m:t>
-            </m:r>
-          </m:sub>
-        </m:sSub>
-        <m:r>
-          <m:t>=</m:t>
-        </m:r>
-        <m:sSub>
-          <m:e>
-            <m:r>
-              <m:t>E</m:t>
-            </m:r>
-          </m:e>
-          <m:sub>
-            <m:r>
-              <m:t>d</m:t>
-            </m:r>
-            <m:r>
-              <m:t>e</m:t>
-            </m:r>
-            <m:r>
-              <m:t>p</m:t>
-            </m:r>
-            <m:r>
-              <m:t>t</m:t>
-            </m:r>
-            <m:r>
-              <m:t>h</m:t>
-            </m:r>
-          </m:sub>
-        </m:sSub>
-        <m:r>
-          <m:t>+</m:t>
-        </m:r>
-        <m:sSub>
-          <m:e>
-            <m:r>
-              <m:t>I</m:t>
-            </m:r>
-          </m:e>
-          <m:sub>
-            <m:r>
-              <m:t>d</m:t>
-            </m:r>
-            <m:r>
               <m:t>i</m:t>
             </m:r>
             <m:r>
-              <m:t>s</m:t>
-            </m:r>
-            <m:r>
-              <m:t>t</m:t>
-            </m:r>
-            <m:r>
-              <m:t>a</m:t>
-            </m:r>
-            <m:r>
-              <m:t>n</m:t>
-            </m:r>
-            <m:r>
-              <m:t>c</m:t>
-            </m:r>
-            <m:r>
-              <m:t>e</m:t>
-            </m:r>
-            <m:r>
               <m:t>,</m:t>
             </m:r>
-            <m:r>
-              <m:t>E</m:t>
-            </m:r>
-            <m:r>
-              <m:t>E</m:t>
-            </m:r>
-            <m:r>
-              <m:t>Z</m:t>
-            </m:r>
-          </m:sub>
-        </m:sSub>
-        <m:r>
-          <m:t>+</m:t>
-        </m:r>
-        <m:sSub>
-          <m:e>
-            <m:r>
-              <m:t>P</m:t>
-            </m:r>
-          </m:e>
-          <m:sub>
-            <m:r>
-              <m:t>E</m:t>
-            </m:r>
-            <m:r>
-              <m:t>E</m:t>
-            </m:r>
-            <m:r>
-              <m:t>Z</m:t>
-            </m:r>
-          </m:sub>
-        </m:sSub>
-      </m:oMath>
-    </w:p>
-    <w:p>
-      <w:pPr>
-        <w:pStyle w:val="BodyText"/>
-      </w:pPr>
-      <w:r>
-        <w:t xml:space="preserve">where</w:t>
-      </w:r>
-      <w:r>
-        <w:t xml:space="preserve"> </w:t>
-      </w:r>
-      <m:oMath>
-        <m:r>
-          <m:t>E</m:t>
-        </m:r>
-      </m:oMath>
-      <w:r>
-        <w:t xml:space="preserve"> </w:t>
-      </w:r>
-      <w:r>
-        <w:t xml:space="preserve">represents materials and equipment costs as a function of depth, I represent installation costs as a function of the farm's distance from shore and base installation cost depnding on EEZ, and</w:t>
-      </w:r>
-      <w:r>
-        <w:t xml:space="preserve"> </w:t>
-      </w:r>
-      <m:oMath>
-        <m:r>
-          <m:t>P</m:t>
-        </m:r>
-      </m:oMath>
-      <w:r>
-        <w:t xml:space="preserve"> </w:t>
-      </w:r>
-      <w:r>
-        <w:t xml:space="preserve">represents the cost of an aquaculture permit or lease as a function of EEZ (Table 2).</w:t>
-      </w:r>
-    </w:p>
-    <w:p>
-      <w:pPr>
-        <w:pStyle w:val="BodyText"/>
-      </w:pPr>
-      <m:oMath>
-        <m:r>
-          <m:t>O</m:t>
-        </m:r>
-        <m:sSub>
-          <m:e>
-            <m:r>
-              <m:t>C</m:t>
-            </m:r>
-          </m:e>
-          <m:sub>
-            <m:r>
-              <m:t>t</m:t>
-            </m:r>
-          </m:sub>
-        </m:sSub>
-      </m:oMath>
-      <w:r>
-        <w:t xml:space="preserve"> </w:t>
-      </w:r>
-      <w:r>
-        <w:t xml:space="preserve">represents annual operating costs at each year</w:t>
-      </w:r>
-      <w:r>
-        <w:t xml:space="preserve"> </w:t>
-      </w:r>
-      <m:oMath>
-        <m:r>
-          <m:t>t</m:t>
-        </m:r>
-      </m:oMath>
-      <w:r>
-        <w:t xml:space="preserve">:</w:t>
-      </w:r>
-    </w:p>
-    <w:p>
-      <w:pPr>
-        <w:pStyle w:val="BodyText"/>
-      </w:pPr>
-      <m:oMath>
-        <m:r>
-          <m:t>O</m:t>
-        </m:r>
-        <m:sSub>
-          <m:e>
-            <m:r>
-              <m:t>C</m:t>
-            </m:r>
-          </m:e>
-          <m:sub>
             <m:r>
               <m:t>t</m:t>
             </m:r>
@@ -2754,24 +3187,18 @@
     </w:p>
     <w:p>
       <w:pPr>
-        <w:pStyle w:val="Heading3"/>
-      </w:pPr>
-      <w:bookmarkStart w:id="30" w:name="cobia-price"/>
-      <w:bookmarkEnd w:id="30"/>
-      <w:r>
-        <w:t xml:space="preserve">Cobia Price</w:t>
+        <w:pStyle w:val="Heading4"/>
+      </w:pPr>
+      <w:bookmarkStart w:id="33" w:name="cobia-price"/>
+      <w:bookmarkEnd w:id="33"/>
+      <w:r>
+        <w:t xml:space="preserve">Cobia price</w:t>
       </w:r>
     </w:p>
     <w:p>
       <w:pPr>
         <w:pStyle w:val="FirstParagraph"/>
       </w:pPr>
-      <w:r>
-        <w:t xml:space="preserve">We created a supply and demand curve for cobia to estimate a set price for cobia.</w:t>
-      </w:r>
-      <w:r>
-        <w:t xml:space="preserve"> </w:t>
-      </w:r>
       <w:r>
         <w:t xml:space="preserve">The global market for cobia is currently very small, with just 8.5% of production (4,555 MT) exported in 2012. We assume that cobia aquaculture in the Caribbean will be an export commodity and thus increased production in the Caribbean will affect the global price of cobia</w:t>
       </w:r>
@@ -2994,17 +3421,53 @@
         <w:pStyle w:val="BodyText"/>
       </w:pPr>
       <w:r>
-        <w:t xml:space="preserve">To create a supply curve, we estimated the the total production of cobia at every price from 0 to XX at $0.05 increments. The intersection of the supply and demand curve was set as the price for cobia in the Caribbean at the curren.</w:t>
-      </w:r>
-    </w:p>
-    <w:p>
-      <w:pPr>
-        <w:pStyle w:val="Heading3"/>
-      </w:pPr>
-      <w:bookmarkStart w:id="31" w:name="discount-rate"/>
-      <w:bookmarkEnd w:id="31"/>
-      <w:r>
-        <w:t xml:space="preserve">Discount Rate</w:t>
+        <w:t xml:space="preserve">To set the price of cobia at a given production level, we construct a supply curve for cobia by estimating the total production of cobia (assuming only profitable farms are developed) at every price from 0 to XX at $0.05 increments. The price of cobia for each model run was set at the intersection of the supply and demand curve.</w:t>
+      </w:r>
+      <w:r>
+        <w:t xml:space="preserve"> </w:t>
+      </w:r>
+      <w:r>
+        <w:t xml:space="preserve">We applied a bio-economic model to estimate the production (in terms of cobia biomass yield (</w:t>
+      </w:r>
+      <w:r>
+        <w:rPr>
+          <w:i/>
+        </w:rPr>
+        <w:t xml:space="preserve">mt</w:t>
+      </w:r>
+      <w:r>
+        <w:t xml:space="preserve">) and Net Present Value (</w:t>
+      </w:r>
+      <w:r>
+        <w:rPr>
+          <w:i/>
+        </w:rPr>
+        <w:t xml:space="preserve">NPV</w:t>
+      </w:r>
+      <w:r>
+        <w:t xml:space="preserve">)) over a 10 year horizon for our 1 km</w:t>
+      </w:r>
+      <w:r>
+        <w:rPr>
+          <w:vertAlign w:val="superscript"/>
+        </w:rPr>
+        <w:t xml:space="preserve">2</w:t>
+      </w:r>
+      <w:r>
+        <w:t xml:space="preserve"> </w:t>
+      </w:r>
+      <w:r>
+        <w:t xml:space="preserve">hypothetical cobia farms in all cells that were identified as suitable. Only farms that generated positive NPV over the ten year period were considered economically feasible for development.</w:t>
+      </w:r>
+    </w:p>
+    <w:p>
+      <w:pPr>
+        <w:pStyle w:val="Heading5"/>
+      </w:pPr>
+      <w:bookmarkStart w:id="34" w:name="net-present-value-npv"/>
+      <w:bookmarkEnd w:id="34"/>
+      <w:r>
+        <w:t xml:space="preserve">Net Present Value (NPV)</w:t>
       </w:r>
     </w:p>
     <w:p>
@@ -3012,119 +3475,218 @@
         <w:pStyle w:val="FirstParagraph"/>
       </w:pPr>
       <w:r>
-        <w:t xml:space="preserve">Barriers to the development of aquaculture in the Caribbean are lack of infrastructure, and polictical and economic stability, factors that deter private sector investors</w:t>
-      </w:r>
-      <w:r>
-        <w:t xml:space="preserve"> </w:t>
-      </w:r>
-      <w:r>
-        <w:t xml:space="preserve">(</w:t>
-      </w:r>
-      <w:r>
-        <w:rPr>
-          <w:b/>
-        </w:rPr>
-        <w:t xml:space="preserve">???</w:t>
-      </w:r>
-      <w:r>
-        <w:t xml:space="preserve">)</w:t>
-      </w:r>
-      <w:r>
-        <w:t xml:space="preserve">We incorporate the foreign investment risk associated with a country into the discount rate. In general, both political and economic conditions of a country determine how much risk is associated with investing in that country, and thus how much foreign direct investment is likely to occur (Schneider and Frey 1985). Political and economic instability has been identified as a major limiting factor to aquaculture development in the Caribbean (Rojas and Wadsworth 2007), with potential investors concerned that policies affecting aquaculture business will shift before they are able to make a profit. Here, we modify previously published methodologies for quantifying country investment risk to quantify a country’s relative investment risk in the Caribbean, where limited data on economic and political conditions are available.</w:t>
+        <w:t xml:space="preserve">Annual total revenue,</w:t>
+      </w:r>
+      <w:r>
+        <w:t xml:space="preserve"> </w:t>
+      </w:r>
+      <m:oMath>
+        <m:r>
+          <m:t>T</m:t>
+        </m:r>
+        <m:r>
+          <m:t>R</m:t>
+        </m:r>
+      </m:oMath>
+      <w:r>
+        <w:t xml:space="preserve">, for each farm</w:t>
+      </w:r>
+      <w:r>
+        <w:t xml:space="preserve"> </w:t>
+      </w:r>
+      <m:oMath>
+        <m:r>
+          <m:t>i</m:t>
+        </m:r>
+      </m:oMath>
+      <w:r>
+        <w:t xml:space="preserve"> </w:t>
+      </w:r>
+      <w:r>
+        <w:t xml:space="preserve">was calculated as :</w:t>
       </w:r>
     </w:p>
     <w:p>
       <w:pPr>
         <w:pStyle w:val="BodyText"/>
       </w:pPr>
-      <w:r>
-        <w:t xml:space="preserve">Bhalla</w:t>
-      </w:r>
-      <w:r>
-        <w:t xml:space="preserve"> </w:t>
-      </w:r>
-      <w:r>
-        <w:t xml:space="preserve">(</w:t>
-      </w:r>
-      <w:r>
-        <w:rPr>
-          <w:b/>
-        </w:rPr>
-        <w:t xml:space="preserve">???</w:t>
-      </w:r>
-      <w:r>
-        <w:t xml:space="preserve">)</w:t>
-      </w:r>
-      <w:r>
-        <w:t xml:space="preserve"> </w:t>
-      </w:r>
-      <w:r>
-        <w:t xml:space="preserve">developed the Foreign Investment Risk Matrix (FIRM) to assist investors in classifying the political and economic risks associated with investing in different countries using discrete risk categories. An expanded version of FIRM was developed by McGowan and Moeller</w:t>
-      </w:r>
-      <w:r>
-        <w:t xml:space="preserve"> </w:t>
-      </w:r>
-      <w:r>
-        <w:t xml:space="preserve">(</w:t>
-      </w:r>
-      <w:r>
-        <w:rPr>
-          <w:b/>
-        </w:rPr>
-        <w:t xml:space="preserve">???</w:t>
-      </w:r>
-      <w:r>
-        <w:t xml:space="preserve">)</w:t>
-      </w:r>
-      <w:r>
-        <w:t xml:space="preserve"> </w:t>
-      </w:r>
-      <w:r>
-        <w:t xml:space="preserve">that utilizes three political and three economic continuous risk variables that are readily available for most countries (Table 1). For each variable, a country’s rating is determined by transforming the data for that variable to a scale of 1 (low risk) to 5 (high risk) and multiplying by the specified weight to determine the variable’s final score (R x W) (Table 1). Political and economic risk scores are calculated by taking the sum of final scores for all three variable, and the total risk score is calculated by multiplying the political and economic risk scores by the specified weight and then summing the values. The weights shown in Table 1 were arbitrarily chosen by McGowan and Moeller</w:t>
-      </w:r>
-      <w:r>
-        <w:t xml:space="preserve"> </w:t>
-      </w:r>
-      <w:r>
-        <w:t xml:space="preserve">(</w:t>
-      </w:r>
-      <w:r>
-        <w:rPr>
-          <w:b/>
-        </w:rPr>
-        <w:t xml:space="preserve">???</w:t>
-      </w:r>
-      <w:r>
-        <w:t xml:space="preserve">)</w:t>
-      </w:r>
-      <w:r>
-        <w:t xml:space="preserve">. In practice, they recommend weighting variables according to relevance and importance to the particular project that is being assessed.</w:t>
-      </w:r>
+      <m:oMath>
+        <m:r>
+          <m:t>T</m:t>
+        </m:r>
+        <m:sSub>
+          <m:e>
+            <m:r>
+              <m:t>R</m:t>
+            </m:r>
+          </m:e>
+          <m:sub>
+            <m:r>
+              <m:t>i</m:t>
+            </m:r>
+            <m:r>
+              <m:t>,</m:t>
+            </m:r>
+            <m:r>
+              <m:t>t</m:t>
+            </m:r>
+          </m:sub>
+        </m:sSub>
+        <m:r>
+          <m:t>=</m:t>
+        </m:r>
+        <m:r>
+          <m:t>(</m:t>
+        </m:r>
+        <m:nary>
+          <m:naryPr>
+            <m:chr m:val="∑"/>
+            <m:limLoc m:val="undOvr"/>
+            <m:subHide m:val="0"/>
+            <m:supHide m:val="0"/>
+          </m:naryPr>
+          <m:sub>
+            <m:r>
+              <m:t>t</m:t>
+            </m:r>
+          </m:sub>
+          <m:sup>
+            <m:r>
+              <m:t>10</m:t>
+            </m:r>
+          </m:sup>
+          <m:e>
+            <m:sSub>
+              <m:e>
+                <m:r>
+                  <m:t>B</m:t>
+                </m:r>
+              </m:e>
+              <m:sub>
+                <m:r>
+                  <m:t>t</m:t>
+                </m:r>
+              </m:sub>
+            </m:sSub>
+          </m:e>
+        </m:nary>
+        <m:r>
+          <m:t>*</m:t>
+        </m:r>
+        <m:sSub>
+          <m:e>
+            <m:r>
+              <m:t>c</m:t>
+            </m:r>
+          </m:e>
+          <m:sub>
+            <m:r>
+              <m:t>t</m:t>
+            </m:r>
+          </m:sub>
+        </m:sSub>
+        <m:r>
+          <m:t>)</m:t>
+        </m:r>
+        <m:r>
+          <m:t>–</m:t>
+        </m:r>
+        <m:r>
+          <m:t>(</m:t>
+        </m:r>
+        <m:nary>
+          <m:naryPr>
+            <m:chr m:val="∑"/>
+            <m:limLoc m:val="undOvr"/>
+            <m:subHide m:val="0"/>
+            <m:supHide m:val="0"/>
+          </m:naryPr>
+          <m:sub>
+            <m:r>
+              <m:t>t</m:t>
+            </m:r>
+          </m:sub>
+          <m:sup>
+            <m:r>
+              <m:t>10</m:t>
+            </m:r>
+          </m:sup>
+          <m:e>
+            <m:sSub>
+              <m:e>
+                <m:r>
+                  <m:t>B</m:t>
+                </m:r>
+              </m:e>
+              <m:sub>
+                <m:r>
+                  <m:t>t</m:t>
+                </m:r>
+              </m:sub>
+            </m:sSub>
+          </m:e>
+        </m:nary>
+        <m:r>
+          <m:t>*</m:t>
+        </m:r>
+        <m:sSub>
+          <m:e>
+            <m:r>
+              <m:t>c</m:t>
+            </m:r>
+          </m:e>
+          <m:sub>
+            <m:r>
+              <m:t>t</m:t>
+            </m:r>
+          </m:sub>
+        </m:sSub>
+        <m:r>
+          <m:t>*</m:t>
+        </m:r>
+        <m:sSub>
+          <m:e>
+            <m:r>
+              <m:t>k</m:t>
+            </m:r>
+          </m:e>
+          <m:sub>
+            <m:r>
+              <m:t>E</m:t>
+            </m:r>
+            <m:r>
+              <m:t>E</m:t>
+            </m:r>
+            <m:r>
+              <m:t>Z</m:t>
+            </m:r>
+          </m:sub>
+        </m:sSub>
+        <m:r>
+          <m:t>)</m:t>
+        </m:r>
+      </m:oMath>
     </w:p>
     <w:p>
       <w:pPr>
         <w:pStyle w:val="BodyText"/>
       </w:pPr>
       <w:r>
-        <w:t xml:space="preserve">Limited data was available for the risk variables decribed by McGowan and Moeller</w:t>
-      </w:r>
-      <w:r>
-        <w:t xml:space="preserve"> </w:t>
-      </w:r>
-      <w:r>
-        <w:t xml:space="preserve">(</w:t>
-      </w:r>
-      <w:r>
-        <w:rPr>
-          <w:b/>
-        </w:rPr>
-        <w:t xml:space="preserve">???</w:t>
-      </w:r>
-      <w:r>
-        <w:t xml:space="preserve">)</w:t>
-      </w:r>
-      <w:r>
-        <w:t xml:space="preserve">for Caribbean islad countries. Only three countries in our study had data available for the “conflict” variable and only nine had data available for all five of the other McGowan and Moeller risk variables. Therefore, to calculate risk scores for the island countries in our region, we identified comparable, substitute risk variables for each of McGowan and Moeller’s risk variables that had data more widely available for the region. We then calculated Pearson’s correlation coefficients and significance vales between McGowan and Moeller’s risk variables and our selected substitute variables using countries that had data available for both sets to validate our substitute variables (Table XX). Although there were not enough data for the conflict variable in the Caribbean to calculate a correlation coefficient, we assumed WRI’s political stability score was a logical substitute. GDP per capita data were widely available, thus a substitute component for this variable was not necessary.</w:t>
+        <w:t xml:space="preserve">Where</w:t>
+      </w:r>
+      <w:r>
+        <w:t xml:space="preserve"> </w:t>
+      </w:r>
+      <m:oMath>
+        <m:r>
+          <m:t>k</m:t>
+        </m:r>
+      </m:oMath>
+      <w:r>
+        <w:t xml:space="preserve"> </w:t>
+      </w:r>
+      <w:r>
+        <w:t xml:space="preserve">is the export tax as a function of EEZ.</w:t>
       </w:r>
     </w:p>
     <w:p>
@@ -3132,17 +3694,402 @@
         <w:pStyle w:val="BodyText"/>
       </w:pPr>
       <w:r>
-        <w:t xml:space="preserve">We calculated the total summed biomass (mt) over a ten year period, and the 10 year Net Present Value (NPV), and only farms that generate positive revenue are considered feasible for development. Feasible farms within each EEZ were then ranked according to: yield and profit (highest to lowest). We then examined the range of estimated yields and profits generated by farms within an EEZ, and compared the highest and lowest yield and revenue generating farms across EEZs.</w:t>
+        <w:t xml:space="preserve">Annual total farm profit (</w:t>
+      </w:r>
+      <m:oMath>
+        <m:r>
+          <m:t>π</m:t>
+        </m:r>
+      </m:oMath>
+      <w:r>
+        <w:t xml:space="preserve">) for each farm</w:t>
+      </w:r>
+      <w:r>
+        <w:t xml:space="preserve"> </w:t>
+      </w:r>
+      <m:oMath>
+        <m:r>
+          <m:t>i</m:t>
+        </m:r>
+      </m:oMath>
+      <w:r>
+        <w:t xml:space="preserve"> </w:t>
+      </w:r>
+      <w:r>
+        <w:t xml:space="preserve">at year</w:t>
+      </w:r>
+      <w:r>
+        <w:t xml:space="preserve"> </w:t>
+      </w:r>
+      <m:oMath>
+        <m:r>
+          <m:t>t</m:t>
+        </m:r>
+      </m:oMath>
+      <w:r>
+        <w:t xml:space="preserve"> </w:t>
+      </w:r>
+      <w:r>
+        <w:t xml:space="preserve">years was calculated as:</w:t>
+      </w:r>
+    </w:p>
+    <w:p>
+      <w:pPr>
+        <w:pStyle w:val="BodyText"/>
+      </w:pPr>
+      <m:oMath>
+        <m:r>
+          <m:t>π</m:t>
+        </m:r>
+        <m:r>
+          <m:t>=</m:t>
+        </m:r>
+        <m:nary>
+          <m:naryPr>
+            <m:chr m:val="∑"/>
+            <m:limLoc m:val="undOvr"/>
+            <m:subHide m:val="0"/>
+            <m:supHide m:val="0"/>
+          </m:naryPr>
+          <m:sub>
+            <m:r>
+              <m:t>t</m:t>
+            </m:r>
+          </m:sub>
+          <m:sup>
+            <m:r>
+              <m:t>10</m:t>
+            </m:r>
+          </m:sup>
+          <m:e>
+            <m:r>
+              <m:t>T</m:t>
+            </m:r>
+          </m:e>
+        </m:nary>
+        <m:sSub>
+          <m:e>
+            <m:r>
+              <m:t>R</m:t>
+            </m:r>
+          </m:e>
+          <m:sub>
+            <m:r>
+              <m:t>t</m:t>
+            </m:r>
+          </m:sub>
+        </m:sSub>
+        <m:r>
+          <m:t>−</m:t>
+        </m:r>
+        <m:r>
+          <m:t>[</m:t>
+        </m:r>
+        <m:nary>
+          <m:naryPr>
+            <m:chr m:val="∑"/>
+            <m:limLoc m:val="undOvr"/>
+            <m:subHide m:val="0"/>
+            <m:supHide m:val="0"/>
+          </m:naryPr>
+          <m:sub>
+            <m:r>
+              <m:t>t</m:t>
+            </m:r>
+          </m:sub>
+          <m:sup>
+            <m:r>
+              <m:t>10</m:t>
+            </m:r>
+          </m:sup>
+          <m:e>
+            <m:r>
+              <m:t>S</m:t>
+            </m:r>
+          </m:e>
+        </m:nary>
+        <m:sSub>
+          <m:e>
+            <m:r>
+              <m:t>C</m:t>
+            </m:r>
+          </m:e>
+          <m:sub>
+            <m:r>
+              <m:t>t</m:t>
+            </m:r>
+          </m:sub>
+        </m:sSub>
+        <m:r>
+          <m:t>+</m:t>
+        </m:r>
+        <m:nary>
+          <m:naryPr>
+            <m:chr m:val="∑"/>
+            <m:limLoc m:val="undOvr"/>
+            <m:subHide m:val="0"/>
+            <m:supHide m:val="0"/>
+          </m:naryPr>
+          <m:sub>
+            <m:r>
+              <m:t>t</m:t>
+            </m:r>
+          </m:sub>
+          <m:sup>
+            <m:r>
+              <m:t>10</m:t>
+            </m:r>
+          </m:sup>
+          <m:e>
+            <m:r>
+              <m:t>O</m:t>
+            </m:r>
+          </m:e>
+        </m:nary>
+        <m:sSub>
+          <m:e>
+            <m:r>
+              <m:t>C</m:t>
+            </m:r>
+          </m:e>
+          <m:sub>
+            <m:r>
+              <m:t>t</m:t>
+            </m:r>
+          </m:sub>
+        </m:sSub>
+        <m:r>
+          <m:t>]</m:t>
+        </m:r>
+      </m:oMath>
+    </w:p>
+    <w:p>
+      <w:pPr>
+        <w:pStyle w:val="BodyText"/>
+      </w:pPr>
+      <w:r>
+        <w:t xml:space="preserve">_t^{10}</w:t>
+      </w:r>
+    </w:p>
+    <w:p>
+      <w:pPr>
+        <w:pStyle w:val="BodyText"/>
+      </w:pPr>
+      <w:r>
+        <w:t xml:space="preserve">We then amortized annual profit at each site</w:t>
+      </w:r>
+      <w:r>
+        <w:t xml:space="preserve"> </w:t>
+      </w:r>
+      <m:oMath>
+        <m:r>
+          <m:t>i</m:t>
+        </m:r>
+      </m:oMath>
+      <w:r>
+        <w:t xml:space="preserve"> </w:t>
+      </w:r>
+      <w:r>
+        <w:t xml:space="preserve">in relation to an economic discount rate (</w:t>
+      </w:r>
+      <m:oMath>
+        <m:r>
+          <m:t>δ</m:t>
+        </m:r>
+      </m:oMath>
+      <w:r>
+        <w:t xml:space="preserve">) (Table 5) as function of</w:t>
+      </w:r>
+      <w:r>
+        <w:t xml:space="preserve"> </w:t>
+      </w:r>
+      <w:r>
+        <w:rPr>
+          <w:i/>
+        </w:rPr>
+        <w:t xml:space="preserve">EEZ</w:t>
+      </w:r>
+      <w:r>
+        <w:t xml:space="preserve">:</w:t>
+      </w:r>
+    </w:p>
+    <w:p>
+      <w:pPr>
+        <w:pStyle w:val="BodyText"/>
+      </w:pPr>
+      <m:oMath>
+        <m:r>
+          <m:t>N</m:t>
+        </m:r>
+        <m:r>
+          <m:t>P</m:t>
+        </m:r>
+        <m:sSub>
+          <m:e>
+            <m:r>
+              <m:t>V</m:t>
+            </m:r>
+          </m:e>
+          <m:sub>
+            <m:r>
+              <m:t>i</m:t>
+            </m:r>
+          </m:sub>
+        </m:sSub>
+        <m:r>
+          <m:t>=</m:t>
+        </m:r>
+        <m:nary>
+          <m:naryPr>
+            <m:chr m:val="∑"/>
+            <m:limLoc m:val="undOvr"/>
+            <m:subHide m:val="0"/>
+            <m:supHide m:val="0"/>
+          </m:naryPr>
+          <m:sub>
+            <m:r>
+              <m:t>t</m:t>
+            </m:r>
+            <m:r>
+              <m:t>=</m:t>
+            </m:r>
+            <m:r>
+              <m:t>0</m:t>
+            </m:r>
+          </m:sub>
+          <m:sup>
+            <m:r>
+              <m:t>T</m:t>
+            </m:r>
+            <m:r>
+              <m:t>=</m:t>
+            </m:r>
+            <m:r>
+              <m:t>10</m:t>
+            </m:r>
+          </m:sup>
+          <m:e>
+            <m:f>
+              <m:fPr>
+                <m:type m:val="bar"/>
+              </m:fPr>
+              <m:num>
+                <m:sSubSup>
+                  <m:e>
+                    <m:r>
+                      <m:t>π</m:t>
+                    </m:r>
+                  </m:e>
+                  <m:sub>
+                    <m:r>
+                      <m:t>t</m:t>
+                    </m:r>
+                  </m:sub>
+                  <m:sup>
+                    <m:r>
+                      <m:t>i</m:t>
+                    </m:r>
+                  </m:sup>
+                </m:sSubSup>
+              </m:num>
+              <m:den>
+                <m:r>
+                  <m:t>(</m:t>
+                </m:r>
+                <m:r>
+                  <m:t>1</m:t>
+                </m:r>
+                <m:r>
+                  <m:t>+</m:t>
+                </m:r>
+                <m:r>
+                  <m:t>δ</m:t>
+                </m:r>
+                <m:sSup>
+                  <m:e>
+                    <m:r>
+                      <m:t>)</m:t>
+                    </m:r>
+                  </m:e>
+                  <m:sup>
+                    <m:r>
+                      <m:t>t</m:t>
+                    </m:r>
+                  </m:sup>
+                </m:sSup>
+              </m:den>
+            </m:f>
+          </m:e>
+        </m:nary>
+      </m:oMath>
+    </w:p>
+    <w:p>
+      <w:pPr>
+        <w:pStyle w:val="BodyText"/>
+      </w:pPr>
+      <w:r>
+        <w:t xml:space="preserve">We also estimated the equivalent annual annuity (</w:t>
+      </w:r>
+      <m:oMath>
+        <m:r>
+          <m:t>A</m:t>
+        </m:r>
+      </m:oMath>
+      <w:r>
+        <w:t xml:space="preserve">) of each sector's NPV over a 10 year time horizion for each site</w:t>
+      </w:r>
+      <w:r>
+        <w:t xml:space="preserve"> </w:t>
+      </w:r>
+      <m:oMath>
+        <m:r>
+          <m:t>i</m:t>
+        </m:r>
+      </m:oMath>
+      <w:r>
+        <w:t xml:space="preserve">:</w:t>
+      </w:r>
+    </w:p>
+    <w:p>
+      <w:pPr>
+        <w:pStyle w:val="BodyText"/>
+      </w:pPr>
+      <w:r>
+        <w:t xml:space="preserve">$A = \frac{\delta(NPV^i)}{1 - (1 + \delta)^{-T}$</w:t>
+      </w:r>
+    </w:p>
+    <w:p>
+      <w:pPr>
+        <w:pStyle w:val="BodyText"/>
+      </w:pPr>
+      <w:r>
+        <w:t xml:space="preserve">The economic discount rate(</w:t>
+      </w:r>
+      <m:oMath>
+        <m:r>
+          <m:t>δ</m:t>
+        </m:r>
+      </m:oMath>
+      <w:r>
+        <w:t xml:space="preserve">) was calculated for each EEZ (Table 5) and used to reflect relative investment risk associated with developing mariculture farms in each country. Methods used to EEZ discount rates can be found in the Appendix.</w:t>
+      </w:r>
+    </w:p>
+    <w:p>
+      <w:pPr>
+        <w:pStyle w:val="BodyText"/>
+      </w:pPr>
+      <w:r>
+        <w:t xml:space="preserve">Under each scenario, individual farms were developed in order of highest annual revenue.</w:t>
       </w:r>
     </w:p>
     <w:p>
       <w:pPr>
         <w:pStyle w:val="Heading2"/>
       </w:pPr>
-      <w:bookmarkStart w:id="32" w:name="production-capacity-regional-ecological-carrying-capacity"/>
-      <w:bookmarkEnd w:id="32"/>
-      <w:r>
-        <w:t xml:space="preserve">Production Capacity (regional, ecological carrying capacity)</w:t>
+      <w:bookmarkStart w:id="35" w:name="production-potential"/>
+      <w:bookmarkEnd w:id="35"/>
+      <w:r>
+        <w:t xml:space="preserve">Production Potential</w:t>
       </w:r>
     </w:p>
     <w:p>
@@ -3217,7 +4164,7 @@
         <w:pStyle w:val="BodyText"/>
       </w:pPr>
       <w:r>
-        <w:t xml:space="preserve">We then investigated a range of potential regional production limit scenarios at the EEZ scale for the Caribbean:</w:t>
+        <w:t xml:space="preserve">We then investigated a range of potential regional production limit scenarios at the EEZ scale for the Caribbean (these may not all be relvant once we see results):</w:t>
       </w:r>
     </w:p>
     <w:p>
@@ -3229,7 +4176,7 @@
         </w:numPr>
       </w:pPr>
       <w:r>
-        <w:t xml:space="preserve">No production limit- There is no regionally specified production limit (demand curve is limiting)</w:t>
+        <w:t xml:space="preserve">No ecological production limit- There is no regionally specified production limit (demand curve is limiting factor)</w:t>
       </w:r>
     </w:p>
     <w:p>
@@ -3241,7 +4188,7 @@
         </w:numPr>
       </w:pPr>
       <w:r>
-        <w:t xml:space="preserve">High production limit- We set the production limit by identifying the EEZ worldwide with highest production per unit area from our production assessment and multiply that value by the total area identfied as suitable for offshore aquaculture development in each EEZ in the Caribbean.</w:t>
+        <w:t xml:space="preserve">High ecological production limit- We set the production limit by identifying the EEZ worldwide with highest production per unit area from our production assessment and multiply that value by the total area identfied as suitable for offshore aquaculture development in each EEZ in the Caribbean (price is set based on this ecological production limit value)</w:t>
       </w:r>
     </w:p>
     <w:p>
@@ -3253,7 +4200,19 @@
         </w:numPr>
       </w:pPr>
       <w:r>
-        <w:t xml:space="preserve">Precautionary limit- The production limit for each EEZ is determined by multiplying the production per unit area value specified for the Gulf of Mexico (`rProductionrate,big.mark=",") by the total area identified as suitable for offshore aquaculture development in each EEZ.</w:t>
+        <w:t xml:space="preserve">Precautionary limit- The production limit for each EEZ is determined by multiplying the production per unit area value specified for the Gulf of Mexico (`rProductionrate,big.mark=",") by the total area identified as suitable for offshore aquaculture development in each EEZ (price is set based on ecological production limit value.</w:t>
+      </w:r>
+    </w:p>
+    <w:p>
+      <w:pPr>
+        <w:pStyle w:val="Compact"/>
+        <w:numPr>
+          <w:numId w:val="1007"/>
+          <w:ilvl w:val="0"/>
+        </w:numPr>
+      </w:pPr>
+      <w:r>
+        <w:t xml:space="preserve">Current market price- Price is set at current global market price for cobia.</w:t>
       </w:r>
     </w:p>
     <w:p>
@@ -3261,7 +4220,7 @@
         <w:pStyle w:val="FirstParagraph"/>
       </w:pPr>
       <w:r>
-        <w:t xml:space="preserve">Under each scenario, individual farms were developed in order of highest annual revenue. Once a single farm is developed, all farms falling within 3 km in any direction from that farm are excluded (not developed) to decrease the chance of negative cumulative enviornmental impacts on the surrounding ecosystem.</w:t>
+        <w:t xml:space="preserve">Under each scenario, individual farms were developed in order of highest annual revenue, and only farms with a postive 10 year NPV were developed.</w:t>
       </w:r>
     </w:p>
     <w:p>
@@ -3270,50 +4229,6 @@
       </w:pPr>
       <w:r>
         <w:t xml:space="preserve">We then examined and compared the following under each production capacity scenario:</w:t>
-      </w:r>
-      <w:r>
-        <w:t xml:space="preserve"> </w:t>
-      </w:r>
-      <w:r>
-        <w:t xml:space="preserve">* Total production (in terms of profit and weight) for the entire study (Caribbean) region</w:t>
-      </w:r>
-      <w:r>
-        <w:t xml:space="preserve"> </w:t>
-      </w:r>
-      <w:r>
-        <w:t xml:space="preserve">* Total production (in terms of profit and weight) for each EEZ</w:t>
-      </w:r>
-      <w:r>
-        <w:t xml:space="preserve"> </w:t>
-      </w:r>
-      <w:r>
-        <w:t xml:space="preserve">* Range of individual farm production within EEZs (to the see potential gains of strategic spatial planning) and across EEZs (to determine the island countries with the greatest potential for offshore aquaculture development)</w:t>
-      </w:r>
-    </w:p>
-    <w:p>
-      <w:pPr>
-        <w:pStyle w:val="Heading2"/>
-      </w:pPr>
-      <w:bookmarkStart w:id="33" w:name="sensitivity-analysis"/>
-      <w:bookmarkEnd w:id="33"/>
-      <w:r>
-        <w:t xml:space="preserve">Sensitivity analysis</w:t>
-      </w:r>
-    </w:p>
-    <w:p>
-      <w:pPr>
-        <w:pStyle w:val="FirstParagraph"/>
-      </w:pPr>
-      <w:r>
-        <w:t xml:space="preserve">Finally, to identify the current major hurdles to the development of offshore aquaculture in the Caribbean, we determined the main factors contributing to variability of farm and EEZ level aquaculture production by performing a suite of sensitivity analyses.</w:t>
-      </w:r>
-    </w:p>
-    <w:p>
-      <w:pPr>
-        <w:pStyle w:val="BodyText"/>
-      </w:pPr>
-      <w:r>
-        <w:t xml:space="preserve">Specifically, we compared the output at both the individual farm, EEZ, and regional level by running the model under a range of values for the following parameters:</w:t>
       </w:r>
     </w:p>
     <w:p>
@@ -3325,7 +4240,7 @@
         </w:numPr>
       </w:pPr>
       <w:r>
-        <w:t xml:space="preserve">Range of suitable depths</w:t>
+        <w:t xml:space="preserve">Total production (in terms of profit and weight) for the entire study (Caribbean) region (does this economic contratint restrict things to below ecologically demanding levels. if its below then econoomic constraints will keep it below ecological capacity.)</w:t>
       </w:r>
     </w:p>
     <w:p>
@@ -3337,7 +4252,7 @@
         </w:numPr>
       </w:pPr>
       <w:r>
-        <w:t xml:space="preserve">Costs fingerling and feed</w:t>
+        <w:t xml:space="preserve">Total production (in terms of profit and weight) for each EEZ</w:t>
       </w:r>
     </w:p>
     <w:p>
@@ -3349,30 +4264,92 @@
         </w:numPr>
       </w:pPr>
       <w:r>
-        <w:t xml:space="preserve">Cobia price</w:t>
+        <w:t xml:space="preserve">Range of individual farm production within EEZs (to the see potential gains of strategic spatial planning) and across EEZs (to determine the island countries with the greatest potential for offshore aquaculture development)</w:t>
+      </w:r>
+    </w:p>
+    <w:p>
+      <w:pPr>
+        <w:pStyle w:val="Heading2"/>
+      </w:pPr>
+      <w:bookmarkStart w:id="36" w:name="sensitivity-analyses"/>
+      <w:bookmarkEnd w:id="36"/>
+      <w:r>
+        <w:t xml:space="preserve">Sensitivity analyses</w:t>
+      </w:r>
+    </w:p>
+    <w:p>
+      <w:pPr>
+        <w:pStyle w:val="FirstParagraph"/>
+      </w:pPr>
+      <w:r>
+        <w:t xml:space="preserve">Finally, to identify the current major hurdles to the development of offshore aquaculture in the Caribbean, we determined the main factors contributing to variability of farm and EEZ level aquaculture production by performing a suite of sensitivity analyses.</w:t>
+      </w:r>
+    </w:p>
+    <w:p>
+      <w:pPr>
+        <w:pStyle w:val="BodyText"/>
+      </w:pPr>
+      <w:r>
+        <w:t xml:space="preserve">Specifically, we compared the output at both the individual farm, EEZ, and regional level by running the model under a range of values for the following parameters:</w:t>
       </w:r>
     </w:p>
     <w:p>
       <w:pPr>
         <w:pStyle w:val="Compact"/>
         <w:numPr>
-          <w:numId w:val="1008"/>
+          <w:numId w:val="1009"/>
           <w:ilvl w:val="0"/>
         </w:numPr>
       </w:pPr>
       <w:r>
-        <w:t xml:space="preserve">shift in demand curve</w:t>
+        <w:t xml:space="preserve">Range of suitable depths</w:t>
       </w:r>
     </w:p>
     <w:p>
       <w:pPr>
         <w:pStyle w:val="Compact"/>
         <w:numPr>
-          <w:numId w:val="1008"/>
+          <w:numId w:val="1009"/>
           <w:ilvl w:val="0"/>
         </w:numPr>
       </w:pPr>
       <w:r>
+        <w:t xml:space="preserve">Costs fingerling and feed</w:t>
+      </w:r>
+    </w:p>
+    <w:p>
+      <w:pPr>
+        <w:pStyle w:val="Compact"/>
+        <w:numPr>
+          <w:numId w:val="1009"/>
+          <w:ilvl w:val="0"/>
+        </w:numPr>
+      </w:pPr>
+      <w:r>
+        <w:t xml:space="preserve">Cobia price</w:t>
+      </w:r>
+    </w:p>
+    <w:p>
+      <w:pPr>
+        <w:pStyle w:val="Compact"/>
+        <w:numPr>
+          <w:numId w:val="1009"/>
+          <w:ilvl w:val="0"/>
+        </w:numPr>
+      </w:pPr>
+      <w:r>
+        <w:t xml:space="preserve">shift in demand curve</w:t>
+      </w:r>
+    </w:p>
+    <w:p>
+      <w:pPr>
+        <w:pStyle w:val="Compact"/>
+        <w:numPr>
+          <w:numId w:val="1009"/>
+          <w:ilvl w:val="0"/>
+        </w:numPr>
+      </w:pPr>
+      <w:r>
         <w:t xml:space="preserve">Risk parameters</w:t>
       </w:r>
     </w:p>
@@ -3380,8 +4357,8 @@
       <w:pPr>
         <w:pStyle w:val="Heading1"/>
       </w:pPr>
-      <w:bookmarkStart w:id="34" w:name="results"/>
-      <w:bookmarkEnd w:id="34"/>
+      <w:bookmarkStart w:id="37" w:name="results"/>
+      <w:bookmarkEnd w:id="37"/>
       <w:r>
         <w:t xml:space="preserve">Results</w:t>
       </w:r>
@@ -3390,8 +4367,8 @@
       <w:pPr>
         <w:pStyle w:val="Heading2"/>
       </w:pPr>
-      <w:bookmarkStart w:id="35" w:name="suitability-assessment-1"/>
-      <w:bookmarkEnd w:id="35"/>
+      <w:bookmarkStart w:id="38" w:name="suitability-assessment-1"/>
+      <w:bookmarkEnd w:id="38"/>
       <w:r>
         <w:t xml:space="preserve">Suitability Assessment</w:t>
       </w:r>
@@ -3458,7 +4435,7 @@
         <w:rPr>
           <w:rStyle w:val="VerbatimChar"/>
         </w:rPr>
-        <w:t xml:space="preserve">## data source : /private/var/folders/4c/nqtxvkpx3x1442tpxq991wpm0000gp/T/RtmpLiJOfu/raster/r_tmp_2017-05-12_101014_30218_35368.grd </w:t>
+        <w:t xml:space="preserve">## data source : /private/var/folders/4c/nqtxvkpx3x1442tpxq991wpm0000gp/T/RtmpK6qpI3/raster/r_tmp_2017-05-16_165516_45124_02596.grd </w:t>
       </w:r>
       <w:r>
         <w:br w:type="textWrapping"/>
@@ -3499,7 +4476,7 @@
                     </pic:cNvPicPr>
                   </pic:nvPicPr>
                   <pic:blipFill>
-                    <a:blip r:embed="rId36"/>
+                    <a:blip r:embed="rId39"/>
                     <a:stretch>
                       <a:fillRect/>
                     </a:stretch>
@@ -3639,7 +4616,7 @@
                     </pic:cNvPicPr>
                   </pic:nvPicPr>
                   <pic:blipFill>
-                    <a:blip r:embed="rId37"/>
+                    <a:blip r:embed="rId40"/>
                     <a:stretch>
                       <a:fillRect/>
                     </a:stretch>
@@ -3708,8 +4685,8 @@
       <w:pPr>
         <w:pStyle w:val="Heading2"/>
       </w:pPr>
-      <w:bookmarkStart w:id="38" w:name="bioecnomic-model"/>
-      <w:bookmarkEnd w:id="38"/>
+      <w:bookmarkStart w:id="41" w:name="bioecnomic-model"/>
+      <w:bookmarkEnd w:id="41"/>
       <w:r>
         <w:t xml:space="preserve">Bioecnomic Model</w:t>
       </w:r>
@@ -3746,8 +4723,8 @@
       <w:pPr>
         <w:pStyle w:val="Heading1"/>
       </w:pPr>
-      <w:bookmarkStart w:id="39" w:name="discussion"/>
-      <w:bookmarkEnd w:id="39"/>
+      <w:bookmarkStart w:id="42" w:name="discussion"/>
+      <w:bookmarkEnd w:id="42"/>
       <w:r>
         <w:t xml:space="preserve">Discussion</w:t>
       </w:r>
@@ -3756,8 +4733,8 @@
       <w:pPr>
         <w:pStyle w:val="Heading1"/>
       </w:pPr>
-      <w:bookmarkStart w:id="40" w:name="references"/>
-      <w:bookmarkEnd w:id="40"/>
+      <w:bookmarkStart w:id="43" w:name="references"/>
+      <w:bookmarkEnd w:id="43"/>
       <w:r>
         <w:t xml:space="preserve">References</w:t>
       </w:r>
@@ -3772,7 +4749,7 @@
       <w:r>
         <w:t xml:space="preserve"> </w:t>
       </w:r>
-      <w:hyperlink r:id="rId41">
+      <w:hyperlink r:id="rId44">
         <w:r>
           <w:rPr>
             <w:rStyle w:val="Hyperlink"/>
@@ -3800,7 +4777,7 @@
       <w:r>
         <w:t xml:space="preserve">offshore marine aquaculture in the Gulf of Mexico. GMFMC, Tampa, FL.</w:t>
       </w:r>
-      <w:hyperlink r:id="rId42">
+      <w:hyperlink r:id="rId45">
         <w:r>
           <w:rPr>
             <w:rStyle w:val="Hyperlink"/>
@@ -3843,7 +4820,7 @@
       <w:r>
         <w:t xml:space="preserve"> </w:t>
       </w:r>
-      <w:hyperlink r:id="rId43">
+      <w:hyperlink r:id="rId46">
         <w:r>
           <w:rPr>
             <w:rStyle w:val="Hyperlink"/>
@@ -3856,14 +4833,152 @@
       <w:pPr>
         <w:pStyle w:val="Heading1"/>
       </w:pPr>
-      <w:bookmarkStart w:id="44" w:name="appendix"/>
-      <w:bookmarkEnd w:id="44"/>
+      <w:bookmarkStart w:id="47" w:name="appendix"/>
+      <w:bookmarkEnd w:id="47"/>
       <w:r>
         <w:t xml:space="preserve">Appendix</w:t>
       </w:r>
     </w:p>
     <w:p>
       <w:pPr>
+        <w:pStyle w:val="Heading2"/>
+      </w:pPr>
+      <w:bookmarkStart w:id="48" w:name="discount-rate"/>
+      <w:bookmarkEnd w:id="48"/>
+      <w:r>
+        <w:t xml:space="preserve">Discount Rate</w:t>
+      </w:r>
+    </w:p>
+    <w:p>
+      <w:pPr>
+        <w:pStyle w:val="FirstParagraph"/>
+      </w:pPr>
+      <w:r>
+        <w:t xml:space="preserve">Barriers to the development of aquaculture in the Caribbean are lack of infrastructure, and polictical and economic stability, factors that deter private sector investors</w:t>
+      </w:r>
+      <w:r>
+        <w:t xml:space="preserve"> </w:t>
+      </w:r>
+      <w:r>
+        <w:t xml:space="preserve">(</w:t>
+      </w:r>
+      <w:r>
+        <w:rPr>
+          <w:b/>
+        </w:rPr>
+        <w:t xml:space="preserve">???</w:t>
+      </w:r>
+      <w:r>
+        <w:t xml:space="preserve">)</w:t>
+      </w:r>
+      <w:r>
+        <w:t xml:space="preserve">. We incorporate the foreign investment risk associated with a country into the discount rate. In general, both political and economic conditions of a country determine how much risk is associated with investing in that country, and thus how much foreign direct investment is likely to occur (Schneider and Frey 1985). Political and economic instability has been identified as a major limiting factor to aquaculture development in the Caribbean (Rojas and Wadsworth 2007), with potential investors concerned that policies affecting aquaculture business will shift before they are able to make a profit. Here, we modify previously published methodologies for quantifying country investment risk to quantify a country’s relative investment risk in the Caribbean, where limited data on economic and political conditions are available.</w:t>
+      </w:r>
+    </w:p>
+    <w:p>
+      <w:pPr>
+        <w:pStyle w:val="BodyText"/>
+      </w:pPr>
+      <w:r>
+        <w:t xml:space="preserve">Bhalla</w:t>
+      </w:r>
+      <w:r>
+        <w:t xml:space="preserve"> </w:t>
+      </w:r>
+      <w:r>
+        <w:t xml:space="preserve">(</w:t>
+      </w:r>
+      <w:r>
+        <w:rPr>
+          <w:b/>
+        </w:rPr>
+        <w:t xml:space="preserve">???</w:t>
+      </w:r>
+      <w:r>
+        <w:t xml:space="preserve">)</w:t>
+      </w:r>
+      <w:r>
+        <w:t xml:space="preserve"> </w:t>
+      </w:r>
+      <w:r>
+        <w:t xml:space="preserve">developed the Foreign Investment Risk Matrix (FIRM) to assist investors in classifying the political and economic risks associated with investing in different countries using discrete risk categories. An expanded version of FIRM was developed by McGowan and Moeller</w:t>
+      </w:r>
+      <w:r>
+        <w:t xml:space="preserve"> </w:t>
+      </w:r>
+      <w:r>
+        <w:t xml:space="preserve">(</w:t>
+      </w:r>
+      <w:r>
+        <w:rPr>
+          <w:b/>
+        </w:rPr>
+        <w:t xml:space="preserve">???</w:t>
+      </w:r>
+      <w:r>
+        <w:t xml:space="preserve">)</w:t>
+      </w:r>
+      <w:r>
+        <w:t xml:space="preserve"> </w:t>
+      </w:r>
+      <w:r>
+        <w:t xml:space="preserve">that utilizes three political and three economic continuous risk variables that are readily available for most countries (Table 1). For each variable, a country’s rating is determined by transforming the data for that variable to a scale of 1 (low risk) to 5 (high risk) and multiplying by the specified weight to determine the variable’s final score (R x W) (Table 1). Political and economic risk scores are calculated by taking the sum of final scores for all three variable, and the total risk score is calculated by multiplying the political and economic risk scores by the specified weight and then summing the values. The weights shown in Table 1 were arbitrarily chosen by McGowan and Moeller</w:t>
+      </w:r>
+      <w:r>
+        <w:t xml:space="preserve"> </w:t>
+      </w:r>
+      <w:r>
+        <w:t xml:space="preserve">(</w:t>
+      </w:r>
+      <w:r>
+        <w:rPr>
+          <w:b/>
+        </w:rPr>
+        <w:t xml:space="preserve">???</w:t>
+      </w:r>
+      <w:r>
+        <w:t xml:space="preserve">)</w:t>
+      </w:r>
+      <w:r>
+        <w:t xml:space="preserve">. In practice, they recommend weighting variables according to relevance and importance to the particular project that is being assessed.</w:t>
+      </w:r>
+    </w:p>
+    <w:p>
+      <w:pPr>
+        <w:pStyle w:val="BodyText"/>
+      </w:pPr>
+      <w:r>
+        <w:t xml:space="preserve">Limited data was available for the risk variables decribed by McGowan and Moeller</w:t>
+      </w:r>
+      <w:r>
+        <w:t xml:space="preserve"> </w:t>
+      </w:r>
+      <w:r>
+        <w:t xml:space="preserve">(</w:t>
+      </w:r>
+      <w:r>
+        <w:rPr>
+          <w:b/>
+        </w:rPr>
+        <w:t xml:space="preserve">???</w:t>
+      </w:r>
+      <w:r>
+        <w:t xml:space="preserve">)</w:t>
+      </w:r>
+      <w:r>
+        <w:t xml:space="preserve">for Caribbean islad countries. Only three countries in our study had data available for the “conflict” variable and only nine had data available for all five of the other McGowan and Moeller risk variables. Therefore, to calculate risk scores for the island countries in our region, we identified comparable, substitute risk variables for each of McGowan and Moeller’s risk variables that had data more widely available for the region. We then calculated Pearson’s correlation coefficients and significance vales between McGowan and Moeller’s risk variables and our selected substitute variables using countries that had data available for both sets to validate our substitute variables (Table XX). Although there were not enough data for the conflict variable in the Caribbean to calculate a correlation coefficient, we assumed WRI’s political stability score was a logical substitute. GDP per capita data were widely available, thus a substitute component for this variable was not necessary.</w:t>
+      </w:r>
+    </w:p>
+    <w:p>
+      <w:pPr>
+        <w:pStyle w:val="BodyText"/>
+      </w:pPr>
+      <w:r>
+        <w:t xml:space="preserve">We calculated the total summed biomass (mt) over a ten year period, and the 10 year Net Present Value (NPV), and only farms that generate positive revenue are considered feasible for development. Feasible farms within each EEZ were then ranked according to: yield and profit (highest to lowest). We then examined the range of estimated yields and profits generated by farms within an EEZ, and compared the highest and lowest yield and revenue generating farms across EEZs.</w:t>
+      </w:r>
+    </w:p>
+    <w:p>
+      <w:pPr>
         <w:pStyle w:val="Bibliography"/>
       </w:pPr>
       <w:r>
@@ -3884,7 +4999,7 @@
       <w:r>
         <w:t xml:space="preserve">32 (4): 355–71. doi:</w:t>
       </w:r>
-      <w:hyperlink r:id="rId45">
+      <w:hyperlink r:id="rId49">
         <w:r>
           <w:rPr>
             <w:rStyle w:val="Hyperlink"/>
@@ -3915,7 +5030,7 @@
       <w:r>
         <w:t xml:space="preserve">, 1–9. doi:</w:t>
       </w:r>
-      <w:hyperlink r:id="rId46">
+      <w:hyperlink r:id="rId50">
         <w:r>
           <w:rPr>
             <w:rStyle w:val="Hyperlink"/>
@@ -3934,7 +5049,7 @@
       <w:r>
         <w:t xml:space="preserve">ESR. 2009. “OSCAR Third Degree Resolution Ocean Surface Currents.” doi:</w:t>
       </w:r>
-      <w:hyperlink r:id="rId47">
+      <w:hyperlink r:id="rId51">
         <w:r>
           <w:rPr>
             <w:rStyle w:val="Hyperlink"/>
@@ -3968,7 +5083,7 @@
       <w:r>
         <w:t xml:space="preserve">32 (1): 77–94. doi:</w:t>
       </w:r>
-      <w:hyperlink r:id="rId48">
+      <w:hyperlink r:id="rId52">
         <w:r>
           <w:rPr>
             <w:rStyle w:val="Hyperlink"/>
@@ -4147,7 +5262,7 @@
     </w:lvl>
   </w:abstractNum>
   <w:abstractNum w:abstractNumId="990">
-    <w:nsid w:val="25fd52e4"/>
+    <w:nsid w:val="b3f4551d"/>
     <w:multiLevelType w:val="multilevel"/>
     <w:lvl w:ilvl="0">
       <w:numFmt w:val="bullet"/>
@@ -4228,7 +5343,7 @@
     </w:lvl>
   </w:abstractNum>
   <w:abstractNum w:abstractNumId="99411">
-    <w:nsid w:val="eb0db965"/>
+    <w:nsid w:val="11863a40"/>
     <w:multiLevelType w:val="multilevel"/>
     <w:lvl w:ilvl="0">
       <w:start w:val="1"/>
@@ -4316,7 +5431,7 @@
     </w:lvl>
   </w:abstractNum>
   <w:abstractNum w:abstractNumId="991">
-    <w:nsid w:val="953989fd"/>
+    <w:nsid w:val="62a066d7"/>
     <w:multiLevelType w:val="multilevel"/>
     <w:lvl w:ilvl="0">
       <w:numFmt w:val="bullet"/>
@@ -4466,6 +5581,9 @@
     </w:lvlOverride>
   </w:num>
   <w:num w:numId="1008">
+    <w:abstractNumId w:val="991"/>
+  </w:num>
+  <w:num w:numId="1009">
     <w:abstractNumId w:val="991"/>
   </w:num>
 </w:numbering>

</xml_diff>

<commit_message>
fixed missing cells issue
</commit_message>
<xml_diff>
--- a/carib_markdown/carib_methods.docx
+++ b/carib_markdown/carib_methods.docx
@@ -9834,7 +9834,7 @@
     </w:lvl>
   </w:abstractNum>
   <w:abstractNum w:abstractNumId="990">
-    <w:nsid w:val="5611b69f"/>
+    <w:nsid w:val="73b0c3b1"/>
     <w:multiLevelType w:val="multilevel"/>
     <w:lvl w:ilvl="0">
       <w:numFmt w:val="bullet"/>
@@ -9915,7 +9915,7 @@
     </w:lvl>
   </w:abstractNum>
   <w:abstractNum w:abstractNumId="99411">
-    <w:nsid w:val="984e9012"/>
+    <w:nsid w:val="4581833c"/>
     <w:multiLevelType w:val="multilevel"/>
     <w:lvl w:ilvl="0">
       <w:start w:val="1"/>
@@ -10003,7 +10003,7 @@
     </w:lvl>
   </w:abstractNum>
   <w:abstractNum w:abstractNumId="991">
-    <w:nsid w:val="2d0df116"/>
+    <w:nsid w:val="2df9a2dc"/>
     <w:multiLevelType w:val="multilevel"/>
     <w:lvl w:ilvl="0">
       <w:numFmt w:val="bullet"/>

</xml_diff>

<commit_message>
Methods updated to address sarah's edits. Comments still need to be addressed.
</commit_message>
<xml_diff>
--- a/carib_markdown/carib_methods.docx
+++ b/carib_markdown/carib_methods.docx
@@ -107,7 +107,7 @@
         <w:pStyle w:val="Date"/>
       </w:pPr>
       <w:r>
-        <w:t xml:space="preserve">10</w:t>
+        <w:t xml:space="preserve">14</w:t>
       </w:r>
       <w:r>
         <w:t xml:space="preserve"> </w:t>
@@ -122,32 +122,6 @@
         <w:t xml:space="preserve">2018</w:t>
       </w:r>
     </w:p>
-    <w:sdt>
-      <w:sdtPr>
-        <w:docPartObj>
-          <w:docPartGallery w:val="Table of Contents"/>
-          <w:docPartUnique/>
-        </w:docPartObj>
-      </w:sdtPr>
-      <w:sdtContent>
-        <w:p>
-          <w:pPr>
-            <w:pStyle w:val="TOCHeading"/>
-          </w:pPr>
-          <w:r>
-            <w:t xml:space="preserve">Table of Contents</w:t>
-          </w:r>
-        </w:p>
-        <w:p>
-          <w:r>
-            <w:fldChar w:fldCharType="begin" w:dirty="true"/>
-            <w:instrText xml:space="preserve">TOC \o "1-3" \h \z \u</w:instrText>
-            <w:fldChar w:fldCharType="separate"/>
-            <w:fldChar w:fldCharType="end"/>
-          </w:r>
-        </w:p>
-      </w:sdtContent>
-    </w:sdt>
     <w:p>
       <w:pPr>
         <w:pStyle w:val="Heading1"/>
@@ -163,7 +137,7 @@
         <w:pStyle w:val="FirstParagraph"/>
       </w:pPr>
       <w:r>
-        <w:t xml:space="preserve">The development of marine aquaculture in the Caribbean has been identified as an avenue to stimulate local economies, increase employment opportunities, and improve seafood supply and food security. However, when located close to shore, aquaculture’s environmental impacts can jeopardize valuable habitats (e.g., mangroves, coral reefs, seagrass beds) and competition for coastal space can lead to conflicts with fisheries, tourism, and other uses. Farming further offshore is a possible option for alleviating these stresses. Using high-resolution environmental and economic data, we develop a spatial bio-economic model to identify suitable areas throughout the Caribbean for offshore finfish aquaculture, parameterized based on cobia (</w:t>
+        <w:t xml:space="preserve">The development of marine aquaculture in the Caribbean has been identified as an avenue to stimulate local economies, increase employment opportunities, and improve seafood supply and food security. However, when located close to shore, aquaculture’s environmental impacts can jeopardize valuable habitats (e.g., mangroves, coral reefs, seagrass beds) and competition for coastal space can lead to conflicts with fisheries, tourism, and other uses. Farming further offshore is a possible option for alleviating these stresses. Using high-resolution environmental and economic data, we develop a spatial bio-economic model to identify suitable areas throughout the Caribbean for offshore finfish aquaculture, parameterized based on a species with considerable market potential, cobia (</w:t>
       </w:r>
       <w:r>
         <w:rPr>
@@ -172,7 +146,7 @@
         <w:t xml:space="preserve">Rachycentron canadum</w:t>
       </w:r>
       <w:r>
-        <w:t xml:space="preserve">), and to estimate potential outcomes in terms of yields and profits under different market scenarios. We find that 50,373 km</w:t>
+        <w:t xml:space="preserve">). We estimate potential outcomes in terms of yields and profits under different market scenarios. We find that 50,373 km</w:t>
       </w:r>
       <w:r>
         <w:rPr>
@@ -184,7 +158,7 @@
         <w:t xml:space="preserve"> </w:t>
       </w:r>
       <w:r>
-        <w:t xml:space="preserve">(1.7%) of marine space in the Caribbean is technically feasible for cobia aquaculture. Of this area, 24,046 km</w:t>
+        <w:t xml:space="preserve">(1.7%) of marine space in the Caribbean is technically feasible for cobia aquaculture, with the potential to produce a total of 78.7 million metric tons (MMT) of seafood annually, an amount roughly equal to the total global production from capture fisheries (~80 MMT). Of this area, 24,046 km</w:t>
       </w:r>
       <w:r>
         <w:rPr>
@@ -196,7 +170,7 @@
         <w:t xml:space="preserve"> </w:t>
       </w:r>
       <w:r>
-        <w:t xml:space="preserve">(0.81%) is economically viable and capabale of producing 78.7 million metric tons (MMT) of seafood annually, an amount roughly equal to the total global production from capture fisheries (~80 MMT). Even accounting for spatial differences in cobia growth and production costs, we estimate the Caribbean could produce 40.7 MMT of cobia annualy. Areas associated with the highest relative economic potential were Jamaica, Trinidad and Tobago, and Haiti. The variability of farm-scale production and NPV differed across EEZs, suggesting the importance of site selection depends on EEZ. Offshore aquaculture is a capital intensive activity mediated by socioeconomic conditions, such as foreign investment risk and XX. Accounting for these risk factors considerably lowered production in our analysis and may help explain the current lack of commercial offshore aquaculture in the Caribbean despite the favorable conditions demonstrated in this analysis. The results of this research can be used to help prioritize areas for offshore cobia aquaculture development and serve as a framework for identifying priority areas for offshore aquaculture of other species. Additionally, we discuss the future potential of the development of offshore aquaculture in the Caribbean.</w:t>
+        <w:t xml:space="preserve">(0.81%) is economically viable given our estimates of current production costs, with the potential to produce 40.7 MMT of cobia annually. Areas associated with the highest relative economic potential were Jamaica, Trinidad and Tobago, and Haiti. The variability of farm-scale production and value, and thus the importance of site selection, differed across countries. Offshore aquaculture is a capital-intensive activity mediated by socioeconomic conditions, such as foreign investment risk and market dynamics. Accounting for these risk factors considerably lowered production in our analysis and may help explain the current lack of commercial offshore aquaculture in the Caribbean despite favorable conditions. The results of this research can be used to help prioritize areas in the Caribbean for offshore cobia aquaculture development and serve as a framework for identifying priority areas for offshore aquaculture of other species.</w:t>
       </w:r>
     </w:p>
     <w:p>
@@ -214,7 +188,7 @@
         <w:pStyle w:val="FirstParagraph"/>
       </w:pPr>
       <w:r>
-        <w:t xml:space="preserve">Global fish production is expected to exceed 151 million tons by 2030 to meet growing demands, a 10% increase over current levels</w:t>
+        <w:t xml:space="preserve">Global seafood production is expected to exceed 151 million tons by 2030 to meet growing demands, a 10% increase over current levels</w:t>
       </w:r>
       <w:r>
         <w:t xml:space="preserve"> </w:t>
@@ -223,7 +197,7 @@
         <w:t xml:space="preserve">(Kobayashi et al. 2015; FAO 2016)</w:t>
       </w:r>
       <w:r>
-        <w:t xml:space="preserve">, and the vast majority of new production must come from aquaculture given only modest potential increases from capture fisheries</w:t>
+        <w:t xml:space="preserve">. The vast majority of new production must come from aquaculture given only modest potential increases from capture fisheries</w:t>
       </w:r>
       <w:r>
         <w:t xml:space="preserve"> </w:t>
@@ -277,7 +251,7 @@
         <w:t xml:space="preserve">(Holmer 2009; Froehlich et al. 2017)</w:t>
       </w:r>
       <w:r>
-        <w:t xml:space="preserve">, and production potential in the offshore realm far exceeds seafood demand for the foreseeable future</w:t>
+        <w:t xml:space="preserve">. Additionally, production potential in the offshore realm far exceeds seafood demand for the foreseeable future</w:t>
       </w:r>
       <w:r>
         <w:t xml:space="preserve"> </w:t>
@@ -286,7 +260,7 @@
         <w:t xml:space="preserve">(Kapetsky, Aguilar-Manjarrez, and Jenness 2013; Gentry, Froehlich, et al. 2017)</w:t>
       </w:r>
       <w:r>
-        <w:t xml:space="preserve">. Despite strong arguments for offshore aquaculture development, how this growth can and should be realized requires an understanding of the sustainable and economically-viable production potential at the regional level, along with an identification of hurdles impeding development.</w:t>
+        <w:t xml:space="preserve">. Despite strong arguments for offshore aquaculture development, how this growth could be realized requires an understanding of the sustainable and economically-viable production potential at a regional level, along with an identification of hurdles impeding development.</w:t>
       </w:r>
     </w:p>
     <w:p>
@@ -294,7 +268,7 @@
         <w:pStyle w:val="BodyText"/>
       </w:pPr>
       <w:r>
-        <w:t xml:space="preserve">In recent years, there has been a growing interest in aquaculture development in the Caribbean to increase food security and economic development</w:t>
+        <w:t xml:space="preserve">In recent years, there has been a growing interest in aquaculture development in the Caribbean to increase local seafood and economic development</w:t>
       </w:r>
       <w:r>
         <w:t xml:space="preserve"> </w:t>
@@ -303,15 +277,7 @@
         <w:t xml:space="preserve">(Van Wyk and Davis 2006; Creswell 5AD–2007; CRFM 2014; Pérez-Ramírez 2017)</w:t>
       </w:r>
       <w:r>
-        <w:t xml:space="preserve">. In 2014, the Caribbean produced 330,704 MT of seafood, 89.95% of which came from capture fisheries. In contrast, only 33,226.79 MT was produced from aquaculture, accounting for &lt; 0.1 % of the global total.</w:t>
-      </w:r>
-    </w:p>
-    <w:p>
-      <w:pPr>
-        <w:pStyle w:val="BodyText"/>
-      </w:pPr>
-      <w:r>
-        <w:t xml:space="preserve">Currently, over 88% of seafood consumed in the Caribbean is from wild capture fisheries</w:t>
+        <w:t xml:space="preserve">. In 2014, the Caribbean produced 330,704 MT of seafood, 90% of which came from capture fisheries. Currently, over 88% of seafood consumed in the Caribbean is from wild capture fisheries</w:t>
       </w:r>
       <w:r>
         <w:t xml:space="preserve"> </w:t>
@@ -320,7 +286,7 @@
         <w:t xml:space="preserve">(FAO 2016)</w:t>
       </w:r>
       <w:r>
-        <w:t xml:space="preserve">. To meet seafood demand in the region, over 144,000 mt of seafood, valued at XX $USD, is imported annually</w:t>
+        <w:t xml:space="preserve">. To meet seafood demand in the region, over 144,000 MT of seafood, valued at XX $USD, is imported annually</w:t>
       </w:r>
       <w:r>
         <w:t xml:space="preserve"> </w:t>
@@ -329,16 +295,13 @@
         <w:t xml:space="preserve">(FAO 2016)</w:t>
       </w:r>
       <w:r>
-        <w:t xml:space="preserve">. Furthermore, seafood consumption per capita in the Caribbean is projected to increase rapidly (22%) over the next decade</w:t>
-      </w:r>
-      <w:r>
-        <w:t xml:space="preserve"> </w:t>
+        <w:t xml:space="preserve">. Furthermore, seafood consumption per capita in the Caribbean is projected to increase rapidly over the next decade (22%)</w:t>
       </w:r>
       <w:r>
         <w:t xml:space="preserve">(FAO 2016)</w:t>
       </w:r>
       <w:r>
-        <w:t xml:space="preserve">. Wild fisheries production in the region is unlikely to play a meaningful role in decreasing exports and/or meeting growth in demand because of overfishing, degradation of coral ecosystems, and climate change</w:t>
+        <w:t xml:space="preserve">. Wild fisheries production in the region is unlikely to play a meaningful role in decreasing exports or meeting growth in demand because of overfishing, degradation of coral ecosystems, and climate change</w:t>
       </w:r>
       <w:r>
         <w:t xml:space="preserve"> </w:t>
@@ -356,7 +319,7 @@
         <w:t xml:space="preserve">FAO 2002</w:t>
       </w:r>
       <w:r>
-        <w:t xml:space="preserve">), and to promote a seafood industry that is more resilient to the effects of climate change</w:t>
+        <w:t xml:space="preserve">), and promote a seafood industry that is more resilient to the effects of climate change</w:t>
       </w:r>
       <w:r>
         <w:t xml:space="preserve"> </w:t>
@@ -373,7 +336,7 @@
         <w:pStyle w:val="BodyText"/>
       </w:pPr>
       <w:r>
-        <w:t xml:space="preserve">Most aquaculture efforts in the Caribbean have been directed towards land-based aquaculture of tilapia (</w:t>
+        <w:t xml:space="preserve">Most aquaculture efforts in the Caribbean to date have been directed towards land-based aquaculture of tilapia (</w:t>
       </w:r>
       <w:r>
         <w:rPr>
@@ -400,7 +363,7 @@
         <w:t xml:space="preserve">(Lovatelli et al. 2013)</w:t>
       </w:r>
       <w:r>
-        <w:t xml:space="preserve">. However, the potential for increased production of land-based aquaculture in the Caribbean is extremely limited due to the requirements of land space, freshwater, and energy resources</w:t>
+        <w:t xml:space="preserve">. However, the potential for increased production of land-based aquaculture in the Caribbean is extremely limited due to the requirements of available land, freshwater, and energy resources</w:t>
       </w:r>
       <w:r>
         <w:t xml:space="preserve"> </w:t>
@@ -409,7 +372,7 @@
         <w:t xml:space="preserve">(Alvarez-Lajonchère and Ibarra-Castro 2013)</w:t>
       </w:r>
       <w:r>
-        <w:t xml:space="preserve">. Similarly, expanded development of coastal aquaculture in the region is likely not sustainable and difficult due to conflicts over space in highly utilized and ecologically sensitive coastal areas</w:t>
+        <w:t xml:space="preserve">. Similarly, expanded development of alongshore and coastal aquaculture in the region is likely unsustainable and difficult due to conflicts over space in highly utilized and ecologically sensitive coastal areas</w:t>
       </w:r>
       <w:r>
         <w:t xml:space="preserve"> </w:t>
@@ -445,7 +408,7 @@
         <w:t xml:space="preserve">(D. D. Benetti, Benetti, et al. 2010; Gentry, Froehlich, et al. 2017)</w:t>
       </w:r>
       <w:r>
-        <w:t xml:space="preserve">, and recently developed submersible cages will allow aquaculture to be developed in areas that were previously considered unsuitable due to waves, depth and/or high risk of damage from large storms and hurricanes (</w:t>
+        <w:t xml:space="preserve">, and recently developed submersible cages will allow aquaculture to be developed in areas that were previously considered unsuitable due to waves, water depths and/or high risk of damage from large storms and hurricanes (</w:t>
       </w:r>
       <w:r>
         <w:t xml:space="preserve">D. D. Benetti, Benetti, et al. (2010)</w:t>
@@ -459,7 +422,72 @@
         <w:pStyle w:val="BodyText"/>
       </w:pPr>
       <w:r>
-        <w:t xml:space="preserve">Environmental conditions in the Caribbean such as relatively small seasonal fluctuations in ocean temperature and a stable water column provide ideal conditions for the offshore culture of a number of species</w:t>
+        <w:t xml:space="preserve">Environmental conditions in the Caribbean such as relatively small seasonal fluctuations in ocean temperature and a stable water column provide ideal conditions for the offshore culture of a number of species. Small-scale trials raising cobia (</w:t>
+      </w:r>
+      <w:r>
+        <w:rPr>
+          <w:i/>
+        </w:rPr>
+        <w:t xml:space="preserve">Rachycentron canadum</w:t>
+      </w:r>
+      <w:r>
+        <w:t xml:space="preserve">), pompano (</w:t>
+      </w:r>
+      <w:r>
+        <w:rPr>
+          <w:i/>
+        </w:rPr>
+        <w:t xml:space="preserve">Carangidae sp</w:t>
+      </w:r>
+      <w:r>
+        <w:t xml:space="preserve">), and red drum (</w:t>
+      </w:r>
+      <w:r>
+        <w:rPr>
+          <w:i/>
+        </w:rPr>
+        <w:t xml:space="preserve">Sciaenops ocellatus</w:t>
+      </w:r>
+      <w:r>
+        <w:t xml:space="preserve">) in offshore environments were successful in the Bahamas and Puerto Rico</w:t>
+      </w:r>
+      <w:r>
+        <w:t xml:space="preserve"> </w:t>
+      </w:r>
+      <w:r>
+        <w:t xml:space="preserve">(D. D. Benetti, O’Hanlon, et al. 2010)</w:t>
+      </w:r>
+      <w:r>
+        <w:t xml:space="preserve">. Cobia in particular has been identified as an ideal candidate species for aquaculture in tropical and subtropical regions because of its relatively fast growth rates, high market value, and tolerance for variations in salinity and temperature</w:t>
+      </w:r>
+      <w:r>
+        <w:t xml:space="preserve"> </w:t>
+      </w:r>
+      <w:r>
+        <w:t xml:space="preserve">(Alvarez-Lajonchère and Ibarra-Castro 2013; D. D. Benetti, O’Hanlon, et al. 2010; Estrada et al. 2016)</w:t>
+      </w:r>
+      <w:r>
+        <w:t xml:space="preserve">. The largest open ocean mariculture farm in the world, Open Blue, has been successfully culturing cobia off the Caribbean coast of Panama since 2007.</w:t>
+      </w:r>
+    </w:p>
+    <w:p>
+      <w:pPr>
+        <w:pStyle w:val="BodyText"/>
+      </w:pPr>
+      <w:r>
+        <w:t xml:space="preserve">The global potential for aquaculutre is large in terms of suitable area</w:t>
+      </w:r>
+      <w:r>
+        <w:t xml:space="preserve"> </w:t>
+      </w:r>
+      <w:r>
+        <w:t xml:space="preserve">(Gentry, Froehlich, et al. 2017)</w:t>
+      </w:r>
+      <w:r>
+        <w:t xml:space="preserve"> </w:t>
+      </w:r>
+      <w:r>
+        <w:t xml:space="preserve">and careful marine spatial planning can improve outcomes across multiple economic and environmental objectives</w:t>
       </w:r>
       <w:r>
         <w:t xml:space="preserve"> </w:t>
@@ -477,63 +505,35 @@
         <w:t xml:space="preserve">)</w:t>
       </w:r>
       <w:r>
-        <w:t xml:space="preserve">. Small-scale trials raising cobia (</w:t>
-      </w:r>
-      <w:r>
-        <w:rPr>
-          <w:i/>
-        </w:rPr>
-        <w:t xml:space="preserve">Rachycentron canadum</w:t>
-      </w:r>
-      <w:r>
-        <w:t xml:space="preserve">), pompano (</w:t>
-      </w:r>
-      <w:r>
-        <w:rPr>
-          <w:i/>
-        </w:rPr>
-        <w:t xml:space="preserve">Carangidae sp</w:t>
-      </w:r>
-      <w:r>
-        <w:t xml:space="preserve">), and red drum (</w:t>
-      </w:r>
-      <w:r>
-        <w:rPr>
-          <w:i/>
-        </w:rPr>
-        <w:t xml:space="preserve">Sciaenops ocellatus</w:t>
-      </w:r>
-      <w:r>
-        <w:t xml:space="preserve">) in offshore environments were successful in the Bahamas and Puerto Rico (Benetti et al. 2010). Cobia in particular has been identified as an ideal candidate species for aquaculture in tropical and subtropical regions because of its relatively fast growth rates, high market value, and tolerance for variations in salinity and temperature</w:t>
-      </w:r>
-      <w:r>
-        <w:t xml:space="preserve"> </w:t>
-      </w:r>
-      <w:r>
-        <w:t xml:space="preserve">(Alvarez-Lajonchère and Ibarra-Castro 2013; D. D. Benetti, O’Hanlon, et al. 2010; Estrada et al. 2016)</w:t>
-      </w:r>
-      <w:r>
-        <w:t xml:space="preserve">. The largest open ocean mariculture farm in the world, Open Blue, has been successfully culturing cobia off the Caribbean coast of Panama since 2007.</w:t>
-      </w:r>
-    </w:p>
-    <w:p>
-      <w:pPr>
-        <w:pStyle w:val="BodyText"/>
-      </w:pPr>
-      <w:r>
-        <w:t xml:space="preserve">The global aquaculture potential for aquaculutre is large in terms of suitable area</w:t>
-      </w:r>
-      <w:r>
-        <w:t xml:space="preserve"> </w:t>
-      </w:r>
-      <w:r>
-        <w:t xml:space="preserve">(Gentry, Froehlich, et al. 2017)</w:t>
-      </w:r>
-      <w:r>
-        <w:t xml:space="preserve"> </w:t>
-      </w:r>
-      <w:r>
-        <w:t xml:space="preserve">and careful marine spaital planning that incoporates the location of aquaculture sites can improve outcomes across multiple economic and environmental objectives</w:t>
+        <w:t xml:space="preserve">. Here, we present a framework that incorporates socioeconomic, biological, and environmental factors to estimate the potential of offshore aquaculture at a regional scale using the Caribbean, a politically and economically diverse region, as a case study. Using high resolution spatial data, we develop a bioeconomic model to: 1) estimate the offshore mariculture production capacity of the Caribbean region (in terms of amount of seafood and revenue), 2) examine the impact of farm site selection on economic outcomes across and within countries to identify potential development hotspots and determine the importance of strategic site selection, and 3) identify factors that may currently be limiting offshore mariculture development (e.g., biophysical conditions, regulatory environment, capital investment, expertise, etc.). Our approach could be applied to other farmed species or applied to other regions, and our results can help to chart a course for a sustainable and economically prosperous offshore mariculture industry in the Caribbean.</w:t>
+      </w:r>
+    </w:p>
+    <w:p>
+      <w:pPr>
+        <w:pStyle w:val="Heading1"/>
+      </w:pPr>
+      <w:bookmarkStart w:id="23" w:name="methods"/>
+      <w:bookmarkEnd w:id="23"/>
+      <w:r>
+        <w:t xml:space="preserve">Methods</w:t>
+      </w:r>
+    </w:p>
+    <w:p>
+      <w:pPr>
+        <w:pStyle w:val="Heading2"/>
+      </w:pPr>
+      <w:bookmarkStart w:id="24" w:name="study-region-and-overview"/>
+      <w:bookmarkEnd w:id="24"/>
+      <w:r>
+        <w:t xml:space="preserve">Study Region and Overview</w:t>
+      </w:r>
+    </w:p>
+    <w:p>
+      <w:pPr>
+        <w:pStyle w:val="FirstParagraph"/>
+      </w:pPr>
+      <w:r>
+        <w:t xml:space="preserve">Our study domain includes the territorial waters and Exclusive Economic Zones (EEZs) surrounding the 28 island countries of the Caribbean Sea. We do not consider the potential for offshore aquaculture development in the high seas or disputed waters. A shapefile from VLIZ</w:t>
       </w:r>
       <w:r>
         <w:t xml:space="preserve"> </w:t>
@@ -551,53 +551,10 @@
         <w:t xml:space="preserve">)</w:t>
       </w:r>
       <w:r>
-        <w:t xml:space="preserve">. Here, we present a framework that incorporates socioeconoomic, biololgical, and environemtnal factors to estimate potential of offshore aquaculture at a reiongal scale using the Caribbean, a politically and economically diverse region. Using high resolution spatial data, we develop a bioeconomic model to : 1) estimate the bioeconomic offshore mariculture production capacity of the Caribbean region (CRFM 2015), 2) examine the impact of farm site selection both across EEZs and withing EEZ on economic outcomes, and 3) identify factors are currently most likely limiting offshore mariculture development (e.g., biophysical conditions, regulatory environment, capital investment, expertise, etc.). estimate the total production potential (in terms of weight and revenue) of offshore cobia aquaculture in the Caribbean. We examine the spatial distribution of offshore aquaculture potential to identify</w:t>
-      </w:r>
-      <w:r>
-        <w:t xml:space="preserve"> </w:t>
-      </w:r>
-      <w:r>
-        <w:t xml:space="preserve">‘</w:t>
-      </w:r>
-      <w:r>
-        <w:t xml:space="preserve">hotspot</w:t>
-      </w:r>
-      <w:r>
-        <w:t xml:space="preserve">’</w:t>
-      </w:r>
-      <w:r>
-        <w:t xml:space="preserve"> </w:t>
-      </w:r>
-      <w:r>
-        <w:t xml:space="preserve">locations for future development. We examine the variation of individual farm profitability between and across EEZs to determine the importance of site selection in aquaculture development and to quantify the potential benefits of strategic spatial planning. We explore these results under several scenarios to identify limiting factors. Our approach could be applied to other farmed species or applied to other regions, and our results can help to chart a course for a sustainable and economically prosperous offshore mariculture industry in the Caribbean.</w:t>
-      </w:r>
-    </w:p>
-    <w:p>
-      <w:pPr>
-        <w:pStyle w:val="Heading1"/>
-      </w:pPr>
-      <w:bookmarkStart w:id="23" w:name="methods"/>
-      <w:bookmarkEnd w:id="23"/>
-      <w:r>
-        <w:t xml:space="preserve">Methods</w:t>
-      </w:r>
-    </w:p>
-    <w:p>
-      <w:pPr>
-        <w:pStyle w:val="Heading2"/>
-      </w:pPr>
-      <w:bookmarkStart w:id="24" w:name="description-of-study-region"/>
-      <w:bookmarkEnd w:id="24"/>
-      <w:r>
-        <w:t xml:space="preserve">Description of Study Region</w:t>
-      </w:r>
-    </w:p>
-    <w:p>
-      <w:pPr>
-        <w:pStyle w:val="FirstParagraph"/>
-      </w:pPr>
-      <w:r>
-        <w:t xml:space="preserve">Our study domain includes the territorial waters and Exclusive Economic Zones (EEZs) surrounding the 28 island countries that comprise the Greater and Lesser Antilles of the Caribbean Sea (Figure 1). All analyses are performed at a 1 km</w:t>
+        <w:t xml:space="preserve"> </w:t>
+      </w:r>
+      <w:r>
+        <w:t xml:space="preserve">is used to define the EEZ boundaries and all analyses are performed at a 1 km</w:t>
       </w:r>
       <w:r>
         <w:rPr>
@@ -609,46 +566,7 @@
         <w:t xml:space="preserve"> </w:t>
       </w:r>
       <w:r>
-        <w:t xml:space="preserve">spatial resolution. We do not consider the potential of offshore aquaculture development in the high seas or disputed waters. A shapefile from VLIZ</w:t>
-      </w:r>
-      <w:r>
-        <w:t xml:space="preserve"> </w:t>
-      </w:r>
-      <w:r>
-        <w:t xml:space="preserve">(</w:t>
-      </w:r>
-      <w:r>
-        <w:rPr>
-          <w:b/>
-        </w:rPr>
-        <w:t xml:space="preserve">???</w:t>
-      </w:r>
-      <w:r>
-        <w:t xml:space="preserve">)</w:t>
-      </w:r>
-      <w:r>
-        <w:t xml:space="preserve"> </w:t>
-      </w:r>
-      <w:r>
-        <w:t xml:space="preserve">is used to define the maritime boundaries for all island countries.</w:t>
-      </w:r>
-    </w:p>
-    <w:p>
-      <w:pPr>
-        <w:pStyle w:val="Heading2"/>
-      </w:pPr>
-      <w:bookmarkStart w:id="25" w:name="overview"/>
-      <w:bookmarkEnd w:id="25"/>
-      <w:r>
-        <w:t xml:space="preserve">Overview</w:t>
-      </w:r>
-    </w:p>
-    <w:p>
-      <w:pPr>
-        <w:pStyle w:val="FirstParagraph"/>
-      </w:pPr>
-      <w:r>
-        <w:t xml:space="preserve">We develop a spatial bioeconomic model to estimate the production potential (in terms of biomass (</w:t>
+        <w:t xml:space="preserve">spatial resolution. We develop a spatial bioeconomic model to estimate the production potential, in terms of biomass (</w:t>
       </w:r>
       <w:r>
         <w:rPr>
@@ -657,7 +575,7 @@
         <w:t xml:space="preserve">t</w:t>
       </w:r>
       <w:r>
-        <w:t xml:space="preserve">) and Net Present Value (NPV)) for offshore cobia mariculture in the Caribbean region (Figure 1). The first steps of our analysis are to identify 1 km</w:t>
+        <w:t xml:space="preserve">) and Net Present Value (NPV), for offshore cobia mariculture in the Caribbean region. The first steps of our analysis are to identify 1 km</w:t>
       </w:r>
       <w:r>
         <w:rPr>
@@ -669,15 +587,15 @@
         <w:t xml:space="preserve"> </w:t>
       </w:r>
       <w:r>
-        <w:t xml:space="preserve">sites throughout the study region that would be suitable for mariculture development and create a hypothetical farm design to apply to all suitable sites. Next, we apply a temperature performance curve (TPC) to predict temperature-dependent growth of cobia at each farm and we establish supply curves to determine national and Caribbean-wide cobia production that would be achieved under several scenarios of cobia price and production costs. We also consider a scenario where Caribbean production affects the global price of cobia. Finally, we use our production model and estimated economic parameters to calculate NPV over a 10 year time horizon. We assume that only farms that have a positive NPV will be developed.</w:t>
+        <w:t xml:space="preserve">sites throughout the study region that may be suitable for mariculture development and create a hypothetical farm design to apply to all suitable sites. Next, we apply a thermal performance curve (TPC) to predict temperature-dependent growth and thus production of cobia at each farm. We establish supply curves to determine national and Caribbean-wide cobia production that would be achieved under several scenarios of cobia price, production costs, and investment risk. Finally, we use our production model and estimated economic parameters to calculate NPV over a 10 year time horizon and examine production and revenue outcomes under the assumption that only farms that have a positive NPV will be developed.</w:t>
       </w:r>
     </w:p>
     <w:p>
       <w:pPr>
         <w:pStyle w:val="Heading2"/>
       </w:pPr>
-      <w:bookmarkStart w:id="26" w:name="suitability-assessment"/>
-      <w:bookmarkEnd w:id="26"/>
+      <w:bookmarkStart w:id="25" w:name="suitability-assessment"/>
+      <w:bookmarkEnd w:id="25"/>
       <w:r>
         <w:t xml:space="preserve">Suitability Assessment</w:t>
       </w:r>
@@ -687,7 +605,7 @@
         <w:pStyle w:val="FirstParagraph"/>
       </w:pPr>
       <w:r>
-        <w:t xml:space="preserve">The first step in our analysis identifies areas that are potentially suitable for the development of offshore mariculture in the Caribbean by considering factors related to technical feasibility, enviornmental impacts, and current ocean use, Suitable thresholds are defined for each factor and hiigh resolution spatial data are used in a Boolean overlay using all data layers to identify areas 1 km</w:t>
+        <w:t xml:space="preserve">We identified areas that are potentially suitable for the development of offshore mariculture in the Caribbean by considering factors related to technical feasibility, environmental impacts, and current ocean uses (Table S1). We defined suitable thresholds for each factor and used high resolution spatial data in a Boolean overlay to identify 1 km</w:t>
       </w:r>
       <w:r>
         <w:rPr>
@@ -699,7 +617,7 @@
         <w:t xml:space="preserve"> </w:t>
       </w:r>
       <w:r>
-        <w:t xml:space="preserve">areas in our stury region that are poteniially suitable for offshore maricuutlure developmetn given our defined thresholds.</w:t>
+        <w:t xml:space="preserve">areas in our study region that are potentially suitable for offshore mariculture development given the defined thresholds.</w:t>
       </w:r>
     </w:p>
     <w:p>
@@ -707,7 +625,7 @@
         <w:pStyle w:val="BodyText"/>
       </w:pPr>
       <w:r>
-        <w:t xml:space="preserve">We use physical specifications listed by the manufactor of SeaStation cages to define our thresholds for areas that are technically feasible for offshore maricuture. SeaStation cages are submersible, self-tensioned, single rim cages and are currently the most widely used offshore mariculture cages in the U.S.</w:t>
+        <w:t xml:space="preserve">We use physical specifications listed by the manufacture of SeaStation cages to define our thresholds for areas that are technically feasible for offshore maricuture. SeaStation cages are submersible, self-tensioned, single rim cages and are currently the most widely used offshore mariculture cages in the U.S.</w:t>
       </w:r>
       <w:r>
         <w:t xml:space="preserve"> </w:t>
@@ -746,7 +664,7 @@
         <w:t xml:space="preserve">(Kapetsky, Aguilar-Manjarrez, and Jenness 2013)</w:t>
       </w:r>
       <w:r>
-        <w:t xml:space="preserve">. We use spatial bathymetry data from XX and determine the absolute maximum zonal and meridional current velcocity using data on daily averages over a 10 year period (2005 - 2015) from XX to identify areas that are techinically feasible for offshore maricuture development in our study area.</w:t>
+        <w:t xml:space="preserve">. We use spatial bathymetry data from XX and determine the absolute maximum zonal and meridional current velcocities using data on daily averages over a 10-year period (2005 - 2015) from XX to identify areas that are technically feasible for offshore maricuture development.</w:t>
       </w:r>
     </w:p>
     <w:p>
@@ -754,7 +672,28 @@
         <w:pStyle w:val="BodyText"/>
       </w:pPr>
       <w:r>
-        <w:t xml:space="preserve">Offshore mariculture farms can be associated with increased nutrient levels in the water column from fish waste in the vicinity of the cages (REF). Increased nutrient levels are associated with increased algal production, which can grow over and damage coral reef habitat that are essential components to marine ecosystems in the Caribbean (Ref). Data from XX on location of coral reef habitat to represent areas to exclude from offshore mariciulture development to migitage any potential negative ecosystem impacts. Additionally, we excluded any areas that fall within designatied MPAs and conservation priority areas as suitable for offshore mariculture developement.</w:t>
+        <w:t xml:space="preserve">Offshore mariculture farms can be associated with increased nutrient levels in the water column and along the benthos from fish waste in the vicinity of the cages (REF). Nutrient pollution from fish farms can be associated with algal blooms, reduced water quality and clarity, and low oxygen conditions, all of which can be damaging to coral reef ecosystems (Ref). Using data from</w:t>
+      </w:r>
+      <w:r>
+        <w:t xml:space="preserve"> </w:t>
+      </w:r>
+      <w:r>
+        <w:t xml:space="preserve">(2010)</w:t>
+      </w:r>
+      <w:r>
+        <w:t xml:space="preserve"> </w:t>
+      </w:r>
+      <w:r>
+        <w:t xml:space="preserve">on locations of coral reef habitat, we excluded these areas from offshore mariculture development. Additionally, we excluded areas within designated marine protected areas (MPAs) and conservation priority areas</w:t>
+      </w:r>
+      <w:r>
+        <w:t xml:space="preserve"> </w:t>
+      </w:r>
+      <w:r>
+        <w:t xml:space="preserve">(IUCN and UNEP-WCMC 2017)</w:t>
+      </w:r>
+      <w:r>
+        <w:t xml:space="preserve">.</w:t>
       </w:r>
     </w:p>
     <w:p>
@@ -762,15 +701,15 @@
         <w:pStyle w:val="BodyText"/>
       </w:pPr>
       <w:r>
-        <w:t xml:space="preserve">A large advantage of offshore mariculture is that it can be developed away from coastal areas that are often heavily used for other purposes especially in the Caribbean, where many island economies rely heavily on coastal areas tos upport activities that attract tourists (REF_). However, there is some ocean use of waters offshore, which will likely only increase with time. We consider shipping, stuctures used for oil drilling and areas licesnced for deep sea mining exploration as potential offshore activities that may conflict with aquaculture development. We exclude areas that fall within 10% of the highest relative shipping activity, areas with benthic oil structures, and areas permitted for deep sea bed mining exploration as suitabile for offshore mariculture development.</w:t>
+        <w:t xml:space="preserve">To account for potential conflicts with other ocean uses in offshore areas, we consider shipping, structures used for oil drilling, and areas licensed for deep sea mining exploration as potential offshore activities that may conflict with aquaculture development. We exclude areas that fall within 10% of the highest relative shipping activity locations (data sources), areas with benthic oil structures (data sources), and areas permitted for deep sea bed mining exploration (data sources), assuming they are not suitable for offshore mariculture development.</w:t>
       </w:r>
     </w:p>
     <w:p>
       <w:pPr>
         <w:pStyle w:val="Heading2"/>
       </w:pPr>
-      <w:bookmarkStart w:id="27" w:name="growth-potential"/>
-      <w:bookmarkEnd w:id="27"/>
+      <w:bookmarkStart w:id="26" w:name="growth-potential"/>
+      <w:bookmarkEnd w:id="26"/>
       <w:r>
         <w:t xml:space="preserve">Growth Potential</w:t>
       </w:r>
@@ -789,7 +728,7 @@
         <w:t xml:space="preserve">(Brett 1979)</w:t>
       </w:r>
       <w:r>
-        <w:t xml:space="preserve">, and is a factor that cannot be easily controlled in offshore mariculture grow-out settings</w:t>
+        <w:t xml:space="preserve">, and obviously cannot be easily controlled in offshore mariculture farms</w:t>
       </w:r>
       <w:r>
         <w:t xml:space="preserve"> </w:t>
@@ -798,7 +737,7 @@
         <w:t xml:space="preserve">(Tidwell 2012)</w:t>
       </w:r>
       <w:r>
-        <w:t xml:space="preserve">. To reflect spatial differences in productivity across farms attributed to temperature variations, we use 10 years of remotely-sensed sea surface temperature (SST) data (NASA 2014) to calculate 1 km</w:t>
+        <w:t xml:space="preserve">. To reflect spatial differences in productivity across farms caused by temperature variations, we use 10 years of remotely-sensed sea surface temperature (SST) data (NASA 2014) to calculate 1 km</w:t>
       </w:r>
       <w:r>
         <w:rPr>
@@ -818,40 +757,12 @@
         </m:r>
       </m:oMath>
       <w:r>
-        <w:t xml:space="preserve">, kg per month) of cobia for each farm site</w:t>
-      </w:r>
-      <w:r>
-        <w:t xml:space="preserve"> </w:t>
-      </w:r>
-      <w:r>
-        <w:t xml:space="preserve">(</w:t>
-      </w:r>
-      <w:r>
-        <w:rPr>
-          <w:b/>
-        </w:rPr>
-        <w:t xml:space="preserve">???</w:t>
-      </w:r>
-      <w:r>
-        <w:t xml:space="preserve">)</w:t>
-      </w:r>
-      <w:r>
-        <w:t xml:space="preserve">.</w:t>
-      </w:r>
-    </w:p>
-    <w:p>
-      <w:pPr>
-        <w:pStyle w:val="Heading3"/>
-      </w:pPr>
-      <w:bookmarkStart w:id="28" w:name="thermal-performance-curve"/>
-      <w:bookmarkEnd w:id="28"/>
-      <w:r>
-        <w:t xml:space="preserve">Thermal Performance Curve</w:t>
-      </w:r>
-    </w:p>
-    <w:p>
-      <w:pPr>
-        <w:pStyle w:val="FirstParagraph"/>
+        <w:t xml:space="preserve">, kg per month) of cobia for each farm site.</w:t>
+      </w:r>
+    </w:p>
+    <w:p>
+      <w:pPr>
+        <w:pStyle w:val="BodyText"/>
       </w:pPr>
       <w:r>
         <w:t xml:space="preserve">The TPC is a temperature-dependent piecewise linear function defined as follows:</w:t>
@@ -1089,27 +1000,7 @@
         <w:t xml:space="preserve"> </w:t>
       </w:r>
       <w:r>
-        <w:t xml:space="preserve">is the optimal temperature for cobia growth in</w:t>
-      </w:r>
-      <w:r>
-        <w:t xml:space="preserve"> </w:t>
-      </w:r>
-      <m:oMath>
-        <m:sSup>
-          <m:e>
-            <m:r>
-              <m:t/>
-            </m:r>
-          </m:e>
-          <m:sup>
-            <m:r>
-              <m:t>∘</m:t>
-            </m:r>
-          </m:sup>
-        </m:sSup>
-      </m:oMath>
-      <w:r>
-        <w:t xml:space="preserve">C, and</w:t>
+        <w:t xml:space="preserve">is the optimal temperature for cobia growth, and</w:t>
       </w:r>
       <w:r>
         <w:t xml:space="preserve"> </w:t>
@@ -1436,7 +1327,16 @@
         </m:r>
       </m:oMath>
       <w:r>
-        <w:t xml:space="preserve">. Our temperature-growth components of cobia are presented in Table S2 and were adopted from Klinger, Levin, and Watson (2017), who also used a TPC to model cobia growth.</w:t>
+        <w:t xml:space="preserve">. Our temperature-growth parameters for cobia are presented in Table SX and were adopted from</w:t>
+      </w:r>
+      <w:r>
+        <w:t xml:space="preserve"> </w:t>
+      </w:r>
+      <w:r>
+        <w:t xml:space="preserve">(Klinger, Levin, and Watson 2017)</w:t>
+      </w:r>
+      <w:r>
+        <w:t xml:space="preserve">, who also used a TPC to model cobia growth.</w:t>
       </w:r>
     </w:p>
     <w:p>
@@ -1495,7 +1395,7 @@
         </m:sSub>
       </m:oMath>
       <w:r>
-        <w:t xml:space="preserve">) is estimated using the TPC for all 120 months in the SST timeseries. The 10 year (</w:t>
+        <w:t xml:space="preserve">) is estimated using the TPC for all 120 months in the SST time series. The 10 year (</w:t>
       </w:r>
       <m:oMath>
         <m:r>
@@ -1503,10 +1403,37 @@
         </m:r>
       </m:oMath>
       <w:r>
-        <w:t xml:space="preserve">) average individual growth ($</w:t>
-      </w:r>
-      <w:r>
-        <w:t xml:space="preserve">{G}_{i,t} $) at site</w:t>
+        <w:t xml:space="preserve">) average individual growth (</w:t>
+      </w:r>
+      <m:oMath>
+        <m:sSub>
+          <m:e>
+            <m:bar>
+              <m:barPr>
+                <m:pos m:val="top"/>
+              </m:barPr>
+              <m:e>
+                <m:r>
+                  <m:t>G</m:t>
+                </m:r>
+              </m:e>
+            </m:bar>
+          </m:e>
+          <m:sub>
+            <m:r>
+              <m:t>i</m:t>
+            </m:r>
+            <m:r>
+              <m:t>,</m:t>
+            </m:r>
+            <m:r>
+              <m:t>t</m:t>
+            </m:r>
+          </m:sub>
+        </m:sSub>
+      </m:oMath>
+      <w:r>
+        <w:t xml:space="preserve">) at site</w:t>
       </w:r>
       <w:r>
         <w:t xml:space="preserve"> </w:t>
@@ -1640,8 +1567,8 @@
       <w:pPr>
         <w:pStyle w:val="Heading2"/>
       </w:pPr>
-      <w:bookmarkStart w:id="29" w:name="bioeconomic-model"/>
-      <w:bookmarkEnd w:id="29"/>
+      <w:bookmarkStart w:id="27" w:name="bioeconomic-model"/>
+      <w:bookmarkEnd w:id="27"/>
       <w:r>
         <w:t xml:space="preserve">Bioeconomic Model</w:t>
       </w:r>
@@ -1651,25 +1578,7 @@
         <w:pStyle w:val="FirstParagraph"/>
       </w:pPr>
       <w:r>
-        <w:t xml:space="preserve">We model future offshore aquaculture potential in the Caribbean by coupling site specific estimates of average monthly cobia growth with a detailed farm design and economic model parameterized with values from the literature and technical reports. For each site, we calculate the projected net present value (NPV) over a 10 year period from the discounted stream of costs and revenues. We then limit our discussion of results to only include farms (cells) with a positive NPV under the assumption that only profitable farm locations would be developed.</w:t>
-      </w:r>
-    </w:p>
-    <w:p>
-      <w:pPr>
-        <w:pStyle w:val="Heading3"/>
-      </w:pPr>
-      <w:bookmarkStart w:id="30" w:name="farm-design"/>
-      <w:bookmarkEnd w:id="30"/>
-      <w:r>
-        <w:t xml:space="preserve">Farm Design</w:t>
-      </w:r>
-    </w:p>
-    <w:p>
-      <w:pPr>
-        <w:pStyle w:val="FirstParagraph"/>
-      </w:pPr>
-      <w:r>
-        <w:t xml:space="preserve">To estimate production, we assume a conservative fixed farm design, per 1 km</w:t>
+        <w:t xml:space="preserve">We model offshore aquaculture potential in the Caribbean by coupling site specific estimates of average monthly cobia growth from the TPC model with a detailed farm design and economic model parameterized with values from the literature and technical reports. For each site, we calculate the projected net present value (NPV) over a 10 year period from the discounted stream of costs and revenues. We then limit our discussion of results to only include farms (1 km</w:t>
       </w:r>
       <w:r>
         <w:rPr>
@@ -1681,7 +1590,27 @@
         <w:t xml:space="preserve"> </w:t>
       </w:r>
       <w:r>
-        <w:t xml:space="preserve">site, across our study region. SeaStation cages are typically configured using a mooring system that includes a grid, anchor, and mooring lines secured at varying distances from the cages</w:t>
+        <w:t xml:space="preserve">sites) with a positive NPV under the assumption that only profitable farm locations would be developed.</w:t>
+      </w:r>
+    </w:p>
+    <w:p>
+      <w:pPr>
+        <w:pStyle w:val="BodyText"/>
+      </w:pPr>
+      <w:r>
+        <w:t xml:space="preserve">To estimate production, we assume a fixed farm design, per 1 km</w:t>
+      </w:r>
+      <w:r>
+        <w:rPr>
+          <w:vertAlign w:val="superscript"/>
+        </w:rPr>
+        <w:t xml:space="preserve">2</w:t>
+      </w:r>
+      <w:r>
+        <w:t xml:space="preserve"> </w:t>
+      </w:r>
+      <w:r>
+        <w:t xml:space="preserve">site, that we apply across the study region. SeaStation cages are typically configured using a mooring system that includes a grid, anchor, and mooring lines secured at varying distances from the cages</w:t>
       </w:r>
       <w:r>
         <w:t xml:space="preserve"> </w:t>
@@ -1705,7 +1634,7 @@
         <w:t xml:space="preserve">(Loverich 2010)</w:t>
       </w:r>
       <w:r>
-        <w:t xml:space="preserve">. We develop a hypothetical farm design for a 1 km</w:t>
+        <w:t xml:space="preserve">. We develop a farm design for a 1 km</w:t>
       </w:r>
       <w:r>
         <w:rPr>
@@ -1717,7 +1646,7 @@
         <w:t xml:space="preserve"> </w:t>
       </w:r>
       <w:r>
-        <w:t xml:space="preserve">cell using the total total cage volume to farm area ratio of offshore mariculture farms currently operating off the coast of Kona, Hawaii</w:t>
+        <w:t xml:space="preserve">area using the total cage volume to farm area ratio of offshore mariculture farms currently operating off the coast of Kona, Hawaii</w:t>
       </w:r>
       <w:r>
         <w:t xml:space="preserve"> </w:t>
@@ -1756,7 +1685,7 @@
         <w:t xml:space="preserve">3</w:t>
       </w:r>
       <w:r>
-        <w:t xml:space="preserve">) configured in two eight-cell grid mooring systems, a total cage volume of 102,400 m</w:t>
+        <w:t xml:space="preserve">) configured in two eight-cell grid mooring systems, for a total cage volume of 102,400 m</w:t>
       </w:r>
       <w:r>
         <w:rPr>
@@ -1768,7 +1697,7 @@
         <w:t xml:space="preserve"> </w:t>
       </w:r>
       <w:r>
-        <w:t xml:space="preserve">per individual farm. The infrastructure of the farm has a footprint of ~ 0.48 km</w:t>
+        <w:t xml:space="preserve">per individual farm. The infrastructure of the farm has a footprint of ~0.48 km</w:t>
       </w:r>
       <w:r>
         <w:rPr>
@@ -1793,8 +1722,8 @@
       <w:pPr>
         <w:pStyle w:val="Heading3"/>
       </w:pPr>
-      <w:bookmarkStart w:id="31" w:name="growth-model"/>
-      <w:bookmarkEnd w:id="31"/>
+      <w:bookmarkStart w:id="28" w:name="growth-model"/>
+      <w:bookmarkEnd w:id="28"/>
       <w:r>
         <w:t xml:space="preserve">Growth Model</w:t>
       </w:r>
@@ -1863,10 +1792,37 @@
         </m:r>
       </m:oMath>
       <w:r>
-        <w:t xml:space="preserve">) average individual growth ($</w:t>
-      </w:r>
-      <w:r>
-        <w:t xml:space="preserve">{G}_{i,t} $) at site</w:t>
+        <w:t xml:space="preserve">) average individual growth (</w:t>
+      </w:r>
+      <m:oMath>
+        <m:sSub>
+          <m:e>
+            <m:bar>
+              <m:barPr>
+                <m:pos m:val="top"/>
+              </m:barPr>
+              <m:e>
+                <m:r>
+                  <m:t>G</m:t>
+                </m:r>
+              </m:e>
+            </m:bar>
+          </m:e>
+          <m:sub>
+            <m:r>
+              <m:t>i</m:t>
+            </m:r>
+            <m:r>
+              <m:t>,</m:t>
+            </m:r>
+            <m:r>
+              <m:t>t</m:t>
+            </m:r>
+          </m:sub>
+        </m:sSub>
+      </m:oMath>
+      <w:r>
+        <w:t xml:space="preserve">) at site</w:t>
       </w:r>
       <w:r>
         <w:t xml:space="preserve"> </w:t>
@@ -2039,7 +1995,10 @@
         <w:pStyle w:val="FirstParagraph"/>
       </w:pPr>
       <w:r>
-        <w:t xml:space="preserve">We apply an instantaneous mortality rate of 0.024, which we adopt from previous studies that have estimated a total 12 month survival rate of 75% for cobia raised in offshore cages in the Caribbean (</w:t>
+        <w:t xml:space="preserve">We apply an instantaneous mortality rate of 0.024, which we adopt from previous studies that have estimated a total 12 month survival rate of 75% for cobia raised in offshore cages in the Caribbean</w:t>
+      </w:r>
+      <w:r>
+        <w:t xml:space="preserve"> </w:t>
       </w:r>
       <w:r>
         <w:t xml:space="preserve">(</w:t>
@@ -2054,7 +2013,7 @@
         <w:t xml:space="preserve">; Huang et al. 2011)</w:t>
       </w:r>
       <w:r>
-        <w:t xml:space="preserve">). A cage at site</w:t>
+        <w:t xml:space="preserve">. A cage at site</w:t>
       </w:r>
       <w:r>
         <w:t xml:space="preserve"> </w:t>
@@ -2073,20 +2032,16 @@
     </w:p>
     <w:p>
       <w:pPr>
-        <w:pStyle w:val="Heading4"/>
-      </w:pPr>
-      <w:bookmarkStart w:id="32" w:name="stocking-density"/>
-      <w:bookmarkEnd w:id="32"/>
-      <w:r>
-        <w:t xml:space="preserve">Stocking Density</w:t>
-      </w:r>
-    </w:p>
-    <w:p>
-      <w:pPr>
-        <w:pStyle w:val="FirstParagraph"/>
-      </w:pPr>
-      <w:r>
-        <w:t xml:space="preserve">Benetti et al. 2010 suggest</w:t>
+        <w:pStyle w:val="BodyText"/>
+      </w:pPr>
+      <w:r>
+        <w:t xml:space="preserve">D. D. Benetti, O’Hanlon, et al. (2010)</w:t>
+      </w:r>
+      <w:r>
+        <w:t xml:space="preserve"> </w:t>
+      </w:r>
+      <w:r>
+        <w:t xml:space="preserve">suggest</w:t>
       </w:r>
       <w:r>
         <w:t xml:space="preserve"> </w:t>
@@ -2580,77 +2535,6 @@
         <w:pStyle w:val="FirstParagraph"/>
       </w:pPr>
       <w:r>
-        <w:t xml:space="preserve">For a farm with a 12 month average harvest cycle (</w:t>
-      </w:r>
-      <m:oMath>
-        <m:sSub>
-          <m:e>
-            <m:bar>
-              <m:barPr>
-                <m:pos m:val="top"/>
-              </m:barPr>
-              <m:e>
-                <m:r>
-                  <m:t>t</m:t>
-                </m:r>
-              </m:e>
-            </m:bar>
-          </m:e>
-          <m:sub>
-            <m:r>
-              <m:t>i</m:t>
-            </m:r>
-          </m:sub>
-        </m:sSub>
-        <m:r>
-          <m:t>=</m:t>
-        </m:r>
-        <m:r>
-          <m:t>12</m:t>
-        </m:r>
-      </m:oMath>
-      <w:r>
-        <w:t xml:space="preserve">),</w:t>
-      </w:r>
-      <w:r>
-        <w:t xml:space="preserve"> </w:t>
-      </w:r>
-      <m:oMath>
-        <m:sSup>
-          <m:e>
-            <m:r>
-              <m:t>n</m:t>
-            </m:r>
-          </m:e>
-          <m:sup>
-            <m:r>
-              <m:t>*</m:t>
-            </m:r>
-          </m:sup>
-        </m:sSup>
-      </m:oMath>
-      <w:r>
-        <w:t xml:space="preserve"> </w:t>
-      </w:r>
-      <w:r>
-        <w:t xml:space="preserve">is 25,600.</w:t>
-      </w:r>
-    </w:p>
-    <w:p>
-      <w:pPr>
-        <w:pStyle w:val="Heading4"/>
-      </w:pPr>
-      <w:bookmarkStart w:id="33" w:name="total-biomass"/>
-      <w:bookmarkEnd w:id="33"/>
-      <w:r>
-        <w:t xml:space="preserve">Total Biomass</w:t>
-      </w:r>
-    </w:p>
-    <w:p>
-      <w:pPr>
-        <w:pStyle w:val="FirstParagraph"/>
-      </w:pPr>
-      <w:r>
         <w:t xml:space="preserve">Total site biomass in each month (</w:t>
       </w:r>
       <m:oMath>
@@ -2705,7 +2589,7 @@
         </m:sSub>
       </m:oMath>
       <w:r>
-        <w:t xml:space="preserve">, and the instantenous mortality rate</w:t>
+        <w:t xml:space="preserve">, and the instantaneous mortality rate</w:t>
       </w:r>
       <w:r>
         <w:t xml:space="preserve"> </w:t>
@@ -3016,33 +2900,10 @@
     </w:p>
     <w:p>
       <w:pPr>
-        <w:pStyle w:val="Heading3"/>
-      </w:pPr>
-      <w:bookmarkStart w:id="34" w:name="economic-model"/>
-      <w:bookmarkEnd w:id="34"/>
-      <w:r>
-        <w:t xml:space="preserve">Economic Model</w:t>
-      </w:r>
-    </w:p>
-    <w:p>
-      <w:pPr>
-        <w:pStyle w:val="Heading4"/>
-      </w:pPr>
-      <w:bookmarkStart w:id="35" w:name="costs"/>
-      <w:bookmarkEnd w:id="35"/>
-      <w:r>
-        <w:t xml:space="preserve">Costs</w:t>
-      </w:r>
-    </w:p>
-    <w:p>
-      <w:pPr>
-        <w:pStyle w:val="FirstParagraph"/>
-      </w:pPr>
-      <w:r>
-        <w:t xml:space="preserve">The total cost</w:t>
-      </w:r>
-      <w:r>
-        <w:t xml:space="preserve"> </w:t>
+        <w:pStyle w:val="BodyText"/>
+      </w:pPr>
+      <w:r>
+        <w:t xml:space="preserve">The total cost (</w:t>
       </w:r>
       <m:oMath>
         <m:r>
@@ -3053,10 +2914,7 @@
         </m:r>
       </m:oMath>
       <w:r>
-        <w:t xml:space="preserve"> </w:t>
-      </w:r>
-      <w:r>
-        <w:t xml:space="preserve">of production for each farm</w:t>
+        <w:t xml:space="preserve">) of production for each farm</w:t>
       </w:r>
       <w:r>
         <w:t xml:space="preserve"> </w:t>
@@ -3092,7 +2950,7 @@
         </m:r>
       </m:oMath>
       <w:r>
-        <w:t xml:space="preserve">). Cost parameters were obtained from published literature or from personal communication with industry experts. Some parameters were fixed across our study region (Table S3a) while others are a function of EEZ (Table S3b).</w:t>
+        <w:t xml:space="preserve">). Cost parameters were obtained from published literature or from personal communication with industry experts.</w:t>
       </w:r>
     </w:p>
     <w:p>
@@ -3195,7 +3053,7 @@
         <w:pStyle w:val="FirstParagraph"/>
       </w:pPr>
       <w:r>
-        <w:t xml:space="preserve">Costs of aquaculture infrastructure and installation increase with depth and distance from shore</w:t>
+        <w:t xml:space="preserve">Some parameters were fixed across our study region (Table S3a) while others are a function of EEZ (Table S3b) and/or vary by site within an EEZ. Costs of aquaculture infrastructure and installation increase with depth and distance from shore</w:t>
       </w:r>
       <w:r>
         <w:t xml:space="preserve"> </w:t>
@@ -3213,7 +3071,7 @@
         <w:t xml:space="preserve">)</w:t>
       </w:r>
       <w:r>
-        <w:t xml:space="preserve">. Start-up costs are therefore include initial capital expenditures (</w:t>
+        <w:t xml:space="preserve">. Start-up costs, which include initial capital expenditures (</w:t>
       </w:r>
       <m:oMath>
         <m:r>
@@ -3229,7 +3087,7 @@
         </m:r>
       </m:oMath>
       <w:r>
-        <w:t xml:space="preserve">), both as a function of average site depth in meters</w:t>
+        <w:t xml:space="preserve">), were varied as a function of average site depth in meters</w:t>
       </w:r>
       <w:r>
         <w:t xml:space="preserve"> </w:t>
@@ -3240,10 +3098,7 @@
         </m:r>
       </m:oMath>
       <w:r>
-        <w:t xml:space="preserve">, and EEZ-specific permit and/or lease cost</w:t>
-      </w:r>
-      <w:r>
-        <w:t xml:space="preserve"> </w:t>
+        <w:t xml:space="preserve">, and EEZ-specific permit and/or lease costs (</w:t>
       </w:r>
       <m:oMath>
         <m:r>
@@ -3251,7 +3106,7 @@
         </m:r>
       </m:oMath>
       <w:r>
-        <w:t xml:space="preserve">:</w:t>
+        <w:t xml:space="preserve">):</w:t>
       </w:r>
     </w:p>
     <w:p>
@@ -3375,7 +3230,15 @@
         </m:r>
       </m:oMath>
       <w:r>
-        <w:t xml:space="preserve">) include the cost of 16 SeaStation fish cages ($269,701 each) plus the cost of one 16-m-long support vessel and two 7-m-long motorboats. Installation costs include the labor costs for installation of the culture system. A 10% increase in cage and installation costs are assinged to sites with depths greater than 50 m</w:t>
+        <w:t xml:space="preserve">) include the cost of 16 SeaStation fish cages ($269,701 each) plus the cost of one 16-m-long support vessel and two 7-m-long motorboats. Installation costs (</w:t>
+      </w:r>
+      <m:oMath>
+        <m:r>
+          <m:t>I</m:t>
+        </m:r>
+      </m:oMath>
+      <w:r>
+        <w:t xml:space="preserve">) include the labor costs for installing the culture system. A 10% increase in cage and installation costs are assigned to sites with depths greater than 50 m to account for a more complex and time consuming installation procedure in deeper water</w:t>
       </w:r>
       <w:r>
         <w:t xml:space="preserve"> </w:t>
@@ -3393,7 +3256,7 @@
         <w:t xml:space="preserve">)</w:t>
       </w:r>
       <w:r>
-        <w:t xml:space="preserve">. Operating costs are organized in two main categories; farm labor and maintenance costs as a function of site depth and EEZ-specific hourly salary and fuel costs (</w:t>
+        <w:t xml:space="preserve">. Operating costs are organized in two main categories: farm labor and maintenance costs as a function of site depth, EEZ-specific hourly salary, and fuel costs (</w:t>
       </w:r>
       <m:oMath>
         <m:sSub>
@@ -3489,9 +3352,6 @@
           </m:sub>
         </m:sSub>
       </m:oMath>
-      <w:r>
-        <w:t xml:space="preserve">.</w:t>
-      </w:r>
     </w:p>
     <w:p>
       <w:pPr>
@@ -3967,7 +3827,7 @@
         </m:sSub>
       </m:oMath>
       <w:r>
-        <w:t xml:space="preserve">). Feed costs are calculated based on a constant feeding strategy of 2% of total biomass and a feed price of $1.68 per kg. Because our model operates at monthly, not daily, timesteps, we calculate total feed based on the average total biomass during month</w:t>
+        <w:t xml:space="preserve">). Feed costs are calculated based on a constant feeding strategy of 2% of total biomass and a feed price of $1.68 per kg. Because our model operates at monthly, not daily, time steps, we calculate total feed based on the average total biomass during month</w:t>
       </w:r>
       <w:r>
         <w:t xml:space="preserve"> </w:t>
@@ -4118,16 +3978,6 @@
     </w:p>
     <w:p>
       <w:pPr>
-        <w:pStyle w:val="Heading4"/>
-      </w:pPr>
-      <w:bookmarkStart w:id="36" w:name="production-revenue"/>
-      <w:bookmarkEnd w:id="36"/>
-      <w:r>
-        <w:t xml:space="preserve">Production &amp; Revenue</w:t>
-      </w:r>
-    </w:p>
-    <w:p>
-      <w:pPr>
         <w:pStyle w:val="FirstParagraph"/>
       </w:pPr>
       <w:r>
@@ -4139,7 +3989,7 @@
         </m:r>
       </m:oMath>
       <w:r>
-        <w:t xml:space="preserve">) reaches 5 kg. In these harvest months, farm revenue is simply a function of harvest biomass (</w:t>
+        <w:t xml:space="preserve">) reaches 5 kg. In these months, farm revenue is a function of harvest biomass (</w:t>
       </w:r>
       <m:oMath>
         <m:r>
@@ -4276,7 +4126,7 @@
         </m:r>
       </m:oMath>
       <w:r>
-        <w:t xml:space="preserve">) is simply the sum of revenues less total farm costs.</w:t>
+        <w:t xml:space="preserve">) is the sum of revenues less total farm costs.</w:t>
       </w:r>
     </w:p>
     <w:p>
@@ -4344,25 +4194,15 @@
         <w:pStyle w:val="FirstParagraph"/>
       </w:pPr>
       <w:r>
-        <w:t xml:space="preserve">Harvested biomass (in metric tons) and profit over a 10-year period is calculated for each farm across a range of prices ($1-$12 per kg).</w:t>
-      </w:r>
-    </w:p>
-    <w:p>
-      <w:pPr>
-        <w:pStyle w:val="Heading3"/>
-      </w:pPr>
-      <w:bookmarkStart w:id="37" w:name="net-present-value"/>
-      <w:bookmarkEnd w:id="37"/>
-      <w:r>
-        <w:t xml:space="preserve">Net Present Value</w:t>
-      </w:r>
-    </w:p>
-    <w:p>
-      <w:pPr>
-        <w:pStyle w:val="FirstParagraph"/>
-      </w:pPr>
-      <w:r>
-        <w:t xml:space="preserve">Net present value (NPV) is the generally accepted measure of a long-term investment’s economic validity and accounts for the time value of money by discounting future cashflows. Central to the NPV caluclation is the discount rate, which controls how valuable future cashflows are relative to today. Defining appropriate discount rates in economic models is often difficult and depends on many factors, namely the cost of capital and project risk [REF]. As a result, we run our bioeconomic model under two different discount rate assumptions. In the first scenario, we assume a fixed disocunt rate of 10% across all farms, which is based on the average discount rate of 10.6% found in a meta-analysis of literature on bioeconomic modelling in aquaculture from the last 25 years</w:t>
+        <w:t xml:space="preserve">Harvested biomass (in metric tons) and profit over a 10-year period are calculated for each farm across a range of prices ($1-$12 per kg).</w:t>
+      </w:r>
+    </w:p>
+    <w:p>
+      <w:pPr>
+        <w:pStyle w:val="BodyText"/>
+      </w:pPr>
+      <w:r>
+        <w:t xml:space="preserve">Net present value (NPV) can be used to assess an investment’s long-term economic validity, accounting for the time value of money by discounting future cash flows at a specified discount rate that describes the present value of future cash flows. Defining appropriate discount rates in bioeconomic models is often difficult and depends on many factors, particularly the cost of capital and project risk [REF]. As a result, we run our bioeconomic model under two different discount rate assumptions. In the first scenario, we assume a fixed discount rate of 10% across all farms, which is based on the average discount rate of 10.6% found in a meta-analysis of published bioeconomic models for aquaculture from the last 25 years</w:t>
       </w:r>
       <w:r>
         <w:t xml:space="preserve"> </w:t>
@@ -4380,7 +4220,7 @@
         <w:t xml:space="preserve">)</w:t>
       </w:r>
       <w:r>
-        <w:t xml:space="preserve">. However, lack of foreign investment due to financial risk has been identfied as a major barrier to aquaculture development in the Caribbean. Risk of investment is often factored into the decision of selecting an appropariate discount rate when estimating returns on an investment. Therefore, our second scenario attempts to capture the financial risk of investing in offshore aquaculture by estimating EEZ-specific discount rates.</w:t>
+        <w:t xml:space="preserve">. However, lack of foreign investment due to perceived financial risk has been identfied as a major barrier to aquaculture development in the Caribbean (REF). Investment risk can be represented by adjusting the discount rate accordingly when estimating returns on an investment. Therefore, our second scenario uses EEZ-specific discount rates based on the financial risk of investing in offshore aquaculture in each country.</w:t>
       </w:r>
     </w:p>
     <w:p>
@@ -4388,7 +4228,7 @@
         <w:pStyle w:val="BodyText"/>
       </w:pPr>
       <w:r>
-        <w:t xml:space="preserve">Foreign investment is an artifact of both political and economic risk in a country, which can be calculated into a single risk score using economic and socioeconomic indicators</w:t>
+        <w:t xml:space="preserve">Foreign investment risk reflects both political and economic risks in a country, which can be calculated into a single risk score using economic and socioeconomic indicators</w:t>
       </w:r>
       <w:r>
         <w:t xml:space="preserve"> </w:t>
@@ -4406,31 +4246,28 @@
         <w:t xml:space="preserve">)</w:t>
       </w:r>
       <w:r>
-        <w:t xml:space="preserve">.</w:t>
-      </w:r>
-      <w:r>
-        <w:t xml:space="preserve"> </w:t>
-      </w:r>
-      <w:r>
-        <w:t xml:space="preserve">(1983)</w:t>
-      </w:r>
-      <w:r>
-        <w:t xml:space="preserve"> </w:t>
-      </w:r>
-      <w:r>
-        <w:t xml:space="preserve">developed the Foreign Investment Risk Matrix (FIRM) to assist investors in classifying the political and economic risks associated with investing in different countries using discrete risk categories. An expanded version of FIRM was developed by McGowan and Moeller</w:t>
-      </w:r>
-      <w:r>
-        <w:t xml:space="preserve"> </w:t>
-      </w:r>
-      <w:r>
-        <w:t xml:space="preserve">(2009)</w:t>
-      </w:r>
-      <w:r>
-        <w:t xml:space="preserve"> </w:t>
-      </w:r>
-      <w:r>
-        <w:t xml:space="preserve">that utilizes three political and three economic continuous risk variables that are readily available for most countries. We adopt this framework to calculate a score representing the investment risk for each country (Table X). Risk scores are then scaled to EEZ-specific discount rates (Table X) ranging from 10% to 25%, which aligns with the range of discount rates found in the literature of bioeconomic modelling of aquaculture</w:t>
+        <w:t xml:space="preserve">. We applied the Foreign Investment Risk Matrix (FIRM) developed by</w:t>
+      </w:r>
+      <w:r>
+        <w:t xml:space="preserve"> </w:t>
+      </w:r>
+      <w:r>
+        <w:t xml:space="preserve">Bhalla (1983)</w:t>
+      </w:r>
+      <w:r>
+        <w:t xml:space="preserve"> </w:t>
+      </w:r>
+      <w:r>
+        <w:t xml:space="preserve">and modified by</w:t>
+      </w:r>
+      <w:r>
+        <w:t xml:space="preserve"> </w:t>
+      </w:r>
+      <w:r>
+        <w:t xml:space="preserve">McGowan Jr and Moeller (2009)</w:t>
+      </w:r>
+      <w:r>
+        <w:t xml:space="preserve">, which utilizes three political and three economic continuous risk variables that are readily available for most countries (Table X). Risk scores were then used to scale EEZ-specific discount rates (Table 1) ranging from 10% to 25%, which aligns with the range of discount rates found in the literature of bioeconomic modelling of aquaculture</w:t>
       </w:r>
       <w:r>
         <w:t xml:space="preserve"> </w:t>
@@ -4456,7 +4293,7 @@
         <w:pStyle w:val="TableCaption"/>
       </w:pPr>
       <w:r>
-        <w:t xml:space="preserve">Table 1. Investment risk scores and discount rates by country. A risk score of 1.5 (US Virgin Islands) is used as a baseline for scaling discount rates between 10%-20%</w:t>
+        <w:t xml:space="preserve">Table 1. Investment risk scores and discount rates by country. A risk score of 1.5 (US Virgin Islands) is used as a baseline for scaling discount rates between 10%-25%</w:t>
       </w:r>
     </w:p>
     <w:tbl>
@@ -4464,7 +4301,7 @@
         <w:tblStyle w:val="TableNormal"/>
         <w:tblW w:type="pct" w:w="4375.0"/>
         <w:tblLook w:firstRow="1"/>
-        <w:tblCaption w:val="Table 1. Investment risk scores and discount rates by country. A risk score of 1.5 (US Virgin Islands) is used as a baseline for scaling discount rates between 10%-20%"/>
+        <w:tblCaption w:val="Table 1. Investment risk scores and discount rates by country. A risk score of 1.5 (US Virgin Islands) is used as a baseline for scaling discount rates between 10%-25%"/>
       </w:tblPr>
       <w:tblGrid>
         <w:gridCol w:w="3410"/>
@@ -5589,7 +5426,7 @@
         <w:pStyle w:val="BodyText"/>
       </w:pPr>
       <w:r>
-        <w:t xml:space="preserve">For both discount rate scenarios, we calculate the 10-year net present value (NPV) for each farm:</w:t>
+        <w:t xml:space="preserve">For both discount rate scenarios, we calculate the 10-year NPV for each farm:</w:t>
       </w:r>
     </w:p>
     <w:p>
@@ -5738,15 +5575,15 @@
         <w:t xml:space="preserve"> </w:t>
       </w:r>
       <w:r>
-        <w:t xml:space="preserve">is the discount rate (10% or EEZ-specific). Lastly, only farms with a positive 10-year NPV are considered feasible for development.</w:t>
+        <w:t xml:space="preserve">is the discount rate (10% or EEZ-specific). In subsequent analyses, only farms with a positive 10-year NPV are considered feasible for development.</w:t>
       </w:r>
     </w:p>
     <w:p>
       <w:pPr>
         <w:pStyle w:val="Heading1"/>
       </w:pPr>
-      <w:bookmarkStart w:id="38" w:name="results"/>
-      <w:bookmarkEnd w:id="38"/>
+      <w:bookmarkStart w:id="29" w:name="results"/>
+      <w:bookmarkEnd w:id="29"/>
       <w:r>
         <w:t xml:space="preserve">Results</w:t>
       </w:r>
@@ -5755,8 +5592,8 @@
       <w:pPr>
         <w:pStyle w:val="Heading2"/>
       </w:pPr>
-      <w:bookmarkStart w:id="39" w:name="suitability"/>
-      <w:bookmarkEnd w:id="39"/>
+      <w:bookmarkStart w:id="30" w:name="suitability"/>
+      <w:bookmarkEnd w:id="30"/>
       <w:r>
         <w:t xml:space="preserve">Suitability</w:t>
       </w:r>
@@ -5766,7 +5603,7 @@
         <w:pStyle w:val="FirstParagraph"/>
       </w:pPr>
       <w:r>
-        <w:t xml:space="preserve">Based on the factors we considered and thresholds we defined, there is 50,373.35 km</w:t>
+        <w:t xml:space="preserve">According for some technical, environmental and use conflict constraints, we identified 50,373 km</w:t>
       </w:r>
       <w:r>
         <w:rPr>
@@ -5778,7 +5615,7 @@
         <w:t xml:space="preserve"> </w:t>
       </w:r>
       <w:r>
-        <w:t xml:space="preserve">(1.7% our study region) potentially suitable for the development of offshore mariculture. Depth was the largest constraining factor in the suitability analysis, XX% of our study area fell outside the depth range (25 - 100 m) considered techinically feasible for offshore mariculture farm infrastructure. By comparison, our second largest constriaining factor in the suitability analysiswas shipping activity, which only excluded XX% of our study area as suitable for offshore mariculture development (Table S4).</w:t>
+        <w:t xml:space="preserve">of ocean space (1.7% our study region) potentially suitable for the development of offshore mariculture. Depth was the largest constraining factor in the suitability analysis, as XX% of our study area fell outside the depth range (25 - 100 m) that we considered technically feasible for offshore farm infrastructure. By comparison, our second largest constraining factor was shipping activity, which only excluded XX% of our study area (Table S4).</w:t>
       </w:r>
     </w:p>
     <w:p>
@@ -5786,7 +5623,7 @@
         <w:pStyle w:val="BodyText"/>
       </w:pPr>
       <w:r>
-        <w:t xml:space="preserve">There is considerable variability in the amount and distribution of suitable area for offshore mariculture in the Caribbean (Table 1). The Bahamas, Trinidad and Tobago, and Jamaica are the top three countries in terms of suitable area, and the spatial distribution of suitable areas differs considerable between them (Figure 1; see Figure SX for the full Caribbean suitability map).</w:t>
+        <w:t xml:space="preserve">There is considerable variability in the amount and distribution of suitable area for offshore mariculture in the Caribbean (Table 1). The Bahamas, Trinidad and Tobago, and Jamaica are the top three countries in terms of suitable area, and the spatial distribution and clustering of suitable sites differs considerably among them (Figure 1; see Figure SX for the full Caribbean suitability map).</w:t>
       </w:r>
     </w:p>
     <w:p>
@@ -5798,7 +5635,7 @@
           <wp:inline>
             <wp:extent cx="5334000" cy="1778000"/>
             <wp:effectExtent b="0" l="0" r="0" t="0"/>
-            <wp:docPr descr="Figure 1. Results of our suitability analysis for the Bahamas, Jamaica, and Trinidad and Tobago. The orange areas represent areas that are potentially suitable for offshore mariculture" title="" id="1" name="Picture"/>
+            <wp:docPr descr="Figure 1. Results of the suitability analysis for the Bahamas, Jamaica, and Trinidad and Tobago. The orange areas represent areas that are potentially suitable for offshore mariculture" title="" id="1" name="Picture"/>
             <a:graphic>
               <a:graphicData uri="http://schemas.openxmlformats.org/drawingml/2006/picture">
                 <pic:pic>
@@ -5809,7 +5646,7 @@
                     </pic:cNvPicPr>
                   </pic:nvPicPr>
                   <pic:blipFill>
-                    <a:blip r:embed="rId40"/>
+                    <a:blip r:embed="rId31"/>
                     <a:stretch>
                       <a:fillRect/>
                     </a:stretch>
@@ -5841,7 +5678,7 @@
         <w:pStyle w:val="ImageCaption"/>
       </w:pPr>
       <w:r>
-        <w:t xml:space="preserve">Figure 1. Results of our suitability analysis for the Bahamas, Jamaica, and Trinidad and Tobago. The orange areas represent areas that are potentially suitable for offshore mariculture</w:t>
+        <w:t xml:space="preserve">Figure 1. Results of the suitability analysis for the Bahamas, Jamaica, and Trinidad and Tobago. The orange areas represent areas that are potentially suitable for offshore mariculture</w:t>
       </w:r>
     </w:p>
     <w:p>
@@ -5849,7 +5686,7 @@
         <w:pStyle w:val="BodyText"/>
       </w:pPr>
       <w:r>
-        <w:t xml:space="preserve">Both the Bahamas and Trinadad and Tobago have more than twice the suitable area of the country with the next largest amount of suitable area (Jamaica; Table 1). No suitable areas were found in Martinque, St. Martin, and Guadeloupe because of the conservation status of waters falling within their EEZs. The large suitable area in the Bahamas can be attributed to its relatively large EEZ (Table 1; Figure 1). Overall, Trinidad and Tobago had the largest percentage of their EEZ identified as suitable (13.31%), followed by Saba (11.07%). Suitable areas acoounted for &lt; 5% of total EEZ area for all other Caribbean islands (Table 1).</w:t>
+        <w:t xml:space="preserve">Both The Bahamas and Trinidad and Tobago have more than twice the suitable area of the country with the next largest amount of suitable area (Jamaica; Table 1). The large suitable area in the Bahamas can be attributed to its relatively large EEZ (Table 1; Figure 1). Overall, Trinidad and Tobago had the largest percentage of their EEZ identified as suitable (13.3%), followed by Saba (11.1%). Suitable areas accounted for &lt; 5% of total EEZ area for all other Caribbean islands and no suitable areas were found in Martinque, St. Martin, and Guadeloupe because of the conservation status of otherwise suitable sites (Table 1).</w:t>
       </w:r>
     </w:p>
     <w:p>
@@ -5880,10 +5717,12 @@
         <w:tblCaption w:val="Estimated suitable area (km2 by EEZ)"/>
       </w:tblPr>
       <w:tblGrid>
-        <w:gridCol w:w="2728"/>
-        <w:gridCol w:w="2112"/>
-        <w:gridCol w:w="2023"/>
-        <w:gridCol w:w="1056"/>
+        <w:gridCol w:w="2029"/>
+        <w:gridCol w:w="1112"/>
+        <w:gridCol w:w="1440"/>
+        <w:gridCol w:w="850"/>
+        <w:gridCol w:w="1570"/>
+        <w:gridCol w:w="916"/>
       </w:tblGrid>
       <w:tr>
         <w:trPr>
@@ -5919,7 +5758,7 @@
               <w:jc w:val="center"/>
             </w:pPr>
             <w:r>
-              <w:t xml:space="preserve">Total EEZ area (km^2)</w:t>
+              <w:t xml:space="preserve">EEZ area (km2)</w:t>
             </w:r>
           </w:p>
         </w:tc>
@@ -5936,7 +5775,7 @@
               <w:jc w:val="center"/>
             </w:pPr>
             <w:r>
-              <w:t xml:space="preserve">Suitable area (km^2)</w:t>
+              <w:t xml:space="preserve">Suitable area (km2)</w:t>
             </w:r>
           </w:p>
         </w:tc>
@@ -5957,6 +5796,40 @@
             </w:r>
           </w:p>
         </w:tc>
+        <w:tc>
+          <w:tcPr>
+            <w:tcBorders>
+              <w:bottom w:val="single"/>
+            </w:tcBorders>
+            <w:vAlign w:val="bottom"/>
+          </w:tcPr>
+          <w:p>
+            <w:pPr>
+              <w:pStyle w:val="Compact"/>
+              <w:jc w:val="center"/>
+            </w:pPr>
+            <w:r>
+              <w:t xml:space="preserve">Profitable area (km2)</w:t>
+            </w:r>
+          </w:p>
+        </w:tc>
+        <w:tc>
+          <w:tcPr>
+            <w:tcBorders>
+              <w:bottom w:val="single"/>
+            </w:tcBorders>
+            <w:vAlign w:val="bottom"/>
+          </w:tcPr>
+          <w:p>
+            <w:pPr>
+              <w:pStyle w:val="Compact"/>
+              <w:jc w:val="center"/>
+            </w:pPr>
+            <w:r>
+              <w:t xml:space="preserve">% profitable</w:t>
+            </w:r>
+          </w:p>
+        </w:tc>
       </w:tr>
       <w:tr>
         <w:tc>
@@ -6003,6 +5876,28 @@
             </w:r>
           </w:p>
         </w:tc>
+        <w:tc>
+          <w:p>
+            <w:pPr>
+              <w:pStyle w:val="Compact"/>
+              <w:jc w:val="center"/>
+            </w:pPr>
+            <w:r>
+              <w:t xml:space="preserve">10</w:t>
+            </w:r>
+          </w:p>
+        </w:tc>
+        <w:tc>
+          <w:p>
+            <w:pPr>
+              <w:pStyle w:val="Compact"/>
+              <w:jc w:val="center"/>
+            </w:pPr>
+            <w:r>
+              <w:t xml:space="preserve">0.00</w:t>
+            </w:r>
+          </w:p>
+        </w:tc>
       </w:tr>
       <w:tr>
         <w:tc>
@@ -6012,40 +5907,62 @@
               <w:jc w:val="center"/>
             </w:pPr>
             <w:r>
-              <w:t xml:space="preserve">Trinidad and Tobago</w:t>
-            </w:r>
-          </w:p>
-        </w:tc>
-        <w:tc>
-          <w:p>
-            <w:pPr>
-              <w:pStyle w:val="Compact"/>
-              <w:jc w:val="center"/>
-            </w:pPr>
-            <w:r>
-              <w:t xml:space="preserve">76,273</w:t>
-            </w:r>
-          </w:p>
-        </w:tc>
-        <w:tc>
-          <w:p>
-            <w:pPr>
-              <w:pStyle w:val="Compact"/>
-              <w:jc w:val="center"/>
-            </w:pPr>
-            <w:r>
-              <w:t xml:space="preserve">10,186</w:t>
-            </w:r>
-          </w:p>
-        </w:tc>
-        <w:tc>
-          <w:p>
-            <w:pPr>
-              <w:pStyle w:val="Compact"/>
-              <w:jc w:val="center"/>
-            </w:pPr>
-            <w:r>
-              <w:t xml:space="preserve">13.35</w:t>
+              <w:t xml:space="preserve">Cuba</w:t>
+            </w:r>
+          </w:p>
+        </w:tc>
+        <w:tc>
+          <w:p>
+            <w:pPr>
+              <w:pStyle w:val="Compact"/>
+              <w:jc w:val="center"/>
+            </w:pPr>
+            <w:r>
+              <w:t xml:space="preserve">350,483</w:t>
+            </w:r>
+          </w:p>
+        </w:tc>
+        <w:tc>
+          <w:p>
+            <w:pPr>
+              <w:pStyle w:val="Compact"/>
+              <w:jc w:val="center"/>
+            </w:pPr>
+            <w:r>
+              <w:t xml:space="preserve">2,474</w:t>
+            </w:r>
+          </w:p>
+        </w:tc>
+        <w:tc>
+          <w:p>
+            <w:pPr>
+              <w:pStyle w:val="Compact"/>
+              <w:jc w:val="center"/>
+            </w:pPr>
+            <w:r>
+              <w:t xml:space="preserve">0.71</w:t>
+            </w:r>
+          </w:p>
+        </w:tc>
+        <w:tc>
+          <w:p>
+            <w:pPr>
+              <w:pStyle w:val="Compact"/>
+              <w:jc w:val="center"/>
+            </w:pPr>
+            <w:r>
+              <w:t xml:space="preserve">14</w:t>
+            </w:r>
+          </w:p>
+        </w:tc>
+        <w:tc>
+          <w:p>
+            <w:pPr>
+              <w:pStyle w:val="Compact"/>
+              <w:jc w:val="center"/>
+            </w:pPr>
+            <w:r>
+              <w:t xml:space="preserve">0.00</w:t>
             </w:r>
           </w:p>
         </w:tc>
@@ -6058,40 +5975,62 @@
               <w:jc w:val="center"/>
             </w:pPr>
             <w:r>
-              <w:t xml:space="preserve">Jamaica</w:t>
-            </w:r>
-          </w:p>
-        </w:tc>
-        <w:tc>
-          <w:p>
-            <w:pPr>
-              <w:pStyle w:val="Compact"/>
-              <w:jc w:val="center"/>
-            </w:pPr>
-            <w:r>
-              <w:t xml:space="preserve">256,647</w:t>
-            </w:r>
-          </w:p>
-        </w:tc>
-        <w:tc>
-          <w:p>
-            <w:pPr>
-              <w:pStyle w:val="Compact"/>
-              <w:jc w:val="center"/>
-            </w:pPr>
-            <w:r>
-              <w:t xml:space="preserve">4,720</w:t>
-            </w:r>
-          </w:p>
-        </w:tc>
-        <w:tc>
-          <w:p>
-            <w:pPr>
-              <w:pStyle w:val="Compact"/>
-              <w:jc w:val="center"/>
-            </w:pPr>
-            <w:r>
-              <w:t xml:space="preserve">1.84</w:t>
+              <w:t xml:space="preserve">Dominican Republic</w:t>
+            </w:r>
+          </w:p>
+        </w:tc>
+        <w:tc>
+          <w:p>
+            <w:pPr>
+              <w:pStyle w:val="Compact"/>
+              <w:jc w:val="center"/>
+            </w:pPr>
+            <w:r>
+              <w:t xml:space="preserve">349,786</w:t>
+            </w:r>
+          </w:p>
+        </w:tc>
+        <w:tc>
+          <w:p>
+            <w:pPr>
+              <w:pStyle w:val="Compact"/>
+              <w:jc w:val="center"/>
+            </w:pPr>
+            <w:r>
+              <w:t xml:space="preserve">3,290</w:t>
+            </w:r>
+          </w:p>
+        </w:tc>
+        <w:tc>
+          <w:p>
+            <w:pPr>
+              <w:pStyle w:val="Compact"/>
+              <w:jc w:val="center"/>
+            </w:pPr>
+            <w:r>
+              <w:t xml:space="preserve">0.94</w:t>
+            </w:r>
+          </w:p>
+        </w:tc>
+        <w:tc>
+          <w:p>
+            <w:pPr>
+              <w:pStyle w:val="Compact"/>
+              <w:jc w:val="center"/>
+            </w:pPr>
+            <w:r>
+              <w:t xml:space="preserve">1,569</w:t>
+            </w:r>
+          </w:p>
+        </w:tc>
+        <w:tc>
+          <w:p>
+            <w:pPr>
+              <w:pStyle w:val="Compact"/>
+              <w:jc w:val="center"/>
+            </w:pPr>
+            <w:r>
+              <w:t xml:space="preserve">0.45</w:t>
             </w:r>
           </w:p>
         </w:tc>
@@ -6104,40 +6043,62 @@
               <w:jc w:val="center"/>
             </w:pPr>
             <w:r>
-              <w:t xml:space="preserve">Dominican Republic</w:t>
-            </w:r>
-          </w:p>
-        </w:tc>
-        <w:tc>
-          <w:p>
-            <w:pPr>
-              <w:pStyle w:val="Compact"/>
-              <w:jc w:val="center"/>
-            </w:pPr>
-            <w:r>
-              <w:t xml:space="preserve">349,786</w:t>
-            </w:r>
-          </w:p>
-        </w:tc>
-        <w:tc>
-          <w:p>
-            <w:pPr>
-              <w:pStyle w:val="Compact"/>
-              <w:jc w:val="center"/>
-            </w:pPr>
-            <w:r>
-              <w:t xml:space="preserve">3,290</w:t>
-            </w:r>
-          </w:p>
-        </w:tc>
-        <w:tc>
-          <w:p>
-            <w:pPr>
-              <w:pStyle w:val="Compact"/>
-              <w:jc w:val="center"/>
-            </w:pPr>
-            <w:r>
-              <w:t xml:space="preserve">0.94</w:t>
+              <w:t xml:space="preserve">Jamaica</w:t>
+            </w:r>
+          </w:p>
+        </w:tc>
+        <w:tc>
+          <w:p>
+            <w:pPr>
+              <w:pStyle w:val="Compact"/>
+              <w:jc w:val="center"/>
+            </w:pPr>
+            <w:r>
+              <w:t xml:space="preserve">256,647</w:t>
+            </w:r>
+          </w:p>
+        </w:tc>
+        <w:tc>
+          <w:p>
+            <w:pPr>
+              <w:pStyle w:val="Compact"/>
+              <w:jc w:val="center"/>
+            </w:pPr>
+            <w:r>
+              <w:t xml:space="preserve">4,720</w:t>
+            </w:r>
+          </w:p>
+        </w:tc>
+        <w:tc>
+          <w:p>
+            <w:pPr>
+              <w:pStyle w:val="Compact"/>
+              <w:jc w:val="center"/>
+            </w:pPr>
+            <w:r>
+              <w:t xml:space="preserve">1.84</w:t>
+            </w:r>
+          </w:p>
+        </w:tc>
+        <w:tc>
+          <w:p>
+            <w:pPr>
+              <w:pStyle w:val="Compact"/>
+              <w:jc w:val="center"/>
+            </w:pPr>
+            <w:r>
+              <w:t xml:space="preserve">4,522</w:t>
+            </w:r>
+          </w:p>
+        </w:tc>
+        <w:tc>
+          <w:p>
+            <w:pPr>
+              <w:pStyle w:val="Compact"/>
+              <w:jc w:val="center"/>
+            </w:pPr>
+            <w:r>
+              <w:t xml:space="preserve">1.76</w:t>
             </w:r>
           </w:p>
         </w:tc>
@@ -6150,40 +6111,62 @@
               <w:jc w:val="center"/>
             </w:pPr>
             <w:r>
-              <w:t xml:space="preserve">Cuba</w:t>
-            </w:r>
-          </w:p>
-        </w:tc>
-        <w:tc>
-          <w:p>
-            <w:pPr>
-              <w:pStyle w:val="Compact"/>
-              <w:jc w:val="center"/>
-            </w:pPr>
-            <w:r>
-              <w:t xml:space="preserve">350,483</w:t>
-            </w:r>
-          </w:p>
-        </w:tc>
-        <w:tc>
-          <w:p>
-            <w:pPr>
-              <w:pStyle w:val="Compact"/>
-              <w:jc w:val="center"/>
-            </w:pPr>
-            <w:r>
-              <w:t xml:space="preserve">2,474</w:t>
-            </w:r>
-          </w:p>
-        </w:tc>
-        <w:tc>
-          <w:p>
-            <w:pPr>
-              <w:pStyle w:val="Compact"/>
-              <w:jc w:val="center"/>
-            </w:pPr>
-            <w:r>
-              <w:t xml:space="preserve">0.71</w:t>
+              <w:t xml:space="preserve">Barbados</w:t>
+            </w:r>
+          </w:p>
+        </w:tc>
+        <w:tc>
+          <w:p>
+            <w:pPr>
+              <w:pStyle w:val="Compact"/>
+              <w:jc w:val="center"/>
+            </w:pPr>
+            <w:r>
+              <w:t xml:space="preserve">184,865</w:t>
+            </w:r>
+          </w:p>
+        </w:tc>
+        <w:tc>
+          <w:p>
+            <w:pPr>
+              <w:pStyle w:val="Compact"/>
+              <w:jc w:val="center"/>
+            </w:pPr>
+            <w:r>
+              <w:t xml:space="preserve">84</w:t>
+            </w:r>
+          </w:p>
+        </w:tc>
+        <w:tc>
+          <w:p>
+            <w:pPr>
+              <w:pStyle w:val="Compact"/>
+              <w:jc w:val="center"/>
+            </w:pPr>
+            <w:r>
+              <w:t xml:space="preserve">0.05</w:t>
+            </w:r>
+          </w:p>
+        </w:tc>
+        <w:tc>
+          <w:p>
+            <w:pPr>
+              <w:pStyle w:val="Compact"/>
+              <w:jc w:val="center"/>
+            </w:pPr>
+            <w:r>
+              <w:t xml:space="preserve">79</w:t>
+            </w:r>
+          </w:p>
+        </w:tc>
+        <w:tc>
+          <w:p>
+            <w:pPr>
+              <w:pStyle w:val="Compact"/>
+              <w:jc w:val="center"/>
+            </w:pPr>
+            <w:r>
+              <w:t xml:space="preserve">0.04</w:t>
             </w:r>
           </w:p>
         </w:tc>
@@ -6196,40 +6179,62 @@
               <w:jc w:val="center"/>
             </w:pPr>
             <w:r>
-              <w:t xml:space="preserve">Antigua and Barbuda</w:t>
-            </w:r>
-          </w:p>
-        </w:tc>
-        <w:tc>
-          <w:p>
-            <w:pPr>
-              <w:pStyle w:val="Compact"/>
-              <w:jc w:val="center"/>
-            </w:pPr>
-            <w:r>
-              <w:t xml:space="preserve">111,358</w:t>
-            </w:r>
-          </w:p>
-        </w:tc>
-        <w:tc>
-          <w:p>
-            <w:pPr>
-              <w:pStyle w:val="Compact"/>
-              <w:jc w:val="center"/>
-            </w:pPr>
-            <w:r>
-              <w:t xml:space="preserve">1,949</w:t>
-            </w:r>
-          </w:p>
-        </w:tc>
-        <w:tc>
-          <w:p>
-            <w:pPr>
-              <w:pStyle w:val="Compact"/>
-              <w:jc w:val="center"/>
-            </w:pPr>
-            <w:r>
-              <w:t xml:space="preserve">1.75</w:t>
+              <w:t xml:space="preserve">Puerto Rico</w:t>
+            </w:r>
+          </w:p>
+        </w:tc>
+        <w:tc>
+          <w:p>
+            <w:pPr>
+              <w:pStyle w:val="Compact"/>
+              <w:jc w:val="center"/>
+            </w:pPr>
+            <w:r>
+              <w:t xml:space="preserve">154,335</w:t>
+            </w:r>
+          </w:p>
+        </w:tc>
+        <w:tc>
+          <w:p>
+            <w:pPr>
+              <w:pStyle w:val="Compact"/>
+              <w:jc w:val="center"/>
+            </w:pPr>
+            <w:r>
+              <w:t xml:space="preserve">1,515</w:t>
+            </w:r>
+          </w:p>
+        </w:tc>
+        <w:tc>
+          <w:p>
+            <w:pPr>
+              <w:pStyle w:val="Compact"/>
+              <w:jc w:val="center"/>
+            </w:pPr>
+            <w:r>
+              <w:t xml:space="preserve">0.98</w:t>
+            </w:r>
+          </w:p>
+        </w:tc>
+        <w:tc>
+          <w:p>
+            <w:pPr>
+              <w:pStyle w:val="Compact"/>
+              <w:jc w:val="center"/>
+            </w:pPr>
+            <w:r>
+              <w:t xml:space="preserve">1,495</w:t>
+            </w:r>
+          </w:p>
+        </w:tc>
+        <w:tc>
+          <w:p>
+            <w:pPr>
+              <w:pStyle w:val="Compact"/>
+              <w:jc w:val="center"/>
+            </w:pPr>
+            <w:r>
+              <w:t xml:space="preserve">0.97</w:t>
             </w:r>
           </w:p>
         </w:tc>
@@ -6242,40 +6247,62 @@
               <w:jc w:val="center"/>
             </w:pPr>
             <w:r>
-              <w:t xml:space="preserve">Haiti</w:t>
-            </w:r>
-          </w:p>
-        </w:tc>
-        <w:tc>
-          <w:p>
-            <w:pPr>
-              <w:pStyle w:val="Compact"/>
-              <w:jc w:val="center"/>
-            </w:pPr>
-            <w:r>
-              <w:t xml:space="preserve">102,801</w:t>
-            </w:r>
-          </w:p>
-        </w:tc>
-        <w:tc>
-          <w:p>
-            <w:pPr>
-              <w:pStyle w:val="Compact"/>
-              <w:jc w:val="center"/>
-            </w:pPr>
-            <w:r>
-              <w:t xml:space="preserve">1,779</w:t>
-            </w:r>
-          </w:p>
-        </w:tc>
-        <w:tc>
-          <w:p>
-            <w:pPr>
-              <w:pStyle w:val="Compact"/>
-              <w:jc w:val="center"/>
-            </w:pPr>
-            <w:r>
-              <w:t xml:space="preserve">1.73</w:t>
+              <w:t xml:space="preserve">Cayman Islands</w:t>
+            </w:r>
+          </w:p>
+        </w:tc>
+        <w:tc>
+          <w:p>
+            <w:pPr>
+              <w:pStyle w:val="Compact"/>
+              <w:jc w:val="center"/>
+            </w:pPr>
+            <w:r>
+              <w:t xml:space="preserve">118,125</w:t>
+            </w:r>
+          </w:p>
+        </w:tc>
+        <w:tc>
+          <w:p>
+            <w:pPr>
+              <w:pStyle w:val="Compact"/>
+              <w:jc w:val="center"/>
+            </w:pPr>
+            <w:r>
+              <w:t xml:space="preserve">114</w:t>
+            </w:r>
+          </w:p>
+        </w:tc>
+        <w:tc>
+          <w:p>
+            <w:pPr>
+              <w:pStyle w:val="Compact"/>
+              <w:jc w:val="center"/>
+            </w:pPr>
+            <w:r>
+              <w:t xml:space="preserve">0.10</w:t>
+            </w:r>
+          </w:p>
+        </w:tc>
+        <w:tc>
+          <w:p>
+            <w:pPr>
+              <w:pStyle w:val="Compact"/>
+              <w:jc w:val="center"/>
+            </w:pPr>
+            <w:r>
+              <w:t xml:space="preserve">0</w:t>
+            </w:r>
+          </w:p>
+        </w:tc>
+        <w:tc>
+          <w:p>
+            <w:pPr>
+              <w:pStyle w:val="Compact"/>
+              <w:jc w:val="center"/>
+            </w:pPr>
+            <w:r>
+              <w:t xml:space="preserve">0</w:t>
             </w:r>
           </w:p>
         </w:tc>
@@ -6288,40 +6315,62 @@
               <w:jc w:val="center"/>
             </w:pPr>
             <w:r>
-              <w:t xml:space="preserve">Puerto Rico</w:t>
-            </w:r>
-          </w:p>
-        </w:tc>
-        <w:tc>
-          <w:p>
-            <w:pPr>
-              <w:pStyle w:val="Compact"/>
-              <w:jc w:val="center"/>
-            </w:pPr>
-            <w:r>
-              <w:t xml:space="preserve">154,335</w:t>
-            </w:r>
-          </w:p>
-        </w:tc>
-        <w:tc>
-          <w:p>
-            <w:pPr>
-              <w:pStyle w:val="Compact"/>
-              <w:jc w:val="center"/>
-            </w:pPr>
-            <w:r>
-              <w:t xml:space="preserve">1,515</w:t>
-            </w:r>
-          </w:p>
-        </w:tc>
-        <w:tc>
-          <w:p>
-            <w:pPr>
-              <w:pStyle w:val="Compact"/>
-              <w:jc w:val="center"/>
-            </w:pPr>
-            <w:r>
-              <w:t xml:space="preserve">0.98</w:t>
+              <w:t xml:space="preserve">Antigua and Barbuda</w:t>
+            </w:r>
+          </w:p>
+        </w:tc>
+        <w:tc>
+          <w:p>
+            <w:pPr>
+              <w:pStyle w:val="Compact"/>
+              <w:jc w:val="center"/>
+            </w:pPr>
+            <w:r>
+              <w:t xml:space="preserve">111,358</w:t>
+            </w:r>
+          </w:p>
+        </w:tc>
+        <w:tc>
+          <w:p>
+            <w:pPr>
+              <w:pStyle w:val="Compact"/>
+              <w:jc w:val="center"/>
+            </w:pPr>
+            <w:r>
+              <w:t xml:space="preserve">1,949</w:t>
+            </w:r>
+          </w:p>
+        </w:tc>
+        <w:tc>
+          <w:p>
+            <w:pPr>
+              <w:pStyle w:val="Compact"/>
+              <w:jc w:val="center"/>
+            </w:pPr>
+            <w:r>
+              <w:t xml:space="preserve">1.75</w:t>
+            </w:r>
+          </w:p>
+        </w:tc>
+        <w:tc>
+          <w:p>
+            <w:pPr>
+              <w:pStyle w:val="Compact"/>
+              <w:jc w:val="center"/>
+            </w:pPr>
+            <w:r>
+              <w:t xml:space="preserve">1,073</w:t>
+            </w:r>
+          </w:p>
+        </w:tc>
+        <w:tc>
+          <w:p>
+            <w:pPr>
+              <w:pStyle w:val="Compact"/>
+              <w:jc w:val="center"/>
+            </w:pPr>
+            <w:r>
+              <w:t xml:space="preserve">0.96</w:t>
             </w:r>
           </w:p>
         </w:tc>
@@ -6334,46 +6383,62 @@
               <w:jc w:val="center"/>
             </w:pPr>
             <w:r>
-              <w:t xml:space="preserve">Saint Vincent and the</w:t>
-            </w:r>
-            <w:r>
-              <w:t xml:space="preserve"> </w:t>
-            </w:r>
-            <w:r>
-              <w:t xml:space="preserve">Grenadines</w:t>
-            </w:r>
-          </w:p>
-        </w:tc>
-        <w:tc>
-          <w:p>
-            <w:pPr>
-              <w:pStyle w:val="Compact"/>
-              <w:jc w:val="center"/>
-            </w:pPr>
-            <w:r>
-              <w:t xml:space="preserve">36,132</w:t>
-            </w:r>
-          </w:p>
-        </w:tc>
-        <w:tc>
-          <w:p>
-            <w:pPr>
-              <w:pStyle w:val="Compact"/>
-              <w:jc w:val="center"/>
-            </w:pPr>
-            <w:r>
-              <w:t xml:space="preserve">1,415</w:t>
-            </w:r>
-          </w:p>
-        </w:tc>
-        <w:tc>
-          <w:p>
-            <w:pPr>
-              <w:pStyle w:val="Compact"/>
-              <w:jc w:val="center"/>
-            </w:pPr>
-            <w:r>
-              <w:t xml:space="preserve">3.92</w:t>
+              <w:t xml:space="preserve">Haiti</w:t>
+            </w:r>
+          </w:p>
+        </w:tc>
+        <w:tc>
+          <w:p>
+            <w:pPr>
+              <w:pStyle w:val="Compact"/>
+              <w:jc w:val="center"/>
+            </w:pPr>
+            <w:r>
+              <w:t xml:space="preserve">102,801</w:t>
+            </w:r>
+          </w:p>
+        </w:tc>
+        <w:tc>
+          <w:p>
+            <w:pPr>
+              <w:pStyle w:val="Compact"/>
+              <w:jc w:val="center"/>
+            </w:pPr>
+            <w:r>
+              <w:t xml:space="preserve">1,779</w:t>
+            </w:r>
+          </w:p>
+        </w:tc>
+        <w:tc>
+          <w:p>
+            <w:pPr>
+              <w:pStyle w:val="Compact"/>
+              <w:jc w:val="center"/>
+            </w:pPr>
+            <w:r>
+              <w:t xml:space="preserve">1.73</w:t>
+            </w:r>
+          </w:p>
+        </w:tc>
+        <w:tc>
+          <w:p>
+            <w:pPr>
+              <w:pStyle w:val="Compact"/>
+              <w:jc w:val="center"/>
+            </w:pPr>
+            <w:r>
+              <w:t xml:space="preserve">1,212</w:t>
+            </w:r>
+          </w:p>
+        </w:tc>
+        <w:tc>
+          <w:p>
+            <w:pPr>
+              <w:pStyle w:val="Compact"/>
+              <w:jc w:val="center"/>
+            </w:pPr>
+            <w:r>
+              <w:t xml:space="preserve">1.18</w:t>
             </w:r>
           </w:p>
         </w:tc>
@@ -6386,40 +6451,62 @@
               <w:jc w:val="center"/>
             </w:pPr>
             <w:r>
-              <w:t xml:space="preserve">British Virgin Islands</w:t>
-            </w:r>
-          </w:p>
-        </w:tc>
-        <w:tc>
-          <w:p>
-            <w:pPr>
-              <w:pStyle w:val="Compact"/>
-              <w:jc w:val="center"/>
-            </w:pPr>
-            <w:r>
-              <w:t xml:space="preserve">81,383</w:t>
-            </w:r>
-          </w:p>
-        </w:tc>
-        <w:tc>
-          <w:p>
-            <w:pPr>
-              <w:pStyle w:val="Compact"/>
-              <w:jc w:val="center"/>
-            </w:pPr>
-            <w:r>
-              <w:t xml:space="preserve">1,271</w:t>
-            </w:r>
-          </w:p>
-        </w:tc>
-        <w:tc>
-          <w:p>
-            <w:pPr>
-              <w:pStyle w:val="Compact"/>
-              <w:jc w:val="center"/>
-            </w:pPr>
-            <w:r>
-              <w:t xml:space="preserve">1.56</w:t>
+              <w:t xml:space="preserve">Turks and Caicos Islands</w:t>
+            </w:r>
+          </w:p>
+        </w:tc>
+        <w:tc>
+          <w:p>
+            <w:pPr>
+              <w:pStyle w:val="Compact"/>
+              <w:jc w:val="center"/>
+            </w:pPr>
+            <w:r>
+              <w:t xml:space="preserve">90,765</w:t>
+            </w:r>
+          </w:p>
+        </w:tc>
+        <w:tc>
+          <w:p>
+            <w:pPr>
+              <w:pStyle w:val="Compact"/>
+              <w:jc w:val="center"/>
+            </w:pPr>
+            <w:r>
+              <w:t xml:space="preserve">1,028</w:t>
+            </w:r>
+          </w:p>
+        </w:tc>
+        <w:tc>
+          <w:p>
+            <w:pPr>
+              <w:pStyle w:val="Compact"/>
+              <w:jc w:val="center"/>
+            </w:pPr>
+            <w:r>
+              <w:t xml:space="preserve">1.13</w:t>
+            </w:r>
+          </w:p>
+        </w:tc>
+        <w:tc>
+          <w:p>
+            <w:pPr>
+              <w:pStyle w:val="Compact"/>
+              <w:jc w:val="center"/>
+            </w:pPr>
+            <w:r>
+              <w:t xml:space="preserve">0</w:t>
+            </w:r>
+          </w:p>
+        </w:tc>
+        <w:tc>
+          <w:p>
+            <w:pPr>
+              <w:pStyle w:val="Compact"/>
+              <w:jc w:val="center"/>
+            </w:pPr>
+            <w:r>
+              <w:t xml:space="preserve">0</w:t>
             </w:r>
           </w:p>
         </w:tc>
@@ -6469,6 +6556,28 @@
             </w:r>
           </w:p>
         </w:tc>
+        <w:tc>
+          <w:p>
+            <w:pPr>
+              <w:pStyle w:val="Compact"/>
+              <w:jc w:val="center"/>
+            </w:pPr>
+            <w:r>
+              <w:t xml:space="preserve">92</w:t>
+            </w:r>
+          </w:p>
+        </w:tc>
+        <w:tc>
+          <w:p>
+            <w:pPr>
+              <w:pStyle w:val="Compact"/>
+              <w:jc w:val="center"/>
+            </w:pPr>
+            <w:r>
+              <w:t xml:space="preserve">0.10</w:t>
+            </w:r>
+          </w:p>
+        </w:tc>
       </w:tr>
       <w:tr>
         <w:tc>
@@ -6478,40 +6587,62 @@
               <w:jc w:val="center"/>
             </w:pPr>
             <w:r>
-              <w:t xml:space="preserve">Grenada</w:t>
-            </w:r>
-          </w:p>
-        </w:tc>
-        <w:tc>
-          <w:p>
-            <w:pPr>
-              <w:pStyle w:val="Compact"/>
-              <w:jc w:val="center"/>
-            </w:pPr>
-            <w:r>
-              <w:t xml:space="preserve">25,492</w:t>
-            </w:r>
-          </w:p>
-        </w:tc>
-        <w:tc>
-          <w:p>
-            <w:pPr>
-              <w:pStyle w:val="Compact"/>
-              <w:jc w:val="center"/>
-            </w:pPr>
-            <w:r>
-              <w:t xml:space="preserve">1,142</w:t>
-            </w:r>
-          </w:p>
-        </w:tc>
-        <w:tc>
-          <w:p>
-            <w:pPr>
-              <w:pStyle w:val="Compact"/>
-              <w:jc w:val="center"/>
-            </w:pPr>
-            <w:r>
-              <w:t xml:space="preserve">4.48</w:t>
+              <w:t xml:space="preserve">British Virgin Islands</w:t>
+            </w:r>
+          </w:p>
+        </w:tc>
+        <w:tc>
+          <w:p>
+            <w:pPr>
+              <w:pStyle w:val="Compact"/>
+              <w:jc w:val="center"/>
+            </w:pPr>
+            <w:r>
+              <w:t xml:space="preserve">81,383</w:t>
+            </w:r>
+          </w:p>
+        </w:tc>
+        <w:tc>
+          <w:p>
+            <w:pPr>
+              <w:pStyle w:val="Compact"/>
+              <w:jc w:val="center"/>
+            </w:pPr>
+            <w:r>
+              <w:t xml:space="preserve">1,271</w:t>
+            </w:r>
+          </w:p>
+        </w:tc>
+        <w:tc>
+          <w:p>
+            <w:pPr>
+              <w:pStyle w:val="Compact"/>
+              <w:jc w:val="center"/>
+            </w:pPr>
+            <w:r>
+              <w:t xml:space="preserve">1.56</w:t>
+            </w:r>
+          </w:p>
+        </w:tc>
+        <w:tc>
+          <w:p>
+            <w:pPr>
+              <w:pStyle w:val="Compact"/>
+              <w:jc w:val="center"/>
+            </w:pPr>
+            <w:r>
+              <w:t xml:space="preserve">116</w:t>
+            </w:r>
+          </w:p>
+        </w:tc>
+        <w:tc>
+          <w:p>
+            <w:pPr>
+              <w:pStyle w:val="Compact"/>
+              <w:jc w:val="center"/>
+            </w:pPr>
+            <w:r>
+              <w:t xml:space="preserve">0.14</w:t>
             </w:r>
           </w:p>
         </w:tc>
@@ -6524,40 +6655,62 @@
               <w:jc w:val="center"/>
             </w:pPr>
             <w:r>
-              <w:t xml:space="preserve">Saba</w:t>
-            </w:r>
-          </w:p>
-        </w:tc>
-        <w:tc>
-          <w:p>
-            <w:pPr>
-              <w:pStyle w:val="Compact"/>
-              <w:jc w:val="center"/>
-            </w:pPr>
-            <w:r>
-              <w:t xml:space="preserve">9,472</w:t>
-            </w:r>
-          </w:p>
-        </w:tc>
-        <w:tc>
-          <w:p>
-            <w:pPr>
-              <w:pStyle w:val="Compact"/>
-              <w:jc w:val="center"/>
-            </w:pPr>
-            <w:r>
-              <w:t xml:space="preserve">1,050</w:t>
-            </w:r>
-          </w:p>
-        </w:tc>
-        <w:tc>
-          <w:p>
-            <w:pPr>
-              <w:pStyle w:val="Compact"/>
-              <w:jc w:val="center"/>
-            </w:pPr>
-            <w:r>
-              <w:t xml:space="preserve">11.08</w:t>
+              <w:t xml:space="preserve">Trinidad and Tobago</w:t>
+            </w:r>
+          </w:p>
+        </w:tc>
+        <w:tc>
+          <w:p>
+            <w:pPr>
+              <w:pStyle w:val="Compact"/>
+              <w:jc w:val="center"/>
+            </w:pPr>
+            <w:r>
+              <w:t xml:space="preserve">76,273</w:t>
+            </w:r>
+          </w:p>
+        </w:tc>
+        <w:tc>
+          <w:p>
+            <w:pPr>
+              <w:pStyle w:val="Compact"/>
+              <w:jc w:val="center"/>
+            </w:pPr>
+            <w:r>
+              <w:t xml:space="preserve">10,186</w:t>
+            </w:r>
+          </w:p>
+        </w:tc>
+        <w:tc>
+          <w:p>
+            <w:pPr>
+              <w:pStyle w:val="Compact"/>
+              <w:jc w:val="center"/>
+            </w:pPr>
+            <w:r>
+              <w:t xml:space="preserve">13.35</w:t>
+            </w:r>
+          </w:p>
+        </w:tc>
+        <w:tc>
+          <w:p>
+            <w:pPr>
+              <w:pStyle w:val="Compact"/>
+              <w:jc w:val="center"/>
+            </w:pPr>
+            <w:r>
+              <w:t xml:space="preserve">9,333</w:t>
+            </w:r>
+          </w:p>
+        </w:tc>
+        <w:tc>
+          <w:p>
+            <w:pPr>
+              <w:pStyle w:val="Compact"/>
+              <w:jc w:val="center"/>
+            </w:pPr>
+            <w:r>
+              <w:t xml:space="preserve">12.24</w:t>
             </w:r>
           </w:p>
         </w:tc>
@@ -6570,40 +6723,62 @@
               <w:jc w:val="center"/>
             </w:pPr>
             <w:r>
-              <w:t xml:space="preserve">Turks and Caicos Islands</w:t>
-            </w:r>
-          </w:p>
-        </w:tc>
-        <w:tc>
-          <w:p>
-            <w:pPr>
-              <w:pStyle w:val="Compact"/>
-              <w:jc w:val="center"/>
-            </w:pPr>
-            <w:r>
-              <w:t xml:space="preserve">90,765</w:t>
-            </w:r>
-          </w:p>
-        </w:tc>
-        <w:tc>
-          <w:p>
-            <w:pPr>
-              <w:pStyle w:val="Compact"/>
-              <w:jc w:val="center"/>
-            </w:pPr>
-            <w:r>
-              <w:t xml:space="preserve">1,028</w:t>
-            </w:r>
-          </w:p>
-        </w:tc>
-        <w:tc>
-          <w:p>
-            <w:pPr>
-              <w:pStyle w:val="Compact"/>
-              <w:jc w:val="center"/>
-            </w:pPr>
-            <w:r>
-              <w:t xml:space="preserve">1.13</w:t>
+              <w:t xml:space="preserve">United States Virgin Islands</w:t>
+            </w:r>
+          </w:p>
+        </w:tc>
+        <w:tc>
+          <w:p>
+            <w:pPr>
+              <w:pStyle w:val="Compact"/>
+              <w:jc w:val="center"/>
+            </w:pPr>
+            <w:r>
+              <w:t xml:space="preserve">38,130</w:t>
+            </w:r>
+          </w:p>
+        </w:tc>
+        <w:tc>
+          <w:p>
+            <w:pPr>
+              <w:pStyle w:val="Compact"/>
+              <w:jc w:val="center"/>
+            </w:pPr>
+            <w:r>
+              <w:t xml:space="preserve">814</w:t>
+            </w:r>
+          </w:p>
+        </w:tc>
+        <w:tc>
+          <w:p>
+            <w:pPr>
+              <w:pStyle w:val="Compact"/>
+              <w:jc w:val="center"/>
+            </w:pPr>
+            <w:r>
+              <w:t xml:space="preserve">2.13</w:t>
+            </w:r>
+          </w:p>
+        </w:tc>
+        <w:tc>
+          <w:p>
+            <w:pPr>
+              <w:pStyle w:val="Compact"/>
+              <w:jc w:val="center"/>
+            </w:pPr>
+            <w:r>
+              <w:t xml:space="preserve">0</w:t>
+            </w:r>
+          </w:p>
+        </w:tc>
+        <w:tc>
+          <w:p>
+            <w:pPr>
+              <w:pStyle w:val="Compact"/>
+              <w:jc w:val="center"/>
+            </w:pPr>
+            <w:r>
+              <w:t xml:space="preserve">0</w:t>
             </w:r>
           </w:p>
         </w:tc>
@@ -6616,40 +6791,68 @@
               <w:jc w:val="center"/>
             </w:pPr>
             <w:r>
-              <w:t xml:space="preserve">Aruba</w:t>
-            </w:r>
-          </w:p>
-        </w:tc>
-        <w:tc>
-          <w:p>
-            <w:pPr>
-              <w:pStyle w:val="Compact"/>
-              <w:jc w:val="center"/>
-            </w:pPr>
-            <w:r>
-              <w:t xml:space="preserve">29,898</w:t>
-            </w:r>
-          </w:p>
-        </w:tc>
-        <w:tc>
-          <w:p>
-            <w:pPr>
-              <w:pStyle w:val="Compact"/>
-              <w:jc w:val="center"/>
-            </w:pPr>
-            <w:r>
-              <w:t xml:space="preserve">946</w:t>
-            </w:r>
-          </w:p>
-        </w:tc>
-        <w:tc>
-          <w:p>
-            <w:pPr>
-              <w:pStyle w:val="Compact"/>
-              <w:jc w:val="center"/>
-            </w:pPr>
-            <w:r>
-              <w:t xml:space="preserve">3.16</w:t>
+              <w:t xml:space="preserve">Saint Vincent and the</w:t>
+            </w:r>
+            <w:r>
+              <w:t xml:space="preserve"> </w:t>
+            </w:r>
+            <w:r>
+              <w:t xml:space="preserve">Grenadines</w:t>
+            </w:r>
+          </w:p>
+        </w:tc>
+        <w:tc>
+          <w:p>
+            <w:pPr>
+              <w:pStyle w:val="Compact"/>
+              <w:jc w:val="center"/>
+            </w:pPr>
+            <w:r>
+              <w:t xml:space="preserve">36,132</w:t>
+            </w:r>
+          </w:p>
+        </w:tc>
+        <w:tc>
+          <w:p>
+            <w:pPr>
+              <w:pStyle w:val="Compact"/>
+              <w:jc w:val="center"/>
+            </w:pPr>
+            <w:r>
+              <w:t xml:space="preserve">1,415</w:t>
+            </w:r>
+          </w:p>
+        </w:tc>
+        <w:tc>
+          <w:p>
+            <w:pPr>
+              <w:pStyle w:val="Compact"/>
+              <w:jc w:val="center"/>
+            </w:pPr>
+            <w:r>
+              <w:t xml:space="preserve">3.92</w:t>
+            </w:r>
+          </w:p>
+        </w:tc>
+        <w:tc>
+          <w:p>
+            <w:pPr>
+              <w:pStyle w:val="Compact"/>
+              <w:jc w:val="center"/>
+            </w:pPr>
+            <w:r>
+              <w:t xml:space="preserve">1,371</w:t>
+            </w:r>
+          </w:p>
+        </w:tc>
+        <w:tc>
+          <w:p>
+            <w:pPr>
+              <w:pStyle w:val="Compact"/>
+              <w:jc w:val="center"/>
+            </w:pPr>
+            <w:r>
+              <w:t xml:space="preserve">3.79</w:t>
             </w:r>
           </w:p>
         </w:tc>
@@ -6662,40 +6865,62 @@
               <w:jc w:val="center"/>
             </w:pPr>
             <w:r>
-              <w:t xml:space="preserve">United States Virgin Islands</w:t>
-            </w:r>
-          </w:p>
-        </w:tc>
-        <w:tc>
-          <w:p>
-            <w:pPr>
-              <w:pStyle w:val="Compact"/>
-              <w:jc w:val="center"/>
-            </w:pPr>
-            <w:r>
-              <w:t xml:space="preserve">38,130</w:t>
-            </w:r>
-          </w:p>
-        </w:tc>
-        <w:tc>
-          <w:p>
-            <w:pPr>
-              <w:pStyle w:val="Compact"/>
-              <w:jc w:val="center"/>
-            </w:pPr>
-            <w:r>
-              <w:t xml:space="preserve">814</w:t>
-            </w:r>
-          </w:p>
-        </w:tc>
-        <w:tc>
-          <w:p>
-            <w:pPr>
-              <w:pStyle w:val="Compact"/>
-              <w:jc w:val="center"/>
-            </w:pPr>
-            <w:r>
-              <w:t xml:space="preserve">2.13</w:t>
+              <w:t xml:space="preserve">Aruba</w:t>
+            </w:r>
+          </w:p>
+        </w:tc>
+        <w:tc>
+          <w:p>
+            <w:pPr>
+              <w:pStyle w:val="Compact"/>
+              <w:jc w:val="center"/>
+            </w:pPr>
+            <w:r>
+              <w:t xml:space="preserve">29,898</w:t>
+            </w:r>
+          </w:p>
+        </w:tc>
+        <w:tc>
+          <w:p>
+            <w:pPr>
+              <w:pStyle w:val="Compact"/>
+              <w:jc w:val="center"/>
+            </w:pPr>
+            <w:r>
+              <w:t xml:space="preserve">946</w:t>
+            </w:r>
+          </w:p>
+        </w:tc>
+        <w:tc>
+          <w:p>
+            <w:pPr>
+              <w:pStyle w:val="Compact"/>
+              <w:jc w:val="center"/>
+            </w:pPr>
+            <w:r>
+              <w:t xml:space="preserve">3.16</w:t>
+            </w:r>
+          </w:p>
+        </w:tc>
+        <w:tc>
+          <w:p>
+            <w:pPr>
+              <w:pStyle w:val="Compact"/>
+              <w:jc w:val="center"/>
+            </w:pPr>
+            <w:r>
+              <w:t xml:space="preserve">0</w:t>
+            </w:r>
+          </w:p>
+        </w:tc>
+        <w:tc>
+          <w:p>
+            <w:pPr>
+              <w:pStyle w:val="Compact"/>
+              <w:jc w:val="center"/>
+            </w:pPr>
+            <w:r>
+              <w:t xml:space="preserve">0</w:t>
             </w:r>
           </w:p>
         </w:tc>
@@ -6708,40 +6933,62 @@
               <w:jc w:val="center"/>
             </w:pPr>
             <w:r>
-              <w:t xml:space="preserve">Saint Lucia</w:t>
-            </w:r>
-          </w:p>
-        </w:tc>
-        <w:tc>
-          <w:p>
-            <w:pPr>
-              <w:pStyle w:val="Compact"/>
-              <w:jc w:val="center"/>
-            </w:pPr>
-            <w:r>
-              <w:t xml:space="preserve">15,354</w:t>
-            </w:r>
-          </w:p>
-        </w:tc>
-        <w:tc>
-          <w:p>
-            <w:pPr>
-              <w:pStyle w:val="Compact"/>
-              <w:jc w:val="center"/>
-            </w:pPr>
-            <w:r>
-              <w:t xml:space="preserve">285</w:t>
-            </w:r>
-          </w:p>
-        </w:tc>
-        <w:tc>
-          <w:p>
-            <w:pPr>
-              <w:pStyle w:val="Compact"/>
-              <w:jc w:val="center"/>
-            </w:pPr>
-            <w:r>
-              <w:t xml:space="preserve">1.86</w:t>
+              <w:t xml:space="preserve">Dominica</w:t>
+            </w:r>
+          </w:p>
+        </w:tc>
+        <w:tc>
+          <w:p>
+            <w:pPr>
+              <w:pStyle w:val="Compact"/>
+              <w:jc w:val="center"/>
+            </w:pPr>
+            <w:r>
+              <w:t xml:space="preserve">28,495</w:t>
+            </w:r>
+          </w:p>
+        </w:tc>
+        <w:tc>
+          <w:p>
+            <w:pPr>
+              <w:pStyle w:val="Compact"/>
+              <w:jc w:val="center"/>
+            </w:pPr>
+            <w:r>
+              <w:t xml:space="preserve">242</w:t>
+            </w:r>
+          </w:p>
+        </w:tc>
+        <w:tc>
+          <w:p>
+            <w:pPr>
+              <w:pStyle w:val="Compact"/>
+              <w:jc w:val="center"/>
+            </w:pPr>
+            <w:r>
+              <w:t xml:space="preserve">0.85</w:t>
+            </w:r>
+          </w:p>
+        </w:tc>
+        <w:tc>
+          <w:p>
+            <w:pPr>
+              <w:pStyle w:val="Compact"/>
+              <w:jc w:val="center"/>
+            </w:pPr>
+            <w:r>
+              <w:t xml:space="preserve">242</w:t>
+            </w:r>
+          </w:p>
+        </w:tc>
+        <w:tc>
+          <w:p>
+            <w:pPr>
+              <w:pStyle w:val="Compact"/>
+              <w:jc w:val="center"/>
+            </w:pPr>
+            <w:r>
+              <w:t xml:space="preserve">0.85</w:t>
             </w:r>
           </w:p>
         </w:tc>
@@ -6754,40 +7001,62 @@
               <w:jc w:val="center"/>
             </w:pPr>
             <w:r>
-              <w:t xml:space="preserve">Saint Kitts and Nevis</w:t>
-            </w:r>
-          </w:p>
-        </w:tc>
-        <w:tc>
-          <w:p>
-            <w:pPr>
-              <w:pStyle w:val="Compact"/>
-              <w:jc w:val="center"/>
-            </w:pPr>
-            <w:r>
-              <w:t xml:space="preserve">9,450</w:t>
-            </w:r>
-          </w:p>
-        </w:tc>
-        <w:tc>
-          <w:p>
-            <w:pPr>
-              <w:pStyle w:val="Compact"/>
-              <w:jc w:val="center"/>
-            </w:pPr>
-            <w:r>
-              <w:t xml:space="preserve">256</w:t>
-            </w:r>
-          </w:p>
-        </w:tc>
-        <w:tc>
-          <w:p>
-            <w:pPr>
-              <w:pStyle w:val="Compact"/>
-              <w:jc w:val="center"/>
-            </w:pPr>
-            <w:r>
-              <w:t xml:space="preserve">2.71</w:t>
+              <w:t xml:space="preserve">Grenada</w:t>
+            </w:r>
+          </w:p>
+        </w:tc>
+        <w:tc>
+          <w:p>
+            <w:pPr>
+              <w:pStyle w:val="Compact"/>
+              <w:jc w:val="center"/>
+            </w:pPr>
+            <w:r>
+              <w:t xml:space="preserve">25,492</w:t>
+            </w:r>
+          </w:p>
+        </w:tc>
+        <w:tc>
+          <w:p>
+            <w:pPr>
+              <w:pStyle w:val="Compact"/>
+              <w:jc w:val="center"/>
+            </w:pPr>
+            <w:r>
+              <w:t xml:space="preserve">1,142</w:t>
+            </w:r>
+          </w:p>
+        </w:tc>
+        <w:tc>
+          <w:p>
+            <w:pPr>
+              <w:pStyle w:val="Compact"/>
+              <w:jc w:val="center"/>
+            </w:pPr>
+            <w:r>
+              <w:t xml:space="preserve">4.48</w:t>
+            </w:r>
+          </w:p>
+        </w:tc>
+        <w:tc>
+          <w:p>
+            <w:pPr>
+              <w:pStyle w:val="Compact"/>
+              <w:jc w:val="center"/>
+            </w:pPr>
+            <w:r>
+              <w:t xml:space="preserve">1,142</w:t>
+            </w:r>
+          </w:p>
+        </w:tc>
+        <w:tc>
+          <w:p>
+            <w:pPr>
+              <w:pStyle w:val="Compact"/>
+              <w:jc w:val="center"/>
+            </w:pPr>
+            <w:r>
+              <w:t xml:space="preserve">4.48</w:t>
             </w:r>
           </w:p>
         </w:tc>
@@ -6800,40 +7069,62 @@
               <w:jc w:val="center"/>
             </w:pPr>
             <w:r>
-              <w:t xml:space="preserve">Dominica</w:t>
-            </w:r>
-          </w:p>
-        </w:tc>
-        <w:tc>
-          <w:p>
-            <w:pPr>
-              <w:pStyle w:val="Compact"/>
-              <w:jc w:val="center"/>
-            </w:pPr>
-            <w:r>
-              <w:t xml:space="preserve">28,495</w:t>
-            </w:r>
-          </w:p>
-        </w:tc>
-        <w:tc>
-          <w:p>
-            <w:pPr>
-              <w:pStyle w:val="Compact"/>
-              <w:jc w:val="center"/>
-            </w:pPr>
-            <w:r>
-              <w:t xml:space="preserve">242</w:t>
-            </w:r>
-          </w:p>
-        </w:tc>
-        <w:tc>
-          <w:p>
-            <w:pPr>
-              <w:pStyle w:val="Compact"/>
-              <w:jc w:val="center"/>
-            </w:pPr>
-            <w:r>
-              <w:t xml:space="preserve">0.85</w:t>
+              <w:t xml:space="preserve">Curaçao</w:t>
+            </w:r>
+          </w:p>
+        </w:tc>
+        <w:tc>
+          <w:p>
+            <w:pPr>
+              <w:pStyle w:val="Compact"/>
+              <w:jc w:val="center"/>
+            </w:pPr>
+            <w:r>
+              <w:t xml:space="preserve">25,315</w:t>
+            </w:r>
+          </w:p>
+        </w:tc>
+        <w:tc>
+          <w:p>
+            <w:pPr>
+              <w:pStyle w:val="Compact"/>
+              <w:jc w:val="center"/>
+            </w:pPr>
+            <w:r>
+              <w:t xml:space="preserve">71</w:t>
+            </w:r>
+          </w:p>
+        </w:tc>
+        <w:tc>
+          <w:p>
+            <w:pPr>
+              <w:pStyle w:val="Compact"/>
+              <w:jc w:val="center"/>
+            </w:pPr>
+            <w:r>
+              <w:t xml:space="preserve">0.28</w:t>
+            </w:r>
+          </w:p>
+        </w:tc>
+        <w:tc>
+          <w:p>
+            <w:pPr>
+              <w:pStyle w:val="Compact"/>
+              <w:jc w:val="center"/>
+            </w:pPr>
+            <w:r>
+              <w:t xml:space="preserve">69</w:t>
+            </w:r>
+          </w:p>
+        </w:tc>
+        <w:tc>
+          <w:p>
+            <w:pPr>
+              <w:pStyle w:val="Compact"/>
+              <w:jc w:val="center"/>
+            </w:pPr>
+            <w:r>
+              <w:t xml:space="preserve">0.27</w:t>
             </w:r>
           </w:p>
         </w:tc>
@@ -6846,40 +7137,62 @@
               <w:jc w:val="center"/>
             </w:pPr>
             <w:r>
-              <w:t xml:space="preserve">Cayman Islands</w:t>
-            </w:r>
-          </w:p>
-        </w:tc>
-        <w:tc>
-          <w:p>
-            <w:pPr>
-              <w:pStyle w:val="Compact"/>
-              <w:jc w:val="center"/>
-            </w:pPr>
-            <w:r>
-              <w:t xml:space="preserve">118,125</w:t>
-            </w:r>
-          </w:p>
-        </w:tc>
-        <w:tc>
-          <w:p>
-            <w:pPr>
-              <w:pStyle w:val="Compact"/>
-              <w:jc w:val="center"/>
-            </w:pPr>
-            <w:r>
-              <w:t xml:space="preserve">114</w:t>
-            </w:r>
-          </w:p>
-        </w:tc>
-        <w:tc>
-          <w:p>
-            <w:pPr>
-              <w:pStyle w:val="Compact"/>
-              <w:jc w:val="center"/>
-            </w:pPr>
-            <w:r>
-              <w:t xml:space="preserve">0.10</w:t>
+              <w:t xml:space="preserve">Saint Lucia</w:t>
+            </w:r>
+          </w:p>
+        </w:tc>
+        <w:tc>
+          <w:p>
+            <w:pPr>
+              <w:pStyle w:val="Compact"/>
+              <w:jc w:val="center"/>
+            </w:pPr>
+            <w:r>
+              <w:t xml:space="preserve">15,354</w:t>
+            </w:r>
+          </w:p>
+        </w:tc>
+        <w:tc>
+          <w:p>
+            <w:pPr>
+              <w:pStyle w:val="Compact"/>
+              <w:jc w:val="center"/>
+            </w:pPr>
+            <w:r>
+              <w:t xml:space="preserve">285</w:t>
+            </w:r>
+          </w:p>
+        </w:tc>
+        <w:tc>
+          <w:p>
+            <w:pPr>
+              <w:pStyle w:val="Compact"/>
+              <w:jc w:val="center"/>
+            </w:pPr>
+            <w:r>
+              <w:t xml:space="preserve">1.86</w:t>
+            </w:r>
+          </w:p>
+        </w:tc>
+        <w:tc>
+          <w:p>
+            <w:pPr>
+              <w:pStyle w:val="Compact"/>
+              <w:jc w:val="center"/>
+            </w:pPr>
+            <w:r>
+              <w:t xml:space="preserve">280</w:t>
+            </w:r>
+          </w:p>
+        </w:tc>
+        <w:tc>
+          <w:p>
+            <w:pPr>
+              <w:pStyle w:val="Compact"/>
+              <w:jc w:val="center"/>
+            </w:pPr>
+            <w:r>
+              <w:t xml:space="preserve">1.83</w:t>
             </w:r>
           </w:p>
         </w:tc>
@@ -6892,40 +7205,62 @@
               <w:jc w:val="center"/>
             </w:pPr>
             <w:r>
-              <w:t xml:space="preserve">Barbados</w:t>
-            </w:r>
-          </w:p>
-        </w:tc>
-        <w:tc>
-          <w:p>
-            <w:pPr>
-              <w:pStyle w:val="Compact"/>
-              <w:jc w:val="center"/>
-            </w:pPr>
-            <w:r>
-              <w:t xml:space="preserve">184,865</w:t>
-            </w:r>
-          </w:p>
-        </w:tc>
-        <w:tc>
-          <w:p>
-            <w:pPr>
-              <w:pStyle w:val="Compact"/>
-              <w:jc w:val="center"/>
-            </w:pPr>
-            <w:r>
-              <w:t xml:space="preserve">84</w:t>
-            </w:r>
-          </w:p>
-        </w:tc>
-        <w:tc>
-          <w:p>
-            <w:pPr>
-              <w:pStyle w:val="Compact"/>
-              <w:jc w:val="center"/>
-            </w:pPr>
-            <w:r>
-              <w:t xml:space="preserve">0.05</w:t>
+              <w:t xml:space="preserve">Bonaire</w:t>
+            </w:r>
+          </w:p>
+        </w:tc>
+        <w:tc>
+          <w:p>
+            <w:pPr>
+              <w:pStyle w:val="Compact"/>
+              <w:jc w:val="center"/>
+            </w:pPr>
+            <w:r>
+              <w:t xml:space="preserve">12,955</w:t>
+            </w:r>
+          </w:p>
+        </w:tc>
+        <w:tc>
+          <w:p>
+            <w:pPr>
+              <w:pStyle w:val="Compact"/>
+              <w:jc w:val="center"/>
+            </w:pPr>
+            <w:r>
+              <w:t xml:space="preserve">43</w:t>
+            </w:r>
+          </w:p>
+        </w:tc>
+        <w:tc>
+          <w:p>
+            <w:pPr>
+              <w:pStyle w:val="Compact"/>
+              <w:jc w:val="center"/>
+            </w:pPr>
+            <w:r>
+              <w:t xml:space="preserve">0.33</w:t>
+            </w:r>
+          </w:p>
+        </w:tc>
+        <w:tc>
+          <w:p>
+            <w:pPr>
+              <w:pStyle w:val="Compact"/>
+              <w:jc w:val="center"/>
+            </w:pPr>
+            <w:r>
+              <w:t xml:space="preserve">38</w:t>
+            </w:r>
+          </w:p>
+        </w:tc>
+        <w:tc>
+          <w:p>
+            <w:pPr>
+              <w:pStyle w:val="Compact"/>
+              <w:jc w:val="center"/>
+            </w:pPr>
+            <w:r>
+              <w:t xml:space="preserve">0.29</w:t>
             </w:r>
           </w:p>
         </w:tc>
@@ -6938,40 +7273,62 @@
               <w:jc w:val="center"/>
             </w:pPr>
             <w:r>
-              <w:t xml:space="preserve">Montserrat</w:t>
-            </w:r>
-          </w:p>
-        </w:tc>
-        <w:tc>
-          <w:p>
-            <w:pPr>
-              <w:pStyle w:val="Compact"/>
-              <w:jc w:val="center"/>
-            </w:pPr>
-            <w:r>
-              <w:t xml:space="preserve">7,172</w:t>
-            </w:r>
-          </w:p>
-        </w:tc>
-        <w:tc>
-          <w:p>
-            <w:pPr>
-              <w:pStyle w:val="Compact"/>
-              <w:jc w:val="center"/>
-            </w:pPr>
-            <w:r>
-              <w:t xml:space="preserve">74</w:t>
-            </w:r>
-          </w:p>
-        </w:tc>
-        <w:tc>
-          <w:p>
-            <w:pPr>
-              <w:pStyle w:val="Compact"/>
-              <w:jc w:val="center"/>
-            </w:pPr>
-            <w:r>
-              <w:t xml:space="preserve">1.03</w:t>
+              <w:t xml:space="preserve">Saba</w:t>
+            </w:r>
+          </w:p>
+        </w:tc>
+        <w:tc>
+          <w:p>
+            <w:pPr>
+              <w:pStyle w:val="Compact"/>
+              <w:jc w:val="center"/>
+            </w:pPr>
+            <w:r>
+              <w:t xml:space="preserve">9,472</w:t>
+            </w:r>
+          </w:p>
+        </w:tc>
+        <w:tc>
+          <w:p>
+            <w:pPr>
+              <w:pStyle w:val="Compact"/>
+              <w:jc w:val="center"/>
+            </w:pPr>
+            <w:r>
+              <w:t xml:space="preserve">1,050</w:t>
+            </w:r>
+          </w:p>
+        </w:tc>
+        <w:tc>
+          <w:p>
+            <w:pPr>
+              <w:pStyle w:val="Compact"/>
+              <w:jc w:val="center"/>
+            </w:pPr>
+            <w:r>
+              <w:t xml:space="preserve">11.08</w:t>
+            </w:r>
+          </w:p>
+        </w:tc>
+        <w:tc>
+          <w:p>
+            <w:pPr>
+              <w:pStyle w:val="Compact"/>
+              <w:jc w:val="center"/>
+            </w:pPr>
+            <w:r>
+              <w:t xml:space="preserve">1,050</w:t>
+            </w:r>
+          </w:p>
+        </w:tc>
+        <w:tc>
+          <w:p>
+            <w:pPr>
+              <w:pStyle w:val="Compact"/>
+              <w:jc w:val="center"/>
+            </w:pPr>
+            <w:r>
+              <w:t xml:space="preserve">11.08</w:t>
             </w:r>
           </w:p>
         </w:tc>
@@ -6984,40 +7341,62 @@
               <w:jc w:val="center"/>
             </w:pPr>
             <w:r>
-              <w:t xml:space="preserve">Curaçao</w:t>
-            </w:r>
-          </w:p>
-        </w:tc>
-        <w:tc>
-          <w:p>
-            <w:pPr>
-              <w:pStyle w:val="Compact"/>
-              <w:jc w:val="center"/>
-            </w:pPr>
-            <w:r>
-              <w:t xml:space="preserve">25,315</w:t>
-            </w:r>
-          </w:p>
-        </w:tc>
-        <w:tc>
-          <w:p>
-            <w:pPr>
-              <w:pStyle w:val="Compact"/>
-              <w:jc w:val="center"/>
-            </w:pPr>
-            <w:r>
-              <w:t xml:space="preserve">71</w:t>
-            </w:r>
-          </w:p>
-        </w:tc>
-        <w:tc>
-          <w:p>
-            <w:pPr>
-              <w:pStyle w:val="Compact"/>
-              <w:jc w:val="center"/>
-            </w:pPr>
-            <w:r>
-              <w:t xml:space="preserve">0.28</w:t>
+              <w:t xml:space="preserve">Saint Kitts and Nevis</w:t>
+            </w:r>
+          </w:p>
+        </w:tc>
+        <w:tc>
+          <w:p>
+            <w:pPr>
+              <w:pStyle w:val="Compact"/>
+              <w:jc w:val="center"/>
+            </w:pPr>
+            <w:r>
+              <w:t xml:space="preserve">9,450</w:t>
+            </w:r>
+          </w:p>
+        </w:tc>
+        <w:tc>
+          <w:p>
+            <w:pPr>
+              <w:pStyle w:val="Compact"/>
+              <w:jc w:val="center"/>
+            </w:pPr>
+            <w:r>
+              <w:t xml:space="preserve">256</w:t>
+            </w:r>
+          </w:p>
+        </w:tc>
+        <w:tc>
+          <w:p>
+            <w:pPr>
+              <w:pStyle w:val="Compact"/>
+              <w:jc w:val="center"/>
+            </w:pPr>
+            <w:r>
+              <w:t xml:space="preserve">2.71</w:t>
+            </w:r>
+          </w:p>
+        </w:tc>
+        <w:tc>
+          <w:p>
+            <w:pPr>
+              <w:pStyle w:val="Compact"/>
+              <w:jc w:val="center"/>
+            </w:pPr>
+            <w:r>
+              <w:t xml:space="preserve">248</w:t>
+            </w:r>
+          </w:p>
+        </w:tc>
+        <w:tc>
+          <w:p>
+            <w:pPr>
+              <w:pStyle w:val="Compact"/>
+              <w:jc w:val="center"/>
+            </w:pPr>
+            <w:r>
+              <w:t xml:space="preserve">2.63</w:t>
             </w:r>
           </w:p>
         </w:tc>
@@ -7030,40 +7409,62 @@
               <w:jc w:val="center"/>
             </w:pPr>
             <w:r>
-              <w:t xml:space="preserve">Sint-Eustatius</w:t>
-            </w:r>
-          </w:p>
-        </w:tc>
-        <w:tc>
-          <w:p>
-            <w:pPr>
-              <w:pStyle w:val="Compact"/>
-              <w:jc w:val="center"/>
-            </w:pPr>
-            <w:r>
-              <w:t xml:space="preserve">2,166</w:t>
-            </w:r>
-          </w:p>
-        </w:tc>
-        <w:tc>
-          <w:p>
-            <w:pPr>
-              <w:pStyle w:val="Compact"/>
-              <w:jc w:val="center"/>
-            </w:pPr>
-            <w:r>
-              <w:t xml:space="preserve">65</w:t>
-            </w:r>
-          </w:p>
-        </w:tc>
-        <w:tc>
-          <w:p>
-            <w:pPr>
-              <w:pStyle w:val="Compact"/>
-              <w:jc w:val="center"/>
-            </w:pPr>
-            <w:r>
-              <w:t xml:space="preserve">3.01</w:t>
+              <w:t xml:space="preserve">Montserrat</w:t>
+            </w:r>
+          </w:p>
+        </w:tc>
+        <w:tc>
+          <w:p>
+            <w:pPr>
+              <w:pStyle w:val="Compact"/>
+              <w:jc w:val="center"/>
+            </w:pPr>
+            <w:r>
+              <w:t xml:space="preserve">7,172</w:t>
+            </w:r>
+          </w:p>
+        </w:tc>
+        <w:tc>
+          <w:p>
+            <w:pPr>
+              <w:pStyle w:val="Compact"/>
+              <w:jc w:val="center"/>
+            </w:pPr>
+            <w:r>
+              <w:t xml:space="preserve">74</w:t>
+            </w:r>
+          </w:p>
+        </w:tc>
+        <w:tc>
+          <w:p>
+            <w:pPr>
+              <w:pStyle w:val="Compact"/>
+              <w:jc w:val="center"/>
+            </w:pPr>
+            <w:r>
+              <w:t xml:space="preserve">1.03</w:t>
+            </w:r>
+          </w:p>
+        </w:tc>
+        <w:tc>
+          <w:p>
+            <w:pPr>
+              <w:pStyle w:val="Compact"/>
+              <w:jc w:val="center"/>
+            </w:pPr>
+            <w:r>
+              <w:t xml:space="preserve">0</w:t>
+            </w:r>
+          </w:p>
+        </w:tc>
+        <w:tc>
+          <w:p>
+            <w:pPr>
+              <w:pStyle w:val="Compact"/>
+              <w:jc w:val="center"/>
+            </w:pPr>
+            <w:r>
+              <w:t xml:space="preserve">0</w:t>
             </w:r>
           </w:p>
         </w:tc>
@@ -7076,40 +7477,62 @@
               <w:jc w:val="center"/>
             </w:pPr>
             <w:r>
-              <w:t xml:space="preserve">Bonaire</w:t>
-            </w:r>
-          </w:p>
-        </w:tc>
-        <w:tc>
-          <w:p>
-            <w:pPr>
-              <w:pStyle w:val="Compact"/>
-              <w:jc w:val="center"/>
-            </w:pPr>
-            <w:r>
-              <w:t xml:space="preserve">12,955</w:t>
-            </w:r>
-          </w:p>
-        </w:tc>
-        <w:tc>
-          <w:p>
-            <w:pPr>
-              <w:pStyle w:val="Compact"/>
-              <w:jc w:val="center"/>
-            </w:pPr>
-            <w:r>
-              <w:t xml:space="preserve">43</w:t>
-            </w:r>
-          </w:p>
-        </w:tc>
-        <w:tc>
-          <w:p>
-            <w:pPr>
-              <w:pStyle w:val="Compact"/>
-              <w:jc w:val="center"/>
-            </w:pPr>
-            <w:r>
-              <w:t xml:space="preserve">0.33</w:t>
+              <w:t xml:space="preserve">Saint-Barthélemy</w:t>
+            </w:r>
+          </w:p>
+        </w:tc>
+        <w:tc>
+          <w:p>
+            <w:pPr>
+              <w:pStyle w:val="Compact"/>
+              <w:jc w:val="center"/>
+            </w:pPr>
+            <w:r>
+              <w:t xml:space="preserve">4,147</w:t>
+            </w:r>
+          </w:p>
+        </w:tc>
+        <w:tc>
+          <w:p>
+            <w:pPr>
+              <w:pStyle w:val="Compact"/>
+              <w:jc w:val="center"/>
+            </w:pPr>
+            <w:r>
+              <w:t xml:space="preserve">7</w:t>
+            </w:r>
+          </w:p>
+        </w:tc>
+        <w:tc>
+          <w:p>
+            <w:pPr>
+              <w:pStyle w:val="Compact"/>
+              <w:jc w:val="center"/>
+            </w:pPr>
+            <w:r>
+              <w:t xml:space="preserve">0.18</w:t>
+            </w:r>
+          </w:p>
+        </w:tc>
+        <w:tc>
+          <w:p>
+            <w:pPr>
+              <w:pStyle w:val="Compact"/>
+              <w:jc w:val="center"/>
+            </w:pPr>
+            <w:r>
+              <w:t xml:space="preserve">7</w:t>
+            </w:r>
+          </w:p>
+        </w:tc>
+        <w:tc>
+          <w:p>
+            <w:pPr>
+              <w:pStyle w:val="Compact"/>
+              <w:jc w:val="center"/>
+            </w:pPr>
+            <w:r>
+              <w:t xml:space="preserve">0.18</w:t>
             </w:r>
           </w:p>
         </w:tc>
@@ -7122,40 +7545,62 @@
               <w:jc w:val="center"/>
             </w:pPr>
             <w:r>
-              <w:t xml:space="preserve">Sint-Maarten</w:t>
-            </w:r>
-          </w:p>
-        </w:tc>
-        <w:tc>
-          <w:p>
-            <w:pPr>
-              <w:pStyle w:val="Compact"/>
-              <w:jc w:val="center"/>
-            </w:pPr>
-            <w:r>
-              <w:t xml:space="preserve">452</w:t>
-            </w:r>
-          </w:p>
-        </w:tc>
-        <w:tc>
-          <w:p>
-            <w:pPr>
-              <w:pStyle w:val="Compact"/>
-              <w:jc w:val="center"/>
-            </w:pPr>
-            <w:r>
-              <w:t xml:space="preserve">20</w:t>
-            </w:r>
-          </w:p>
-        </w:tc>
-        <w:tc>
-          <w:p>
-            <w:pPr>
-              <w:pStyle w:val="Compact"/>
-              <w:jc w:val="center"/>
-            </w:pPr>
-            <w:r>
-              <w:t xml:space="preserve">4.32</w:t>
+              <w:t xml:space="preserve">Sint-Eustatius</w:t>
+            </w:r>
+          </w:p>
+        </w:tc>
+        <w:tc>
+          <w:p>
+            <w:pPr>
+              <w:pStyle w:val="Compact"/>
+              <w:jc w:val="center"/>
+            </w:pPr>
+            <w:r>
+              <w:t xml:space="preserve">2,166</w:t>
+            </w:r>
+          </w:p>
+        </w:tc>
+        <w:tc>
+          <w:p>
+            <w:pPr>
+              <w:pStyle w:val="Compact"/>
+              <w:jc w:val="center"/>
+            </w:pPr>
+            <w:r>
+              <w:t xml:space="preserve">65</w:t>
+            </w:r>
+          </w:p>
+        </w:tc>
+        <w:tc>
+          <w:p>
+            <w:pPr>
+              <w:pStyle w:val="Compact"/>
+              <w:jc w:val="center"/>
+            </w:pPr>
+            <w:r>
+              <w:t xml:space="preserve">3.01</w:t>
+            </w:r>
+          </w:p>
+        </w:tc>
+        <w:tc>
+          <w:p>
+            <w:pPr>
+              <w:pStyle w:val="Compact"/>
+              <w:jc w:val="center"/>
+            </w:pPr>
+            <w:r>
+              <w:t xml:space="preserve">65</w:t>
+            </w:r>
+          </w:p>
+        </w:tc>
+        <w:tc>
+          <w:p>
+            <w:pPr>
+              <w:pStyle w:val="Compact"/>
+              <w:jc w:val="center"/>
+            </w:pPr>
+            <w:r>
+              <w:t xml:space="preserve">3.01</w:t>
             </w:r>
           </w:p>
         </w:tc>
@@ -7168,40 +7613,62 @@
               <w:jc w:val="center"/>
             </w:pPr>
             <w:r>
-              <w:t xml:space="preserve">Saint-Barthélemy</w:t>
-            </w:r>
-          </w:p>
-        </w:tc>
-        <w:tc>
-          <w:p>
-            <w:pPr>
-              <w:pStyle w:val="Compact"/>
-              <w:jc w:val="center"/>
-            </w:pPr>
-            <w:r>
-              <w:t xml:space="preserve">4,147</w:t>
-            </w:r>
-          </w:p>
-        </w:tc>
-        <w:tc>
-          <w:p>
-            <w:pPr>
-              <w:pStyle w:val="Compact"/>
-              <w:jc w:val="center"/>
-            </w:pPr>
-            <w:r>
-              <w:t xml:space="preserve">7</w:t>
-            </w:r>
-          </w:p>
-        </w:tc>
-        <w:tc>
-          <w:p>
-            <w:pPr>
-              <w:pStyle w:val="Compact"/>
-              <w:jc w:val="center"/>
-            </w:pPr>
-            <w:r>
-              <w:t xml:space="preserve">0.18</w:t>
+              <w:t xml:space="preserve">Sint-Maarten</w:t>
+            </w:r>
+          </w:p>
+        </w:tc>
+        <w:tc>
+          <w:p>
+            <w:pPr>
+              <w:pStyle w:val="Compact"/>
+              <w:jc w:val="center"/>
+            </w:pPr>
+            <w:r>
+              <w:t xml:space="preserve">452</w:t>
+            </w:r>
+          </w:p>
+        </w:tc>
+        <w:tc>
+          <w:p>
+            <w:pPr>
+              <w:pStyle w:val="Compact"/>
+              <w:jc w:val="center"/>
+            </w:pPr>
+            <w:r>
+              <w:t xml:space="preserve">20</w:t>
+            </w:r>
+          </w:p>
+        </w:tc>
+        <w:tc>
+          <w:p>
+            <w:pPr>
+              <w:pStyle w:val="Compact"/>
+              <w:jc w:val="center"/>
+            </w:pPr>
+            <w:r>
+              <w:t xml:space="preserve">4.32</w:t>
+            </w:r>
+          </w:p>
+        </w:tc>
+        <w:tc>
+          <w:p>
+            <w:pPr>
+              <w:pStyle w:val="Compact"/>
+              <w:jc w:val="center"/>
+            </w:pPr>
+            <w:r>
+              <w:t xml:space="preserve">20</w:t>
+            </w:r>
+          </w:p>
+        </w:tc>
+        <w:tc>
+          <w:p>
+            <w:pPr>
+              <w:pStyle w:val="Compact"/>
+              <w:jc w:val="center"/>
+            </w:pPr>
+            <w:r>
+              <w:t xml:space="preserve">4.32</w:t>
             </w:r>
           </w:p>
         </w:tc>
@@ -7209,32 +7676,10 @@
     </w:tbl>
     <w:p>
       <w:pPr>
-        <w:pStyle w:val="Heading3"/>
-      </w:pPr>
-      <w:bookmarkStart w:id="41" w:name="production-and-net-present-value"/>
-      <w:bookmarkEnd w:id="41"/>
-      <w:r>
-        <w:t xml:space="preserve">Production and Net Present Value</w:t>
-      </w:r>
-    </w:p>
-    <w:p>
-      <w:pPr>
-        <w:pStyle w:val="FirstParagraph"/>
-      </w:pPr>
-      <w:r>
-        <w:t xml:space="preserve">Ignoring economic constraints, the Caribbean’s potential to produce cobia from mariculture is extremely large, with an approximate annual production of 78.7 MT. This total is two orders of magnitude larger than total current seafood production in the Caribbean (~300,000 MT) and approximately equal to the total annual harvest from the world’s capture fisheries (~80 MMT). Impressively, this output requires just 1.7% of the Caribbean’s marine space, a result similar to that of</w:t>
-      </w:r>
-      <w:r>
-        <w:t xml:space="preserve"> </w:t>
-      </w:r>
-      <w:r>
-        <w:t xml:space="preserve">(2017)</w:t>
-      </w:r>
-      <w:r>
-        <w:t xml:space="preserve"> </w:t>
-      </w:r>
-      <w:r>
-        <w:t xml:space="preserve">who estimated that current total landings could be produced from 0.015% of global ocean area.</w:t>
+        <w:pStyle w:val="BodyText"/>
+      </w:pPr>
+      <w:r>
+        <w:t xml:space="preserve">Ignoring economic constraints, the Caribbean’s potential to produce cobia from mariculture is extremely large, with an approximate annual production of 78.7 MMT if all suitable sites were developed with cobia farms.</w:t>
       </w:r>
     </w:p>
     <w:p>
@@ -7246,7 +7691,7 @@
           <wp:inline>
             <wp:extent cx="5334000" cy="4445000"/>
             <wp:effectExtent b="0" l="0" r="0" t="0"/>
-            <wp:docPr descr="Figure 2. Estimated total production of cobia (mt) using if all suitable areas are developed as offshore mariculture farms" title="" id="1" name="Picture"/>
+            <wp:docPr descr="Figure 2. Estimated total production of cobia (MT) using if all suitable areas (not accounting for economic constraints) are developed as offshore mariculture farms" title="" id="1" name="Picture"/>
             <a:graphic>
               <a:graphicData uri="http://schemas.openxmlformats.org/drawingml/2006/picture">
                 <pic:pic>
@@ -7257,7 +7702,7 @@
                     </pic:cNvPicPr>
                   </pic:nvPicPr>
                   <pic:blipFill>
-                    <a:blip r:embed="rId42"/>
+                    <a:blip r:embed="rId32"/>
                     <a:stretch>
                       <a:fillRect/>
                     </a:stretch>
@@ -7289,7 +7734,7 @@
         <w:pStyle w:val="ImageCaption"/>
       </w:pPr>
       <w:r>
-        <w:t xml:space="preserve">Figure 2. Estimated total production of cobia (mt) using if all suitable areas are developed as offshore mariculture farms</w:t>
+        <w:t xml:space="preserve">Figure 2. Estimated total production of cobia (MT) using if all suitable areas (not accounting for economic constraints) are developed as offshore mariculture farms</w:t>
       </w:r>
     </w:p>
     <w:p>
@@ -7297,7 +7742,7 @@
         <w:pStyle w:val="BodyText"/>
       </w:pPr>
       <w:r>
-        <w:t xml:space="preserve">Variability between average annual production of EEZs is largely driven by the amount of area that was identified as suitable within each EEZ (Table 2; Figure 2). Cobia growth is a function of temperature and, in addition to the amount of suitable area avaialable, is a major factor for cobia production. Not surprisingly then, average cobia growth (kg/month) shows a clear seasonal trend, which varies across EEZs (Figure SX).</w:t>
+        <w:t xml:space="preserve">Variability in average annual EEZ-level production is largely driven by the amount of area that was identified as suitable within each EEZ (Table 2; Figure 2). Cobia growth is a function of temperature and, in addition to the amount of suitable area available, is a major factor for cobia production. Not surprisingly then, average cobia growth (kg/month) shows a clear seasonal trend, which varies across EEZs (Figure SX).</w:t>
       </w:r>
     </w:p>
     <w:p>
@@ -7305,7 +7750,7 @@
         <w:pStyle w:val="BodyText"/>
       </w:pPr>
       <w:r>
-        <w:t xml:space="preserve">When economics are considered, the Caribbean’s potential for offshore cobia mariculture is considerably reduced relative to when only suitability and temperature-depenedent growth are considered (Figure 2). Under the current prices and costs associated with cobia production and assuming a 10% discount rate, none of the suitable farming area is profitable in numerous countries, including Aruba, the Turks and Caicos Islands, the US Virgin Islands, Montserrat, and the Cayman Islands (Figure 3A). In The Bahamas, which has the largest suitable area, average annual production declines from 19.1 MMT to just 16,379 MMT. The number of countries with economically viable farming areas is further reduced if the country-specific risk of investment is considered, with profitable farms remaining in only Trinidad and Tobago, Jamaica, the Dominican Republic, Haiti, and Anguilla (Figure 3B).</w:t>
+        <w:t xml:space="preserve">When economics are considered, the Caribbean’s potential for offshore cobia mariculture is considerably reduced relative to when only suitability and temperature-dependent growth are considered (Figure 2). Under the current prices and costs associated with cobia farming and assuming a 10% discount rate, none of the suitable sites in numerous countries are profitable, including Aruba, the Turks and Caicos Islands, the US Virgin Islands, Montserrat, and the Cayman Islands (Figure 3A). In the Bahamas, which has the largest amount of suitable area, average annual production declines from 19.1 MMT to just 16,379 MMT, and total annual production for the Caribbean is reduced to 40.7 MMT. The number of countries with economically viable farming areas is further reduced if the country-specific risk of investment is considered, with profitable farms remaining only in Trinidad and Tobago, Jamaica, the Dominican Republic, Haiti, and Anguilla (Figure 3B). Using EEZ-specific risk adjusted discount rates, total potential annual production for the Caribbean is 7 MMT.</w:t>
       </w:r>
     </w:p>
     <w:p>
@@ -7328,7 +7773,7 @@
                     </pic:cNvPicPr>
                   </pic:nvPicPr>
                   <pic:blipFill>
-                    <a:blip r:embed="rId43"/>
+                    <a:blip r:embed="rId33"/>
                     <a:stretch>
                       <a:fillRect/>
                     </a:stretch>
@@ -7368,7 +7813,19 @@
         <w:pStyle w:val="BodyText"/>
       </w:pPr>
       <w:r>
-        <w:t xml:space="preserve">At the farm level, the median cobia farm in the Caribbean yields an annual supply and NPV of 13,941.79 MT and $972,992.4, respectively. Production and NPV are highly variable across farms in Jamaica, Haiti, and the Dominican Republic, but relatively constant elsewhere (Figure 4).</w:t>
+        <w:t xml:space="preserve">At the farm level, the median cobia farm occupying a 1-km</w:t>
+      </w:r>
+      <w:r>
+        <w:rPr>
+          <w:vertAlign w:val="superscript"/>
+        </w:rPr>
+        <w:t xml:space="preserve">2</w:t>
+      </w:r>
+      <w:r>
+        <w:t xml:space="preserve"> </w:t>
+      </w:r>
+      <w:r>
+        <w:t xml:space="preserve">site in the Caribbean yields an annual supply and 10 year NPV of 13,942 MT and $972,992, respectively. Production and NPV are highly variable across farms in Jamaica, Haiti, and the Dominican Republic, but relatively more consistent within the other EEZs (Figure 4). EEZs with more farm to farm variability in outcomes, particularly those where some sites are highly profitable and others are unprofitable (Fig. 4), represent countries where strategic site selection is particularly important. The variability across EEZs is largely driven by temperature driven growth rates and resulting farm differences in the length of time required to raise cobia to a market size of 5 kg, with the median farm in the Caribbean completing a harvest cycle in X months but with individual farms having harvest cycles from x months to x months.</w:t>
       </w:r>
     </w:p>
     <w:p>
@@ -7380,7 +7837,7 @@
           <wp:inline>
             <wp:extent cx="5334000" cy="6667500"/>
             <wp:effectExtent b="0" l="0" r="0" t="0"/>
-            <wp:docPr descr="Figure 4: NPV of cobia aquaculture per farm by Caribbean EEZ" title="" id="1" name="Picture"/>
+            <wp:docPr descr="Figure 4: NPV (10% discount rate) and annual supply of cobia aquaculture per farm by Caribbean EEZ" title="" id="1" name="Picture"/>
             <a:graphic>
               <a:graphicData uri="http://schemas.openxmlformats.org/drawingml/2006/picture">
                 <pic:pic>
@@ -7391,7 +7848,7 @@
                     </pic:cNvPicPr>
                   </pic:nvPicPr>
                   <pic:blipFill>
-                    <a:blip r:embed="rId44"/>
+                    <a:blip r:embed="rId34"/>
                     <a:stretch>
                       <a:fillRect/>
                     </a:stretch>
@@ -7423,7 +7880,7 @@
         <w:pStyle w:val="ImageCaption"/>
       </w:pPr>
       <w:r>
-        <w:t xml:space="preserve">Figure 4: NPV of cobia aquaculture per farm by Caribbean EEZ</w:t>
+        <w:t xml:space="preserve">Figure 4: NPV (10% discount rate) and annual supply of cobia aquaculture per farm by Caribbean EEZ</w:t>
       </w:r>
     </w:p>
     <w:p>
@@ -7431,7 +7888,15 @@
         <w:pStyle w:val="BodyText"/>
       </w:pPr>
       <w:r>
-        <w:t xml:space="preserve">Farms vary in the length of time required to raise cobia to a market size of 5 kg, with the median farm completing a harvest cycle in X months. The variablity in average annual production and NPV across EEZs is subsequently driven by the interaction between these temperature driven growth rates and feed costs. This is especially illustrated in the Bahamas, which has a large area suitable for aquaculture but a long average harvest cycle across farms in the EEZ due to cooler waters, making the majority of suitable farms unprofitable (Figures 2 and 3). Feed is well known to account for the largest portion of operating costs in aquaculture (REF). Our findings support this conclusion, with the median farm spending 90.1% of operating costs on feed. However, given that economic forces are driving promising advances in feed technology, we chose to explore results where current feed costs ($1.65/kg) are reduced by 10% (Figure 5).</w:t>
+        <w:t xml:space="preserve">Growth rates and harvest cycle length then impacts feed costs and the number of harvests events per 10 year period. For example, in the Bahamas, which has a large area suitable for aquaculture but a long average harvest cycle across all farms due to cooler waters, the majority of the suitable farm sites are unprofitable (Figures 2 and 3).</w:t>
+      </w:r>
+    </w:p>
+    <w:p>
+      <w:pPr>
+        <w:pStyle w:val="BodyText"/>
+      </w:pPr>
+      <w:r>
+        <w:t xml:space="preserve">Feed is well known to account for the largest portion of operating costs in aquaculture (REF). Our findings support this conclusion, with the median farm spending 90% of operating costs on feed. However, given that economic forces and technological innovation are driving promising advances in feed technology, particularly fishmeal and fish oil alternatives (refs), we chose to explore results where current feed costs ($1.65/kg) are reduced by 10% (Figure 5). This reduction could increase cobia supply by 35%. This change would increase the revenue for farms in Aruba, the Turks and Caicos Islands, the US Virgin Islands, Montserrat, and the Cayman Islands to profitable levels. Whether or not feed costs decline, no farms in the Caribbean will be profitable if the price for cobia drops below $8/kg.</w:t>
       </w:r>
     </w:p>
     <w:p>
@@ -7443,7 +7908,7 @@
           <wp:inline>
             <wp:extent cx="5334000" cy="4267200"/>
             <wp:effectExtent b="0" l="0" r="0" t="0"/>
-            <wp:docPr descr="Figure 3. Cobia supply curves under current feed cost (feed price index = 1) and a 10% reduction in feed cost (feed price index = 0.9)." title="" id="1" name="Picture"/>
+            <wp:docPr descr="Figure 3. Cobia supply curves under current feed costs ($1.65/kg) and a 10% reduction in feed cost." title="" id="1" name="Picture"/>
             <a:graphic>
               <a:graphicData uri="http://schemas.openxmlformats.org/drawingml/2006/picture">
                 <pic:pic>
@@ -7454,7 +7919,7 @@
                     </pic:cNvPicPr>
                   </pic:nvPicPr>
                   <pic:blipFill>
-                    <a:blip r:embed="rId45"/>
+                    <a:blip r:embed="rId35"/>
                     <a:stretch>
                       <a:fillRect/>
                     </a:stretch>
@@ -7486,15 +7951,7 @@
         <w:pStyle w:val="ImageCaption"/>
       </w:pPr>
       <w:r>
-        <w:t xml:space="preserve">Figure 3. Cobia supply curves under current feed cost (feed price index = 1) and a 10% reduction in feed cost (feed price index = 0.9).</w:t>
-      </w:r>
-    </w:p>
-    <w:p>
-      <w:pPr>
-        <w:pStyle w:val="BodyText"/>
-      </w:pPr>
-      <w:r>
-        <w:t xml:space="preserve">A reduction in feed costs by 10% could increase cobia supply by 35%. This change, along with increasing profitability, would be enough for farms in Aruba, the Turks and Caicos Islands, the US Virgin Islands, Montserrat, and the Cayman Islands to become profitable. Whether or not feed costs decline, no farms in the Caribbean will be profitable if the price for cobia drops below $8/kg.</w:t>
+        <w:t xml:space="preserve">Figure 3. Cobia supply curves under current feed costs ($1.65/kg) and a 10% reduction in feed cost.</w:t>
       </w:r>
     </w:p>
     <w:p>
@@ -7512,18 +7969,50 @@
       <w:pPr>
         <w:pStyle w:val="Heading1"/>
       </w:pPr>
-      <w:bookmarkStart w:id="46" w:name="discussion"/>
-      <w:bookmarkEnd w:id="46"/>
+      <w:bookmarkStart w:id="36" w:name="discussion"/>
+      <w:bookmarkEnd w:id="36"/>
       <w:r>
         <w:t xml:space="preserve">Discussion</w:t>
       </w:r>
     </w:p>
     <w:p>
       <w:pPr>
+        <w:pStyle w:val="FirstParagraph"/>
+      </w:pPr>
+      <w:r>
+        <w:t xml:space="preserve">The total annual production of 78.7 MMT possible from all suitable areas in the Caribbean is two orders of magnitude larger than total current seafood production in the region (~300,000 MT) and approximately equal to the total annual harvest from the world’s capture fisheries (~80 MMT). Impressively, this output requires just 1.7% of the Caribbean’s marine space, a result similar to that of</w:t>
+      </w:r>
+      <w:r>
+        <w:t xml:space="preserve"> </w:t>
+      </w:r>
+      <w:r>
+        <w:t xml:space="preserve">(2017)</w:t>
+      </w:r>
+      <w:r>
+        <w:t xml:space="preserve"> </w:t>
+      </w:r>
+      <w:r>
+        <w:t xml:space="preserve">who estimated that current total landings could be produced from 0.015% of global ocean area. In fact, the Caribbean could match its current seafood production using just 184.2 km</w:t>
+      </w:r>
+      <w:r>
+        <w:rPr>
+          <w:vertAlign w:val="superscript"/>
+        </w:rPr>
+        <w:t xml:space="preserve">2</w:t>
+      </w:r>
+      <w:r>
+        <w:t xml:space="preserve"> </w:t>
+      </w:r>
+      <w:r>
+        <w:t xml:space="preserve">(0.006%) of its marine space.</w:t>
+      </w:r>
+    </w:p>
+    <w:p>
+      <w:pPr>
         <w:pStyle w:val="Heading1"/>
       </w:pPr>
-      <w:bookmarkStart w:id="47" w:name="references"/>
-      <w:bookmarkEnd w:id="47"/>
+      <w:bookmarkStart w:id="37" w:name="references"/>
+      <w:bookmarkEnd w:id="37"/>
       <w:r>
         <w:t xml:space="preserve">References</w:t>
       </w:r>
@@ -7532,8 +8021,8 @@
       <w:pPr>
         <w:pStyle w:val="Heading1"/>
       </w:pPr>
-      <w:bookmarkStart w:id="48" w:name="supplementary-information"/>
-      <w:bookmarkEnd w:id="48"/>
+      <w:bookmarkStart w:id="38" w:name="supplementary-information"/>
+      <w:bookmarkEnd w:id="38"/>
       <w:r>
         <w:t xml:space="preserve">Supplementary Information</w:t>
       </w:r>
@@ -7542,10 +8031,10 @@
       <w:pPr>
         <w:pStyle w:val="Heading4"/>
       </w:pPr>
-      <w:bookmarkStart w:id="49" w:name="discount-rate"/>
-      <w:bookmarkEnd w:id="49"/>
-      <w:r>
-        <w:t xml:space="preserve">Discount Rate</w:t>
+      <w:bookmarkStart w:id="39" w:name="risk-adjusted-discount-rate"/>
+      <w:bookmarkEnd w:id="39"/>
+      <w:r>
+        <w:t xml:space="preserve">Risk Adjusted Discount Rate</w:t>
       </w:r>
     </w:p>
     <w:p>
@@ -7623,7 +8112,7 @@
         <w:pStyle w:val="BodyText"/>
       </w:pPr>
       <w:r>
-        <w:t xml:space="preserve">Averages of political and economic variables are calculated by removing any variables for which data qre not available for that country. In some cases this means that the only data available to calculate a final relative risk score is GDP per capita. Bhalla (1983) states that GDP per capita is one of the most important variables determining both political and economic risk because income per capita reflects both the underlying economy and the effectiveness of political management. For the 14 countries with data available for all variables, we find GDP to be a significant (r = 0.88,</w:t>
+        <w:t xml:space="preserve">Averages of political and economic variables are calculated by removing any variables for which data are not available for that country. In some cases this means that the only data available to calculate a final relative risk score is GDP per capita. Bhalla (1983) states that GDP per capita is one of the most important variables determining both political and economic risk because income per capita reflects both the underlying economy and the effectiveness of political management. For the 14 countries with data available for all variables, we find GDP to be a significant (r = 0.88,</w:t>
       </w:r>
       <w:r>
         <w:t xml:space="preserve"> </w:t>
@@ -7675,7 +8164,7 @@
                     </pic:cNvPicPr>
                   </pic:nvPicPr>
                   <pic:blipFill>
-                    <a:blip r:embed="rId50"/>
+                    <a:blip r:embed="rId40"/>
                     <a:stretch>
                       <a:fillRect/>
                     </a:stretch>
@@ -7711,7 +8200,7 @@
           <wp:inline>
             <wp:extent cx="5334000" cy="4445000"/>
             <wp:effectExtent b="0" l="0" r="0" t="0"/>
-            <wp:docPr descr="Figure S1. Areas suitable for offshore mariculutre in the Caribbean" title="" id="1" name="Picture"/>
+            <wp:docPr descr="Figure S1. Areas suitable for offshore mariculture in the Caribbean" title="" id="1" name="Picture"/>
             <a:graphic>
               <a:graphicData uri="http://schemas.openxmlformats.org/drawingml/2006/picture">
                 <pic:pic>
@@ -7722,7 +8211,7 @@
                     </pic:cNvPicPr>
                   </pic:nvPicPr>
                   <pic:blipFill>
-                    <a:blip r:embed="rId51"/>
+                    <a:blip r:embed="rId41"/>
                     <a:stretch>
                       <a:fillRect/>
                     </a:stretch>
@@ -7754,7 +8243,7 @@
         <w:pStyle w:val="ImageCaption"/>
       </w:pPr>
       <w:r>
-        <w:t xml:space="preserve">Figure S1. Areas suitable for offshore mariculutre in the Caribbean</w:t>
+        <w:t xml:space="preserve">Figure S1. Areas suitable for offshore mariculture in the Caribbean</w:t>
       </w:r>
     </w:p>
     <w:p>
@@ -7777,7 +8266,7 @@
                     </pic:cNvPicPr>
                   </pic:nvPicPr>
                   <pic:blipFill>
-                    <a:blip r:embed="rId52"/>
+                    <a:blip r:embed="rId42"/>
                     <a:stretch>
                       <a:fillRect/>
                     </a:stretch>
@@ -7832,7 +8321,7 @@
                     </pic:cNvPicPr>
                   </pic:nvPicPr>
                   <pic:blipFill>
-                    <a:blip r:embed="rId53"/>
+                    <a:blip r:embed="rId43"/>
                     <a:stretch>
                       <a:fillRect/>
                     </a:stretch>
@@ -7887,7 +8376,7 @@
                     </pic:cNvPicPr>
                   </pic:nvPicPr>
                   <pic:blipFill>
-                    <a:blip r:embed="rId54"/>
+                    <a:blip r:embed="rId44"/>
                     <a:stretch>
                       <a:fillRect/>
                     </a:stretch>
@@ -9612,8 +10101,8 @@
       <w:pPr>
         <w:pStyle w:val="Heading2"/>
       </w:pPr>
-      <w:bookmarkStart w:id="55" w:name="removed-text-just-in-case-we-need-later"/>
-      <w:bookmarkEnd w:id="55"/>
+      <w:bookmarkStart w:id="45" w:name="removed-text-just-in-case-we-need-later"/>
+      <w:bookmarkEnd w:id="45"/>
       <w:r>
         <w:t xml:space="preserve">removed text (just in case we need later)</w:t>
       </w:r>
@@ -9724,6 +10213,16 @@
     </w:p>
     <w:p>
       <w:pPr>
+        <w:pStyle w:val="Heading1"/>
+      </w:pPr>
+      <w:bookmarkStart w:id="46" w:name="references-1"/>
+      <w:bookmarkEnd w:id="46"/>
+      <w:r>
+        <w:t xml:space="preserve">References</w:t>
+      </w:r>
+    </w:p>
+    <w:p>
+      <w:pPr>
         <w:pStyle w:val="Bibliography"/>
       </w:pPr>
       <w:r>
@@ -9744,7 +10243,7 @@
       <w:r>
         <w:t xml:space="preserve">408-409 (Supplement C): 20–29. doi:</w:t>
       </w:r>
-      <w:hyperlink r:id="rId56">
+      <w:hyperlink r:id="rId47">
         <w:r>
           <w:rPr>
             <w:rStyle w:val="Hyperlink"/>
@@ -9798,7 +10297,7 @@
       <w:r>
         <w:t xml:space="preserve">44 (3): 22–35. doi:</w:t>
       </w:r>
-      <w:hyperlink r:id="rId57">
+      <w:hyperlink r:id="rId48">
         <w:r>
           <w:rPr>
             <w:rStyle w:val="Hyperlink"/>
@@ -9832,7 +10331,7 @@
       <w:r>
         <w:t xml:space="preserve">302 (34): 195–201. doi:</w:t>
       </w:r>
-      <w:hyperlink r:id="rId58">
+      <w:hyperlink r:id="rId49">
         <w:r>
           <w:rPr>
             <w:rStyle w:val="Hyperlink"/>
@@ -9886,7 +10385,7 @@
       <w:r>
         <w:t xml:space="preserve">, edited by D. J. Randall W.S. Hoar and J. R. Brett, 8:599–675. Bioenergetics and Growth. Academic Press. doi:</w:t>
       </w:r>
-      <w:hyperlink r:id="rId59">
+      <w:hyperlink r:id="rId50">
         <w:r>
           <w:rPr>
             <w:rStyle w:val="Hyperlink"/>
@@ -9940,7 +10439,7 @@
       <w:r>
         <w:t xml:space="preserve">113 (18): 5125–9. doi:</w:t>
       </w:r>
-      <w:hyperlink r:id="rId60">
+      <w:hyperlink r:id="rId51">
         <w:r>
           <w:rPr>
             <w:rStyle w:val="Hyperlink"/>
@@ -10002,7 +10501,7 @@
       <w:r>
         <w:t xml:space="preserve">24 (1): 1–97. doi:</w:t>
       </w:r>
-      <w:hyperlink r:id="rId61">
+      <w:hyperlink r:id="rId52">
         <w:r>
           <w:rPr>
             <w:rStyle w:val="Hyperlink"/>
@@ -10056,7 +10555,7 @@
       <w:r>
         <w:t xml:space="preserve">4. doi:</w:t>
       </w:r>
-      <w:hyperlink r:id="rId62">
+      <w:hyperlink r:id="rId53">
         <w:r>
           <w:rPr>
             <w:rStyle w:val="Hyperlink"/>
@@ -10087,7 +10586,7 @@
       <w:r>
         <w:t xml:space="preserve">, August, 1. doi:</w:t>
       </w:r>
-      <w:hyperlink r:id="rId63">
+      <w:hyperlink r:id="rId54">
         <w:r>
           <w:rPr>
             <w:rStyle w:val="Hyperlink"/>
@@ -10121,7 +10620,7 @@
       <w:r>
         <w:t xml:space="preserve">7 (2): 733–43. doi:</w:t>
       </w:r>
-      <w:hyperlink r:id="rId64">
+      <w:hyperlink r:id="rId55">
         <w:r>
           <w:rPr>
             <w:rStyle w:val="Hyperlink"/>
@@ -10186,7 +10685,7 @@
       <w:r>
         <w:t xml:space="preserve">19 (4): 649–64. doi:</w:t>
       </w:r>
-      <w:hyperlink r:id="rId65">
+      <w:hyperlink r:id="rId56">
         <w:r>
           <w:rPr>
             <w:rStyle w:val="Hyperlink"/>
@@ -10203,6 +10702,26 @@
         <w:pStyle w:val="Bibliography"/>
       </w:pPr>
       <w:r>
+        <w:t xml:space="preserve">IUCN, and UNEP-WCMC. 2017. “IUCN and UNEP-WCMC (2017), the World Database on Protected Areas (WDPA) [on-Line], [January 2017], Cambridge, UK: UNEP-WCMC.”</w:t>
+      </w:r>
+      <w:r>
+        <w:t xml:space="preserve"> </w:t>
+      </w:r>
+      <w:r>
+        <w:rPr>
+          <w:i/>
+        </w:rPr>
+        <w:t xml:space="preserve">Protected Planet</w:t>
+      </w:r>
+      <w:r>
+        <w:t xml:space="preserve">. https://www.protectedplanet.net/c/terms-and-conditions.</w:t>
+      </w:r>
+    </w:p>
+    <w:p>
+      <w:pPr>
+        <w:pStyle w:val="Bibliography"/>
+      </w:pPr>
+      <w:r>
         <w:t xml:space="preserve">Kapetsky, J. M., J. Aguilar-Manjarrez, and J. Jenness. 2013. “A Global Assessment of Potential for Offshore Mariculture Development from a Spatial Perspective.”</w:t>
       </w:r>
       <w:r>
@@ -10223,6 +10742,40 @@
         <w:pStyle w:val="Bibliography"/>
       </w:pPr>
       <w:r>
+        <w:t xml:space="preserve">Klinger, Dane H., Simon A. Levin, and James R. Watson. 2017. “The Growth of Finfish in Global Open-Ocean Aquaculture Under Climate Change.”</w:t>
+      </w:r>
+      <w:r>
+        <w:t xml:space="preserve"> </w:t>
+      </w:r>
+      <w:r>
+        <w:rPr>
+          <w:i/>
+        </w:rPr>
+        <w:t xml:space="preserve">Proc. R. Soc. B</w:t>
+      </w:r>
+      <w:r>
+        <w:t xml:space="preserve"> </w:t>
+      </w:r>
+      <w:r>
+        <w:t xml:space="preserve">284 (1864): 20170834. doi:</w:t>
+      </w:r>
+      <w:hyperlink r:id="rId57">
+        <w:r>
+          <w:rPr>
+            <w:rStyle w:val="Hyperlink"/>
+          </w:rPr>
+          <w:t xml:space="preserve">10.1098/rspb.2017.0834</w:t>
+        </w:r>
+      </w:hyperlink>
+      <w:r>
+        <w:t xml:space="preserve">.</w:t>
+      </w:r>
+    </w:p>
+    <w:p>
+      <w:pPr>
+        <w:pStyle w:val="Bibliography"/>
+      </w:pPr>
+      <w:r>
         <w:t xml:space="preserve">Kobayashi, Mimako, Siwa Msangi, Miroslav Batka, Stefania Vannuccini, Madan M. Dey, and James L. Anderson. 2015. “Fish to 2030: The Role and Opportunity for Aquaculture.”</w:t>
       </w:r>
       <w:r>
@@ -10240,7 +10793,7 @@
       <w:r>
         <w:t xml:space="preserve">19 (3): 282–300. doi:</w:t>
       </w:r>
-      <w:hyperlink r:id="rId66">
+      <w:hyperlink r:id="rId58">
         <w:r>
           <w:rPr>
             <w:rStyle w:val="Hyperlink"/>
@@ -10340,7 +10893,7 @@
       <w:r>
         <w:t xml:space="preserve">22 (4): 795–806. doi:</w:t>
       </w:r>
-      <w:hyperlink r:id="rId67">
+      <w:hyperlink r:id="rId59">
         <w:r>
           <w:rPr>
             <w:rStyle w:val="Hyperlink"/>
@@ -10379,7 +10932,7 @@
       <w:r>
         <w:t xml:space="preserve">, edited by Bruce F. Phillips and Mónica Pérez-Ramírez, 639–62. John Wiley &amp; Sons, Ltd. doi:</w:t>
       </w:r>
-      <w:hyperlink r:id="rId68">
+      <w:hyperlink r:id="rId60">
         <w:r>
           <w:rPr>
             <w:rStyle w:val="Hyperlink"/>
@@ -10417,6 +10970,14 @@
       </w:r>
       <w:r>
         <w:t xml:space="preserve">. John Wiley &amp; Sons.</w:t>
+      </w:r>
+    </w:p>
+    <w:p>
+      <w:pPr>
+        <w:pStyle w:val="Bibliography"/>
+      </w:pPr>
+      <w:r>
+        <w:t xml:space="preserve">UNEP-WCMC, WorldFish Centre, WRI, and TNC. 2010. “Global Distribution of Warm-Water Coral Reefs, Compiled from Multiple Sources Including the Millennium Coral Reef Mapping Project. Version 1.3.” ambridge (UK): UNEP World Conservation Monitoring Centre.</w:t>
       </w:r>
     </w:p>
     <w:p>
@@ -10543,7 +11104,7 @@
     </w:lvl>
   </w:abstractNum>
   <w:abstractNum w:abstractNumId="990">
-    <w:nsid w:val="11cc236f"/>
+    <w:nsid w:val="56423a0a"/>
     <w:multiLevelType w:val="multilevel"/>
     <w:lvl w:ilvl="0">
       <w:numFmt w:val="bullet"/>

</xml_diff>